<commit_message>
Ajout partie 4 et 5
</commit_message>
<xml_diff>
--- a/SAE1-04_Awhina_Sikora_Tom_Darrozes_Guillaume.docx
+++ b/SAE1-04_Awhina_Sikora_Tom_Darrozes_Guillaume.docx
@@ -1,6 +1,6 @@
 
 <file path=word/document.xml><?xml version="1.0" encoding="utf-8"?>
-<w:document xmlns:wpc="http://schemas.microsoft.com/office/word/2010/wordprocessingCanvas" xmlns:cx="http://schemas.microsoft.com/office/drawing/2014/chartex" xmlns:cx1="http://schemas.microsoft.com/office/drawing/2015/9/8/chartex" xmlns:cx2="http://schemas.microsoft.com/office/drawing/2015/10/21/chartex" xmlns:cx3="http://schemas.microsoft.com/office/drawing/2016/5/9/chartex" xmlns:cx4="http://schemas.microsoft.com/office/drawing/2016/5/10/chartex" xmlns:cx5="http://schemas.microsoft.com/office/drawing/2016/5/11/chartex" xmlns:cx6="http://schemas.microsoft.com/office/drawing/2016/5/12/chartex" xmlns:cx7="http://schemas.microsoft.com/office/drawing/2016/5/13/chartex" xmlns:cx8="http://schemas.microsoft.com/office/drawing/2016/5/14/chartex" xmlns:mc="http://schemas.openxmlformats.org/markup-compatibility/2006" xmlns:aink="http://schemas.microsoft.com/office/drawing/2016/ink" xmlns:am3d="http://schemas.microsoft.com/office/drawing/2017/model3d" xmlns:o="urn:schemas-microsoft-com:office:office" xmlns:oel="http://schemas.microsoft.com/office/2019/extlst" xmlns:r="http://schemas.openxmlformats.org/officeDocument/2006/relationships" xmlns:m="http://schemas.openxmlformats.org/officeDocument/2006/math" xmlns:v="urn:schemas-microsoft-com:vml" xmlns:wp14="http://schemas.microsoft.com/office/word/2010/wordprocessingDrawing" xmlns:wp="http://schemas.openxmlformats.org/drawingml/2006/wordprocessingDrawing" xmlns:w10="urn:schemas-microsoft-com:office:word" xmlns:w="http://schemas.openxmlformats.org/wordprocessingml/2006/main" xmlns:w14="http://schemas.microsoft.com/office/word/2010/wordml" xmlns:w15="http://schemas.microsoft.com/office/word/2012/wordml" xmlns:w16cex="http://schemas.microsoft.com/office/word/2018/wordml/cex" xmlns:w16cid="http://schemas.microsoft.com/office/word/2016/wordml/cid" xmlns:w16="http://schemas.microsoft.com/office/word/2018/wordml" xmlns:w16sdtdh="http://schemas.microsoft.com/office/word/2020/wordml/sdtdatahash" xmlns:w16se="http://schemas.microsoft.com/office/word/2015/wordml/symex" xmlns:wpg="http://schemas.microsoft.com/office/word/2010/wordprocessingGroup" xmlns:wpi="http://schemas.microsoft.com/office/word/2010/wordprocessingInk" xmlns:wne="http://schemas.microsoft.com/office/word/2006/wordml" xmlns:wps="http://schemas.microsoft.com/office/word/2010/wordprocessingShape" mc:Ignorable="w14 w15 w16se w16cid w16 w16cex w16sdtdh wp14">
+<w:document xmlns:wpc="http://schemas.microsoft.com/office/word/2010/wordprocessingCanvas" xmlns:mc="http://schemas.openxmlformats.org/markup-compatibility/2006" xmlns:o="urn:schemas-microsoft-com:office:office" xmlns:r="http://schemas.openxmlformats.org/officeDocument/2006/relationships" xmlns:m="http://schemas.openxmlformats.org/officeDocument/2006/math" xmlns:v="urn:schemas-microsoft-com:vml" xmlns:wp14="http://schemas.microsoft.com/office/word/2010/wordprocessingDrawing" xmlns:wp="http://schemas.openxmlformats.org/drawingml/2006/wordprocessingDrawing" xmlns:w10="urn:schemas-microsoft-com:office:word" xmlns:w="http://schemas.openxmlformats.org/wordprocessingml/2006/main" xmlns:w14="http://schemas.microsoft.com/office/word/2010/wordml" xmlns:wpg="http://schemas.microsoft.com/office/word/2010/wordprocessingGroup" xmlns:wpi="http://schemas.microsoft.com/office/word/2010/wordprocessingInk" xmlns:wne="http://schemas.microsoft.com/office/word/2006/wordml" xmlns:wps="http://schemas.microsoft.com/office/word/2010/wordprocessingShape" mc:Ignorable="w14 wp14">
   <w:body>
     <w:p>
       <w:pPr>
@@ -21,8 +21,18 @@
           <w:sz w:val="52"/>
           <w:szCs w:val="52"/>
         </w:rPr>
-        <w:t>Dossier Analyse SAE Awhina</w:t>
-      </w:r>
+        <w:t xml:space="preserve">Dossier Analyse SAE </w:t>
+      </w:r>
+      <w:proofErr w:type="spellStart"/>
+      <w:r>
+        <w:rPr>
+          <w:color w:val="002060"/>
+          <w:sz w:val="52"/>
+          <w:szCs w:val="52"/>
+        </w:rPr>
+        <w:t>Awhina</w:t>
+      </w:r>
+      <w:proofErr w:type="spellEnd"/>
     </w:p>
     <w:p>
       <w:pPr>
@@ -74,7 +84,14 @@
       </w:pPr>
       <w:r>
         <w:tab/>
-        <w:t>Darrozes - Guillaume</w:t>
+      </w:r>
+      <w:proofErr w:type="spellStart"/>
+      <w:r>
+        <w:t>Darrozes</w:t>
+      </w:r>
+      <w:proofErr w:type="spellEnd"/>
+      <w:r>
+        <w:t xml:space="preserve"> - Guillaume</w:t>
       </w:r>
     </w:p>
     <w:p>
@@ -198,6 +215,7 @@
                 <w:lang w:eastAsia="fr-FR"/>
               </w:rPr>
             </w:pPr>
+            <w:proofErr w:type="spellStart"/>
             <w:r>
               <w:rPr>
                 <w:rFonts w:eastAsia="Times New Roman" w:cs="Calibri"/>
@@ -222,6 +240,7 @@
               </w:rPr>
               <w:t>x</w:t>
             </w:r>
+            <w:proofErr w:type="spellEnd"/>
           </w:p>
         </w:tc>
         <w:tc>
@@ -301,6 +320,7 @@
                 <w:lang w:eastAsia="fr-FR"/>
               </w:rPr>
             </w:pPr>
+            <w:proofErr w:type="spellStart"/>
             <w:r>
               <w:rPr>
                 <w:rFonts w:eastAsia="Times New Roman" w:cs="Calibri"/>
@@ -325,6 +345,7 @@
               </w:rPr>
               <w:t>x</w:t>
             </w:r>
+            <w:proofErr w:type="spellEnd"/>
           </w:p>
         </w:tc>
         <w:tc>
@@ -935,9 +956,11 @@
               <w:spacing w:after="0" w:line="240" w:lineRule="auto"/>
               <w:jc w:val="center"/>
             </w:pPr>
+            <w:proofErr w:type="spellStart"/>
             <w:r>
               <w:t>idClt</w:t>
             </w:r>
+            <w:proofErr w:type="spellEnd"/>
           </w:p>
         </w:tc>
         <w:tc>
@@ -1112,9 +1135,11 @@
               <w:spacing w:after="0" w:line="240" w:lineRule="auto"/>
               <w:jc w:val="center"/>
             </w:pPr>
+            <w:proofErr w:type="spellStart"/>
             <w:r>
               <w:t>nomClt</w:t>
             </w:r>
+            <w:proofErr w:type="spellEnd"/>
           </w:p>
         </w:tc>
         <w:tc>
@@ -1289,9 +1314,11 @@
               <w:spacing w:after="0" w:line="240" w:lineRule="auto"/>
               <w:jc w:val="center"/>
             </w:pPr>
+            <w:proofErr w:type="spellStart"/>
             <w:r>
               <w:t>pnomClt</w:t>
             </w:r>
+            <w:proofErr w:type="spellEnd"/>
           </w:p>
         </w:tc>
         <w:tc>
@@ -1463,9 +1490,11 @@
               <w:spacing w:after="0" w:line="240" w:lineRule="auto"/>
               <w:jc w:val="center"/>
             </w:pPr>
+            <w:proofErr w:type="spellStart"/>
             <w:r>
               <w:t>adClt</w:t>
             </w:r>
+            <w:proofErr w:type="spellEnd"/>
           </w:p>
         </w:tc>
         <w:tc>
@@ -1634,9 +1663,11 @@
               <w:spacing w:after="0" w:line="240" w:lineRule="auto"/>
               <w:jc w:val="center"/>
             </w:pPr>
+            <w:proofErr w:type="spellStart"/>
             <w:r>
               <w:t>CPClt</w:t>
             </w:r>
+            <w:proofErr w:type="spellEnd"/>
           </w:p>
         </w:tc>
         <w:tc>
@@ -1802,9 +1833,11 @@
               <w:spacing w:after="0" w:line="240" w:lineRule="auto"/>
               <w:jc w:val="center"/>
             </w:pPr>
+            <w:proofErr w:type="spellStart"/>
             <w:r>
               <w:t>villeClt</w:t>
             </w:r>
+            <w:proofErr w:type="spellEnd"/>
           </w:p>
         </w:tc>
         <w:tc>
@@ -1973,9 +2006,11 @@
               <w:spacing w:after="0" w:line="240" w:lineRule="auto"/>
               <w:jc w:val="center"/>
             </w:pPr>
+            <w:proofErr w:type="spellStart"/>
             <w:r>
               <w:t>telClt</w:t>
             </w:r>
+            <w:proofErr w:type="spellEnd"/>
           </w:p>
         </w:tc>
         <w:tc>
@@ -2144,9 +2179,11 @@
               <w:spacing w:after="0" w:line="240" w:lineRule="auto"/>
               <w:jc w:val="center"/>
             </w:pPr>
+            <w:proofErr w:type="spellStart"/>
             <w:r>
               <w:t>emailClt</w:t>
             </w:r>
+            <w:proofErr w:type="spellEnd"/>
           </w:p>
         </w:tc>
         <w:tc>
@@ -2318,9 +2355,11 @@
               <w:spacing w:after="0" w:line="240" w:lineRule="auto"/>
               <w:jc w:val="center"/>
             </w:pPr>
+            <w:proofErr w:type="spellStart"/>
             <w:r>
               <w:t>idDoss</w:t>
             </w:r>
+            <w:proofErr w:type="spellEnd"/>
           </w:p>
         </w:tc>
         <w:tc>
@@ -2486,9 +2525,11 @@
               <w:spacing w:after="0" w:line="240" w:lineRule="auto"/>
               <w:jc w:val="center"/>
             </w:pPr>
+            <w:proofErr w:type="spellStart"/>
             <w:r>
               <w:t>etatDoss</w:t>
             </w:r>
+            <w:proofErr w:type="spellEnd"/>
           </w:p>
         </w:tc>
         <w:tc>
@@ -2666,9 +2707,11 @@
               <w:spacing w:after="0" w:line="240" w:lineRule="auto"/>
               <w:jc w:val="center"/>
             </w:pPr>
+            <w:proofErr w:type="spellStart"/>
             <w:r>
               <w:t>dateDmd</w:t>
             </w:r>
+            <w:proofErr w:type="spellEnd"/>
           </w:p>
         </w:tc>
         <w:tc>
@@ -2808,9 +2851,11 @@
               <w:jc w:val="center"/>
               <w:cnfStyle w:val="000000100000" w:firstRow="0" w:lastRow="0" w:firstColumn="0" w:lastColumn="0" w:oddVBand="0" w:evenVBand="0" w:oddHBand="1" w:evenHBand="0" w:firstRowFirstColumn="0" w:firstRowLastColumn="0" w:lastRowFirstColumn="0" w:lastRowLastColumn="0"/>
             </w:pPr>
+            <w:proofErr w:type="spellStart"/>
             <w:r>
               <w:t>dateDmd</w:t>
             </w:r>
+            <w:proofErr w:type="spellEnd"/>
           </w:p>
           <w:p>
             <w:pPr>
@@ -2828,9 +2873,11 @@
               <w:jc w:val="center"/>
               <w:cnfStyle w:val="000000100000" w:firstRow="0" w:lastRow="0" w:firstColumn="0" w:lastColumn="0" w:oddVBand="0" w:evenVBand="0" w:oddHBand="1" w:evenHBand="0" w:firstRowFirstColumn="0" w:firstRowLastColumn="0" w:lastRowFirstColumn="0" w:lastRowLastColumn="0"/>
             </w:pPr>
+            <w:proofErr w:type="spellStart"/>
             <w:r>
               <w:t>dateClot</w:t>
             </w:r>
+            <w:proofErr w:type="spellEnd"/>
           </w:p>
         </w:tc>
         <w:tc>
@@ -2860,9 +2907,11 @@
               <w:spacing w:after="0" w:line="240" w:lineRule="auto"/>
               <w:jc w:val="center"/>
             </w:pPr>
+            <w:proofErr w:type="spellStart"/>
             <w:r>
               <w:t>dateClot</w:t>
             </w:r>
+            <w:proofErr w:type="spellEnd"/>
           </w:p>
         </w:tc>
         <w:tc>
@@ -2875,7 +2924,11 @@
               <w:cnfStyle w:val="000000000000" w:firstRow="0" w:lastRow="0" w:firstColumn="0" w:lastColumn="0" w:oddVBand="0" w:evenVBand="0" w:oddHBand="0" w:evenHBand="0" w:firstRowFirstColumn="0" w:firstRowLastColumn="0" w:lastRowFirstColumn="0" w:lastRowLastColumn="0"/>
             </w:pPr>
             <w:r>
-              <w:t>Date de clôture du dossier</w:t>
+              <w:t xml:space="preserve">Date de clôture du </w:t>
+            </w:r>
+            <w:r>
+              <w:lastRenderedPageBreak/>
+              <w:t>dossier</w:t>
             </w:r>
           </w:p>
         </w:tc>
@@ -2999,17 +3052,20 @@
               <w:jc w:val="center"/>
               <w:cnfStyle w:val="000000000000" w:firstRow="0" w:lastRow="0" w:firstColumn="0" w:lastColumn="0" w:oddVBand="0" w:evenVBand="0" w:oddHBand="0" w:evenHBand="0" w:firstRowFirstColumn="0" w:firstRowLastColumn="0" w:lastRowFirstColumn="0" w:lastRowLastColumn="0"/>
             </w:pPr>
+            <w:proofErr w:type="spellStart"/>
             <w:r>
               <w:t>dateClot</w:t>
             </w:r>
-          </w:p>
-          <w:p>
-            <w:pPr>
-              <w:spacing w:after="0" w:line="240" w:lineRule="auto"/>
-              <w:jc w:val="center"/>
-              <w:cnfStyle w:val="000000000000" w:firstRow="0" w:lastRow="0" w:firstColumn="0" w:lastColumn="0" w:oddVBand="0" w:evenVBand="0" w:oddHBand="0" w:evenHBand="0" w:firstRowFirstColumn="0" w:firstRowLastColumn="0" w:lastRowFirstColumn="0" w:lastRowLastColumn="0"/>
-            </w:pPr>
-            <w:r>
+            <w:proofErr w:type="spellEnd"/>
+          </w:p>
+          <w:p>
+            <w:pPr>
+              <w:spacing w:after="0" w:line="240" w:lineRule="auto"/>
+              <w:jc w:val="center"/>
+              <w:cnfStyle w:val="000000000000" w:firstRow="0" w:lastRow="0" w:firstColumn="0" w:lastColumn="0" w:oddVBand="0" w:evenVBand="0" w:oddHBand="0" w:evenHBand="0" w:firstRowFirstColumn="0" w:firstRowLastColumn="0" w:lastRowFirstColumn="0" w:lastRowLastColumn="0"/>
+            </w:pPr>
+            <w:r>
+              <w:lastRenderedPageBreak/>
               <w:t>&gt;</w:t>
             </w:r>
           </w:p>
@@ -3019,9 +3075,11 @@
               <w:jc w:val="center"/>
               <w:cnfStyle w:val="000000000000" w:firstRow="0" w:lastRow="0" w:firstColumn="0" w:lastColumn="0" w:oddVBand="0" w:evenVBand="0" w:oddHBand="0" w:evenHBand="0" w:firstRowFirstColumn="0" w:firstRowLastColumn="0" w:lastRowFirstColumn="0" w:lastRowLastColumn="0"/>
             </w:pPr>
+            <w:proofErr w:type="spellStart"/>
             <w:r>
               <w:t>dateDmd</w:t>
             </w:r>
+            <w:proofErr w:type="spellEnd"/>
           </w:p>
         </w:tc>
         <w:tc>
@@ -3035,6 +3093,7 @@
               <w:cnfStyle w:val="000000000000" w:firstRow="0" w:lastRow="0" w:firstColumn="0" w:lastColumn="0" w:oddVBand="0" w:evenVBand="0" w:oddHBand="0" w:evenHBand="0" w:firstRowFirstColumn="0" w:firstRowLastColumn="0" w:lastRowFirstColumn="0" w:lastRowLastColumn="0"/>
             </w:pPr>
             <w:r>
+              <w:lastRenderedPageBreak/>
               <w:t>D</w:t>
             </w:r>
           </w:p>
@@ -3054,13 +3113,16 @@
               <w:spacing w:after="0" w:line="240" w:lineRule="auto"/>
               <w:jc w:val="center"/>
             </w:pPr>
+            <w:proofErr w:type="spellStart"/>
             <w:r>
               <w:rPr>
                 <w:rFonts w:ascii="Calibri" w:hAnsi="Calibri" w:cs="Calibri"/>
                 <w:color w:val="000000"/>
               </w:rPr>
+              <w:lastRenderedPageBreak/>
               <w:t>form</w:t>
             </w:r>
+            <w:proofErr w:type="spellEnd"/>
           </w:p>
         </w:tc>
         <w:tc>
@@ -3226,9 +3288,11 @@
               <w:spacing w:after="0" w:line="240" w:lineRule="auto"/>
               <w:jc w:val="center"/>
             </w:pPr>
+            <w:proofErr w:type="spellStart"/>
             <w:r>
               <w:t>dateCharge</w:t>
             </w:r>
+            <w:proofErr w:type="spellEnd"/>
           </w:p>
         </w:tc>
         <w:tc>
@@ -3374,12 +3438,14 @@
               <w:jc w:val="center"/>
               <w:cnfStyle w:val="000000000000" w:firstRow="0" w:lastRow="0" w:firstColumn="0" w:lastColumn="0" w:oddVBand="0" w:evenVBand="0" w:oddHBand="0" w:evenHBand="0" w:firstRowFirstColumn="0" w:firstRowLastColumn="0" w:lastRowFirstColumn="0" w:lastRowLastColumn="0"/>
             </w:pPr>
+            <w:proofErr w:type="spellStart"/>
             <w:r>
               <w:t>d</w:t>
             </w:r>
             <w:r>
               <w:t>ateCharge</w:t>
             </w:r>
+            <w:proofErr w:type="spellEnd"/>
           </w:p>
           <w:p>
             <w:pPr>
@@ -3397,6 +3463,7 @@
               <w:jc w:val="center"/>
               <w:cnfStyle w:val="000000000000" w:firstRow="0" w:lastRow="0" w:firstColumn="0" w:lastColumn="0" w:oddVBand="0" w:evenVBand="0" w:oddHBand="0" w:evenHBand="0" w:firstRowFirstColumn="0" w:firstRowLastColumn="0" w:lastRowFirstColumn="0" w:lastRowLastColumn="0"/>
             </w:pPr>
+            <w:proofErr w:type="spellStart"/>
             <w:r>
               <w:t>d</w:t>
             </w:r>
@@ -3409,6 +3476,7 @@
             <w:r>
               <w:t>iv</w:t>
             </w:r>
+            <w:proofErr w:type="spellEnd"/>
           </w:p>
         </w:tc>
         <w:tc>
@@ -3441,9 +3509,11 @@
               <w:spacing w:after="0" w:line="240" w:lineRule="auto"/>
               <w:jc w:val="center"/>
             </w:pPr>
+            <w:proofErr w:type="spellStart"/>
             <w:r>
               <w:t>adCharge</w:t>
             </w:r>
+            <w:proofErr w:type="spellEnd"/>
           </w:p>
         </w:tc>
         <w:tc>
@@ -3626,9 +3696,11 @@
               <w:spacing w:after="0" w:line="240" w:lineRule="auto"/>
               <w:jc w:val="center"/>
             </w:pPr>
+            <w:proofErr w:type="spellStart"/>
             <w:r>
               <w:t>CPCharge</w:t>
             </w:r>
+            <w:proofErr w:type="spellEnd"/>
           </w:p>
         </w:tc>
         <w:tc>
@@ -3809,9 +3881,11 @@
               <w:spacing w:after="0" w:line="240" w:lineRule="auto"/>
               <w:jc w:val="center"/>
             </w:pPr>
+            <w:proofErr w:type="spellStart"/>
             <w:r>
               <w:t>villeCharge</w:t>
             </w:r>
+            <w:proofErr w:type="spellEnd"/>
           </w:p>
         </w:tc>
         <w:tc>
@@ -3989,9 +4063,11 @@
               <w:spacing w:after="0" w:line="240" w:lineRule="auto"/>
               <w:jc w:val="center"/>
             </w:pPr>
+            <w:proofErr w:type="spellStart"/>
             <w:r>
               <w:t>latCharge</w:t>
             </w:r>
+            <w:proofErr w:type="spellEnd"/>
           </w:p>
         </w:tc>
         <w:tc>
@@ -4166,9 +4242,11 @@
               <w:spacing w:after="0" w:line="240" w:lineRule="auto"/>
               <w:jc w:val="center"/>
             </w:pPr>
+            <w:proofErr w:type="spellStart"/>
             <w:r>
               <w:t>longCharge</w:t>
             </w:r>
+            <w:proofErr w:type="spellEnd"/>
           </w:p>
         </w:tc>
         <w:tc>
@@ -4334,9 +4412,11 @@
               <w:spacing w:after="0" w:line="240" w:lineRule="auto"/>
               <w:jc w:val="center"/>
             </w:pPr>
+            <w:proofErr w:type="spellStart"/>
             <w:r>
               <w:t>telCharge</w:t>
             </w:r>
+            <w:proofErr w:type="spellEnd"/>
           </w:p>
         </w:tc>
         <w:tc>
@@ -4517,9 +4597,11 @@
               <w:spacing w:after="0" w:line="240" w:lineRule="auto"/>
               <w:jc w:val="center"/>
             </w:pPr>
+            <w:proofErr w:type="spellStart"/>
             <w:r>
               <w:t>dateLiv</w:t>
             </w:r>
+            <w:proofErr w:type="spellEnd"/>
           </w:p>
         </w:tc>
         <w:tc>
@@ -4656,6 +4738,7 @@
               <w:jc w:val="center"/>
               <w:cnfStyle w:val="000000100000" w:firstRow="0" w:lastRow="0" w:firstColumn="0" w:lastColumn="0" w:oddVBand="0" w:evenVBand="0" w:oddHBand="1" w:evenHBand="0" w:firstRowFirstColumn="0" w:firstRowLastColumn="0" w:lastRowFirstColumn="0" w:lastRowLastColumn="0"/>
             </w:pPr>
+            <w:proofErr w:type="spellStart"/>
             <w:r>
               <w:t>d</w:t>
             </w:r>
@@ -4671,6 +4754,7 @@
             <w:r>
               <w:t>iv</w:t>
             </w:r>
+            <w:proofErr w:type="spellEnd"/>
           </w:p>
           <w:p>
             <w:pPr>
@@ -4688,12 +4772,14 @@
               <w:jc w:val="center"/>
               <w:cnfStyle w:val="000000100000" w:firstRow="0" w:lastRow="0" w:firstColumn="0" w:lastColumn="0" w:oddVBand="0" w:evenVBand="0" w:oddHBand="1" w:evenHBand="0" w:firstRowFirstColumn="0" w:firstRowLastColumn="0" w:lastRowFirstColumn="0" w:lastRowLastColumn="0"/>
             </w:pPr>
+            <w:proofErr w:type="spellStart"/>
             <w:r>
               <w:t>d</w:t>
             </w:r>
             <w:r>
               <w:t>ateCharge</w:t>
             </w:r>
+            <w:proofErr w:type="spellEnd"/>
           </w:p>
         </w:tc>
         <w:tc>
@@ -4723,9 +4809,11 @@
               <w:spacing w:after="0" w:line="240" w:lineRule="auto"/>
               <w:jc w:val="center"/>
             </w:pPr>
+            <w:proofErr w:type="spellStart"/>
             <w:r>
               <w:t>adLiv</w:t>
             </w:r>
+            <w:proofErr w:type="spellEnd"/>
           </w:p>
         </w:tc>
         <w:tc>
@@ -4897,9 +4985,11 @@
               <w:spacing w:after="0" w:line="240" w:lineRule="auto"/>
               <w:jc w:val="center"/>
             </w:pPr>
+            <w:proofErr w:type="spellStart"/>
             <w:r>
               <w:t>CPLiv</w:t>
             </w:r>
+            <w:proofErr w:type="spellEnd"/>
           </w:p>
         </w:tc>
         <w:tc>
@@ -5065,9 +5155,11 @@
               <w:spacing w:after="0" w:line="240" w:lineRule="auto"/>
               <w:jc w:val="center"/>
             </w:pPr>
+            <w:proofErr w:type="spellStart"/>
             <w:r>
               <w:t>villeLiv</w:t>
             </w:r>
+            <w:proofErr w:type="spellEnd"/>
           </w:p>
         </w:tc>
         <w:tc>
@@ -5239,9 +5331,11 @@
               <w:spacing w:after="0" w:line="240" w:lineRule="auto"/>
               <w:jc w:val="center"/>
             </w:pPr>
+            <w:proofErr w:type="spellStart"/>
             <w:r>
               <w:t>latLiv</w:t>
             </w:r>
+            <w:proofErr w:type="spellEnd"/>
           </w:p>
         </w:tc>
         <w:tc>
@@ -5407,9 +5501,11 @@
               <w:spacing w:after="0" w:line="240" w:lineRule="auto"/>
               <w:jc w:val="center"/>
             </w:pPr>
+            <w:proofErr w:type="spellStart"/>
             <w:r>
               <w:t>longLiv</w:t>
             </w:r>
+            <w:proofErr w:type="spellEnd"/>
           </w:p>
         </w:tc>
         <w:tc>
@@ -5578,9 +5674,11 @@
               <w:spacing w:after="0" w:line="240" w:lineRule="auto"/>
               <w:jc w:val="center"/>
             </w:pPr>
+            <w:proofErr w:type="spellStart"/>
             <w:r>
               <w:t>telLiv</w:t>
             </w:r>
+            <w:proofErr w:type="spellEnd"/>
           </w:p>
         </w:tc>
         <w:tc>
@@ -5752,9 +5850,11 @@
               <w:spacing w:after="0" w:line="240" w:lineRule="auto"/>
               <w:jc w:val="center"/>
             </w:pPr>
+            <w:proofErr w:type="spellStart"/>
             <w:r>
               <w:t>prixTotal</w:t>
             </w:r>
+            <w:proofErr w:type="spellEnd"/>
           </w:p>
         </w:tc>
         <w:tc>
@@ -5926,9 +6026,11 @@
               <w:spacing w:after="0" w:line="240" w:lineRule="auto"/>
               <w:jc w:val="center"/>
             </w:pPr>
+            <w:proofErr w:type="spellStart"/>
             <w:r>
               <w:t>nbMcube</w:t>
             </w:r>
+            <w:proofErr w:type="spellEnd"/>
           </w:p>
         </w:tc>
         <w:tc>
@@ -6094,12 +6196,14 @@
               <w:spacing w:after="0" w:line="240" w:lineRule="auto"/>
               <w:jc w:val="center"/>
             </w:pPr>
+            <w:proofErr w:type="spellStart"/>
             <w:r>
               <w:t>nbKm</w:t>
             </w:r>
             <w:r>
               <w:t>Tot</w:t>
             </w:r>
+            <w:proofErr w:type="spellEnd"/>
           </w:p>
         </w:tc>
         <w:tc>
@@ -6300,9 +6404,11 @@
               <w:spacing w:after="0" w:line="240" w:lineRule="auto"/>
               <w:jc w:val="center"/>
             </w:pPr>
+            <w:proofErr w:type="spellStart"/>
             <w:r>
               <w:t>nbDmg</w:t>
             </w:r>
+            <w:proofErr w:type="spellEnd"/>
           </w:p>
         </w:tc>
         <w:tc>
@@ -6468,9 +6574,11 @@
               <w:spacing w:after="0" w:line="240" w:lineRule="auto"/>
               <w:jc w:val="center"/>
             </w:pPr>
+            <w:proofErr w:type="spellStart"/>
             <w:r>
               <w:t>nbVhc</w:t>
             </w:r>
+            <w:proofErr w:type="spellEnd"/>
           </w:p>
         </w:tc>
         <w:tc>
@@ -6639,9 +6747,11 @@
               <w:spacing w:after="0" w:line="240" w:lineRule="auto"/>
               <w:jc w:val="center"/>
             </w:pPr>
+            <w:proofErr w:type="spellStart"/>
             <w:r>
               <w:t>remarqueDoss</w:t>
             </w:r>
+            <w:proofErr w:type="spellEnd"/>
           </w:p>
         </w:tc>
         <w:tc>
@@ -6654,7 +6764,11 @@
               <w:cnfStyle w:val="000000100000" w:firstRow="0" w:lastRow="0" w:firstColumn="0" w:lastColumn="0" w:oddVBand="0" w:evenVBand="0" w:oddHBand="1" w:evenHBand="0" w:firstRowFirstColumn="0" w:firstRowLastColumn="0" w:lastRowFirstColumn="0" w:lastRowLastColumn="0"/>
             </w:pPr>
             <w:r>
-              <w:t>Remarques du lieu de déménagement et de livraison</w:t>
+              <w:t xml:space="preserve">Remarques du lieu de déménagement </w:t>
+            </w:r>
+            <w:r>
+              <w:lastRenderedPageBreak/>
+              <w:t>et de livraison</w:t>
             </w:r>
           </w:p>
         </w:tc>
@@ -6807,9 +6921,12 @@
               <w:spacing w:after="0" w:line="240" w:lineRule="auto"/>
               <w:jc w:val="center"/>
             </w:pPr>
-            <w:r>
+            <w:proofErr w:type="spellStart"/>
+            <w:r>
+              <w:lastRenderedPageBreak/>
               <w:t>idAg</w:t>
             </w:r>
+            <w:proofErr w:type="spellEnd"/>
           </w:p>
         </w:tc>
         <w:tc>
@@ -6978,9 +7095,11 @@
               <w:spacing w:after="0" w:line="240" w:lineRule="auto"/>
               <w:jc w:val="center"/>
             </w:pPr>
+            <w:proofErr w:type="spellStart"/>
             <w:r>
               <w:t>libAg</w:t>
             </w:r>
+            <w:proofErr w:type="spellEnd"/>
           </w:p>
         </w:tc>
         <w:tc>
@@ -7146,9 +7265,11 @@
               <w:spacing w:after="0" w:line="240" w:lineRule="auto"/>
               <w:jc w:val="center"/>
             </w:pPr>
+            <w:proofErr w:type="spellStart"/>
             <w:r>
               <w:t>CPAg</w:t>
             </w:r>
+            <w:proofErr w:type="spellEnd"/>
           </w:p>
         </w:tc>
         <w:tc>
@@ -7317,9 +7438,11 @@
               <w:spacing w:after="0" w:line="240" w:lineRule="auto"/>
               <w:jc w:val="center"/>
             </w:pPr>
+            <w:proofErr w:type="spellStart"/>
             <w:r>
               <w:t>adAg</w:t>
             </w:r>
+            <w:proofErr w:type="spellEnd"/>
           </w:p>
         </w:tc>
         <w:tc>
@@ -7485,9 +7608,11 @@
               <w:spacing w:after="0" w:line="240" w:lineRule="auto"/>
               <w:jc w:val="center"/>
             </w:pPr>
+            <w:proofErr w:type="spellStart"/>
             <w:r>
               <w:t>villeAg</w:t>
             </w:r>
+            <w:proofErr w:type="spellEnd"/>
           </w:p>
         </w:tc>
         <w:tc>
@@ -7656,9 +7781,11 @@
               <w:spacing w:after="0" w:line="240" w:lineRule="auto"/>
               <w:jc w:val="center"/>
             </w:pPr>
+            <w:proofErr w:type="spellStart"/>
             <w:r>
               <w:t>telAg</w:t>
             </w:r>
+            <w:proofErr w:type="spellEnd"/>
           </w:p>
         </w:tc>
         <w:tc>
@@ -7824,9 +7951,11 @@
               <w:spacing w:after="0" w:line="240" w:lineRule="auto"/>
               <w:jc w:val="center"/>
             </w:pPr>
+            <w:proofErr w:type="spellStart"/>
             <w:r>
               <w:t>emailAg</w:t>
             </w:r>
+            <w:proofErr w:type="spellEnd"/>
           </w:p>
         </w:tc>
         <w:tc>
@@ -7995,9 +8124,11 @@
               <w:spacing w:after="0" w:line="240" w:lineRule="auto"/>
               <w:jc w:val="center"/>
             </w:pPr>
+            <w:proofErr w:type="spellStart"/>
             <w:r>
               <w:t>dateOuvert</w:t>
             </w:r>
+            <w:proofErr w:type="spellEnd"/>
           </w:p>
         </w:tc>
         <w:tc>
@@ -8163,9 +8294,11 @@
               <w:spacing w:after="0" w:line="240" w:lineRule="auto"/>
               <w:jc w:val="center"/>
             </w:pPr>
+            <w:proofErr w:type="spellStart"/>
             <w:r>
               <w:t>dateFerme</w:t>
             </w:r>
+            <w:proofErr w:type="spellEnd"/>
           </w:p>
         </w:tc>
         <w:tc>
@@ -8334,9 +8467,11 @@
               <w:spacing w:after="0" w:line="240" w:lineRule="auto"/>
               <w:jc w:val="center"/>
             </w:pPr>
+            <w:proofErr w:type="spellStart"/>
             <w:r>
               <w:t>idVhc</w:t>
             </w:r>
+            <w:proofErr w:type="spellEnd"/>
           </w:p>
         </w:tc>
         <w:tc>
@@ -8505,9 +8640,11 @@
               <w:spacing w:after="0" w:line="240" w:lineRule="auto"/>
               <w:jc w:val="center"/>
             </w:pPr>
+            <w:proofErr w:type="spellStart"/>
             <w:r>
               <w:t>adVhc</w:t>
             </w:r>
+            <w:proofErr w:type="spellEnd"/>
           </w:p>
         </w:tc>
         <w:tc>
@@ -8682,9 +8819,11 @@
               <w:spacing w:after="0" w:line="240" w:lineRule="auto"/>
               <w:jc w:val="center"/>
             </w:pPr>
+            <w:proofErr w:type="spellStart"/>
             <w:r>
               <w:t>CPVhc</w:t>
             </w:r>
+            <w:proofErr w:type="spellEnd"/>
           </w:p>
         </w:tc>
         <w:tc>
@@ -8853,9 +8992,11 @@
               <w:spacing w:after="0" w:line="240" w:lineRule="auto"/>
               <w:jc w:val="center"/>
             </w:pPr>
+            <w:proofErr w:type="spellStart"/>
             <w:r>
               <w:t>villeVhc</w:t>
             </w:r>
+            <w:proofErr w:type="spellEnd"/>
           </w:p>
         </w:tc>
         <w:tc>
@@ -9024,9 +9165,11 @@
               <w:spacing w:after="0" w:line="240" w:lineRule="auto"/>
               <w:jc w:val="center"/>
             </w:pPr>
+            <w:proofErr w:type="spellStart"/>
             <w:r>
               <w:t>latVhc</w:t>
             </w:r>
+            <w:proofErr w:type="spellEnd"/>
           </w:p>
         </w:tc>
         <w:tc>
@@ -9192,9 +9335,11 @@
               <w:spacing w:after="0" w:line="240" w:lineRule="auto"/>
               <w:jc w:val="center"/>
             </w:pPr>
+            <w:proofErr w:type="spellStart"/>
             <w:r>
               <w:t>longVhc</w:t>
             </w:r>
+            <w:proofErr w:type="spellEnd"/>
           </w:p>
         </w:tc>
         <w:tc>
@@ -9363,9 +9508,11 @@
               <w:spacing w:after="0" w:line="240" w:lineRule="auto"/>
               <w:jc w:val="center"/>
             </w:pPr>
+            <w:proofErr w:type="spellStart"/>
             <w:r>
               <w:t>immatVhc</w:t>
             </w:r>
+            <w:proofErr w:type="spellEnd"/>
           </w:p>
         </w:tc>
         <w:tc>
@@ -9540,9 +9687,11 @@
               <w:spacing w:after="0" w:line="240" w:lineRule="auto"/>
               <w:jc w:val="center"/>
             </w:pPr>
+            <w:proofErr w:type="spellStart"/>
             <w:r>
               <w:t>dateCirc</w:t>
             </w:r>
+            <w:proofErr w:type="spellEnd"/>
           </w:p>
         </w:tc>
         <w:tc>
@@ -9711,9 +9860,11 @@
               <w:spacing w:after="0" w:line="240" w:lineRule="auto"/>
               <w:jc w:val="center"/>
             </w:pPr>
+            <w:proofErr w:type="spellStart"/>
             <w:r>
               <w:t>volUtile</w:t>
             </w:r>
+            <w:proofErr w:type="spellEnd"/>
           </w:p>
         </w:tc>
         <w:tc>
@@ -9879,9 +10030,11 @@
               <w:spacing w:after="0" w:line="240" w:lineRule="auto"/>
               <w:jc w:val="center"/>
             </w:pPr>
+            <w:proofErr w:type="spellStart"/>
             <w:r>
               <w:t>nbPlace</w:t>
             </w:r>
+            <w:proofErr w:type="spellEnd"/>
           </w:p>
         </w:tc>
         <w:tc>
@@ -10389,9 +10542,11 @@
               <w:spacing w:after="0" w:line="240" w:lineRule="auto"/>
               <w:jc w:val="center"/>
             </w:pPr>
+            <w:proofErr w:type="spellStart"/>
             <w:r>
               <w:t>typeVhc</w:t>
             </w:r>
+            <w:proofErr w:type="spellEnd"/>
           </w:p>
         </w:tc>
         <w:tc>
@@ -10557,9 +10712,11 @@
               <w:spacing w:after="0" w:line="240" w:lineRule="auto"/>
               <w:jc w:val="center"/>
             </w:pPr>
+            <w:proofErr w:type="spellStart"/>
             <w:r>
               <w:t>marqueVhc</w:t>
             </w:r>
+            <w:proofErr w:type="spellEnd"/>
           </w:p>
         </w:tc>
         <w:tc>
@@ -10572,11 +10729,16 @@
               <w:cnfStyle w:val="000000000000" w:firstRow="0" w:lastRow="0" w:firstColumn="0" w:lastColumn="0" w:oddVBand="0" w:evenVBand="0" w:oddHBand="0" w:evenHBand="0" w:firstRowFirstColumn="0" w:firstRowLastColumn="0" w:lastRowFirstColumn="0" w:lastRowLastColumn="0"/>
             </w:pPr>
             <w:r>
-              <w:t>Marque du véhicule</w:t>
+              <w:t xml:space="preserve">Marque </w:t>
+            </w:r>
+            <w:proofErr w:type="gramStart"/>
+            <w:r>
+              <w:t>du véhicule</w:t>
             </w:r>
             <w:r>
               <w:t>s</w:t>
             </w:r>
+            <w:proofErr w:type="gramEnd"/>
           </w:p>
         </w:tc>
         <w:tc>
@@ -10731,12 +10893,14 @@
               <w:spacing w:after="0" w:line="240" w:lineRule="auto"/>
               <w:jc w:val="center"/>
             </w:pPr>
+            <w:proofErr w:type="spellStart"/>
             <w:r>
               <w:t>f</w:t>
             </w:r>
             <w:r>
               <w:t>reqEntr</w:t>
             </w:r>
+            <w:proofErr w:type="spellEnd"/>
           </w:p>
         </w:tc>
         <w:tc>
@@ -10908,9 +11072,11 @@
               <w:spacing w:after="0" w:line="240" w:lineRule="auto"/>
               <w:jc w:val="center"/>
             </w:pPr>
+            <w:proofErr w:type="spellStart"/>
             <w:r>
               <w:t>coutKm</w:t>
             </w:r>
+            <w:proofErr w:type="spellEnd"/>
           </w:p>
         </w:tc>
         <w:tc>
@@ -10923,11 +11089,16 @@
               <w:cnfStyle w:val="000000000000" w:firstRow="0" w:lastRow="0" w:firstColumn="0" w:lastColumn="0" w:oddVBand="0" w:evenVBand="0" w:oddHBand="0" w:evenHBand="0" w:firstRowFirstColumn="0" w:firstRowLastColumn="0" w:lastRowFirstColumn="0" w:lastRowLastColumn="0"/>
             </w:pPr>
             <w:r>
-              <w:t>Cout au kilomètre</w:t>
+              <w:t xml:space="preserve">Cout </w:t>
+            </w:r>
+            <w:proofErr w:type="gramStart"/>
+            <w:r>
+              <w:t>au kilomètre</w:t>
             </w:r>
             <w:r>
               <w:t>s</w:t>
             </w:r>
+            <w:proofErr w:type="gramEnd"/>
           </w:p>
         </w:tc>
         <w:tc>
@@ -11082,9 +11253,11 @@
               <w:spacing w:after="0" w:line="240" w:lineRule="auto"/>
               <w:jc w:val="center"/>
             </w:pPr>
+            <w:proofErr w:type="spellStart"/>
             <w:r>
               <w:t>PTACVhc</w:t>
             </w:r>
+            <w:proofErr w:type="spellEnd"/>
           </w:p>
         </w:tc>
         <w:tc>
@@ -11250,9 +11423,11 @@
               <w:spacing w:after="0" w:line="240" w:lineRule="auto"/>
               <w:jc w:val="center"/>
             </w:pPr>
+            <w:proofErr w:type="spellStart"/>
             <w:r>
               <w:t>idEnf</w:t>
             </w:r>
+            <w:proofErr w:type="spellEnd"/>
           </w:p>
         </w:tc>
         <w:tc>
@@ -11421,9 +11596,12 @@
               <w:spacing w:after="0" w:line="240" w:lineRule="auto"/>
               <w:jc w:val="center"/>
             </w:pPr>
-            <w:r>
+            <w:proofErr w:type="spellStart"/>
+            <w:r>
+              <w:lastRenderedPageBreak/>
               <w:t>nomEnf</w:t>
             </w:r>
+            <w:proofErr w:type="spellEnd"/>
           </w:p>
         </w:tc>
         <w:tc>
@@ -11589,9 +11767,11 @@
               <w:spacing w:after="0" w:line="240" w:lineRule="auto"/>
               <w:jc w:val="center"/>
             </w:pPr>
+            <w:proofErr w:type="spellStart"/>
             <w:r>
               <w:t>pnomEnf</w:t>
             </w:r>
+            <w:proofErr w:type="spellEnd"/>
           </w:p>
         </w:tc>
         <w:tc>
@@ -11760,9 +11940,11 @@
               <w:spacing w:after="0" w:line="240" w:lineRule="auto"/>
               <w:jc w:val="center"/>
             </w:pPr>
+            <w:proofErr w:type="spellStart"/>
             <w:r>
               <w:t>ageEnf</w:t>
             </w:r>
+            <w:proofErr w:type="spellEnd"/>
           </w:p>
         </w:tc>
         <w:tc>
@@ -11928,9 +12110,11 @@
               <w:spacing w:after="0" w:line="240" w:lineRule="auto"/>
               <w:jc w:val="center"/>
             </w:pPr>
+            <w:proofErr w:type="spellStart"/>
             <w:r>
               <w:t>rolePar</w:t>
             </w:r>
+            <w:proofErr w:type="spellEnd"/>
           </w:p>
         </w:tc>
         <w:tc>
@@ -12102,9 +12286,11 @@
               <w:spacing w:after="0" w:line="240" w:lineRule="auto"/>
               <w:jc w:val="center"/>
             </w:pPr>
+            <w:proofErr w:type="spellStart"/>
             <w:r>
               <w:t>idAbs</w:t>
             </w:r>
+            <w:proofErr w:type="spellEnd"/>
           </w:p>
         </w:tc>
         <w:tc>
@@ -12270,9 +12456,11 @@
               <w:spacing w:after="0" w:line="240" w:lineRule="auto"/>
               <w:jc w:val="center"/>
             </w:pPr>
+            <w:proofErr w:type="spellStart"/>
             <w:r>
               <w:t>dateDebAbs</w:t>
             </w:r>
+            <w:proofErr w:type="spellEnd"/>
           </w:p>
         </w:tc>
         <w:tc>
@@ -12409,12 +12597,22 @@
               <w:jc w:val="center"/>
               <w:cnfStyle w:val="000000000000" w:firstRow="0" w:lastRow="0" w:firstColumn="0" w:lastColumn="0" w:oddVBand="0" w:evenVBand="0" w:oddHBand="0" w:evenHBand="0" w:firstRowFirstColumn="0" w:firstRowLastColumn="0" w:lastRowFirstColumn="0" w:lastRowLastColumn="0"/>
             </w:pPr>
-            <w:r>
-              <w:t>dateDebAbs &lt;</w:t>
-            </w:r>
-            <w:r>
-              <w:t xml:space="preserve"> dateFinAbs</w:t>
-            </w:r>
+            <w:proofErr w:type="spellStart"/>
+            <w:r>
+              <w:t>dateDebAbs</w:t>
+            </w:r>
+            <w:proofErr w:type="spellEnd"/>
+            <w:r>
+              <w:t xml:space="preserve"> &lt;</w:t>
+            </w:r>
+            <w:r>
+              <w:t xml:space="preserve"> </w:t>
+            </w:r>
+            <w:proofErr w:type="spellStart"/>
+            <w:r>
+              <w:t>dateFinAbs</w:t>
+            </w:r>
+            <w:proofErr w:type="spellEnd"/>
           </w:p>
         </w:tc>
         <w:tc>
@@ -12447,9 +12645,11 @@
               <w:spacing w:after="0" w:line="240" w:lineRule="auto"/>
               <w:jc w:val="center"/>
             </w:pPr>
+            <w:proofErr w:type="spellStart"/>
             <w:r>
               <w:t>dateFinAbs</w:t>
             </w:r>
+            <w:proofErr w:type="spellEnd"/>
           </w:p>
         </w:tc>
         <w:tc>
@@ -12586,9 +12786,11 @@
               <w:jc w:val="center"/>
               <w:cnfStyle w:val="000000100000" w:firstRow="0" w:lastRow="0" w:firstColumn="0" w:lastColumn="0" w:oddVBand="0" w:evenVBand="0" w:oddHBand="1" w:evenHBand="0" w:firstRowFirstColumn="0" w:firstRowLastColumn="0" w:lastRowFirstColumn="0" w:lastRowLastColumn="0"/>
             </w:pPr>
+            <w:proofErr w:type="spellStart"/>
             <w:r>
               <w:t>dateFinAbs</w:t>
             </w:r>
+            <w:proofErr w:type="spellEnd"/>
             <w:r>
               <w:t xml:space="preserve"> </w:t>
             </w:r>
@@ -12598,9 +12800,11 @@
             <w:r>
               <w:t xml:space="preserve"> </w:t>
             </w:r>
+            <w:proofErr w:type="spellStart"/>
             <w:r>
               <w:t>dateDebAbs</w:t>
             </w:r>
+            <w:proofErr w:type="spellEnd"/>
           </w:p>
         </w:tc>
         <w:tc>
@@ -12630,9 +12834,11 @@
               <w:spacing w:after="0" w:line="240" w:lineRule="auto"/>
               <w:jc w:val="center"/>
             </w:pPr>
+            <w:proofErr w:type="spellStart"/>
             <w:r>
               <w:t>motifAbs</w:t>
             </w:r>
+            <w:proofErr w:type="spellEnd"/>
           </w:p>
         </w:tc>
         <w:tc>
@@ -12801,9 +13007,11 @@
               <w:spacing w:after="0" w:line="240" w:lineRule="auto"/>
               <w:jc w:val="center"/>
             </w:pPr>
+            <w:proofErr w:type="spellStart"/>
             <w:r>
               <w:t>etatAbs</w:t>
             </w:r>
+            <w:proofErr w:type="spellEnd"/>
           </w:p>
         </w:tc>
         <w:tc>
@@ -12969,9 +13177,11 @@
               <w:spacing w:after="0" w:line="240" w:lineRule="auto"/>
               <w:jc w:val="center"/>
             </w:pPr>
+            <w:proofErr w:type="spellStart"/>
             <w:r>
               <w:t>dateDemAbs</w:t>
             </w:r>
+            <w:proofErr w:type="spellEnd"/>
           </w:p>
         </w:tc>
         <w:tc>
@@ -13108,9 +13318,11 @@
               <w:jc w:val="center"/>
               <w:cnfStyle w:val="000000000000" w:firstRow="0" w:lastRow="0" w:firstColumn="0" w:lastColumn="0" w:oddVBand="0" w:evenVBand="0" w:oddHBand="0" w:evenHBand="0" w:firstRowFirstColumn="0" w:firstRowLastColumn="0" w:lastRowFirstColumn="0" w:lastRowLastColumn="0"/>
             </w:pPr>
+            <w:proofErr w:type="spellStart"/>
             <w:r>
               <w:t>dateDemAbs</w:t>
             </w:r>
+            <w:proofErr w:type="spellEnd"/>
             <w:r>
               <w:t xml:space="preserve"> &lt;</w:t>
             </w:r>
@@ -13121,9 +13333,11 @@
               <w:jc w:val="center"/>
               <w:cnfStyle w:val="000000000000" w:firstRow="0" w:lastRow="0" w:firstColumn="0" w:lastColumn="0" w:oddVBand="0" w:evenVBand="0" w:oddHBand="0" w:evenHBand="0" w:firstRowFirstColumn="0" w:firstRowLastColumn="0" w:lastRowFirstColumn="0" w:lastRowLastColumn="0"/>
             </w:pPr>
+            <w:proofErr w:type="spellStart"/>
             <w:r>
               <w:t>dateRepAbs</w:t>
             </w:r>
+            <w:proofErr w:type="spellEnd"/>
           </w:p>
         </w:tc>
         <w:tc>
@@ -13156,9 +13370,11 @@
               <w:spacing w:after="0" w:line="240" w:lineRule="auto"/>
               <w:jc w:val="center"/>
             </w:pPr>
+            <w:proofErr w:type="spellStart"/>
             <w:r>
               <w:t>dateRepAbs</w:t>
             </w:r>
+            <w:proofErr w:type="spellEnd"/>
           </w:p>
         </w:tc>
         <w:tc>
@@ -13295,9 +13511,11 @@
               <w:jc w:val="center"/>
               <w:cnfStyle w:val="000000100000" w:firstRow="0" w:lastRow="0" w:firstColumn="0" w:lastColumn="0" w:oddVBand="0" w:evenVBand="0" w:oddHBand="1" w:evenHBand="0" w:firstRowFirstColumn="0" w:firstRowLastColumn="0" w:lastRowFirstColumn="0" w:lastRowLastColumn="0"/>
             </w:pPr>
+            <w:proofErr w:type="spellStart"/>
             <w:r>
               <w:t>dateRepAbs</w:t>
             </w:r>
+            <w:proofErr w:type="spellEnd"/>
           </w:p>
           <w:p>
             <w:pPr>
@@ -13315,9 +13533,11 @@
               <w:jc w:val="center"/>
               <w:cnfStyle w:val="000000100000" w:firstRow="0" w:lastRow="0" w:firstColumn="0" w:lastColumn="0" w:oddVBand="0" w:evenVBand="0" w:oddHBand="1" w:evenHBand="0" w:firstRowFirstColumn="0" w:firstRowLastColumn="0" w:lastRowFirstColumn="0" w:lastRowLastColumn="0"/>
             </w:pPr>
+            <w:proofErr w:type="spellStart"/>
             <w:r>
               <w:t>dateDemAbs</w:t>
             </w:r>
+            <w:proofErr w:type="spellEnd"/>
           </w:p>
         </w:tc>
         <w:tc>
@@ -13347,9 +13567,11 @@
               <w:spacing w:after="0" w:line="240" w:lineRule="auto"/>
               <w:jc w:val="center"/>
             </w:pPr>
+            <w:proofErr w:type="spellStart"/>
             <w:r>
               <w:t>idEmpl</w:t>
             </w:r>
+            <w:proofErr w:type="spellEnd"/>
           </w:p>
         </w:tc>
         <w:tc>
@@ -13518,9 +13740,11 @@
               <w:spacing w:after="0" w:line="240" w:lineRule="auto"/>
               <w:jc w:val="center"/>
             </w:pPr>
+            <w:proofErr w:type="spellStart"/>
             <w:r>
               <w:t>idPermis</w:t>
             </w:r>
+            <w:proofErr w:type="spellEnd"/>
           </w:p>
         </w:tc>
         <w:tc>
@@ -13689,9 +13913,11 @@
               <w:spacing w:after="0" w:line="240" w:lineRule="auto"/>
               <w:jc w:val="center"/>
             </w:pPr>
+            <w:proofErr w:type="spellStart"/>
             <w:r>
               <w:t>nomEmpl</w:t>
             </w:r>
+            <w:proofErr w:type="spellEnd"/>
           </w:p>
         </w:tc>
         <w:tc>
@@ -13863,9 +14089,11 @@
               <w:spacing w:after="0" w:line="240" w:lineRule="auto"/>
               <w:jc w:val="center"/>
             </w:pPr>
+            <w:proofErr w:type="spellStart"/>
             <w:r>
               <w:t>pnomEmpl</w:t>
             </w:r>
+            <w:proofErr w:type="spellEnd"/>
           </w:p>
         </w:tc>
         <w:tc>
@@ -14034,9 +14262,11 @@
               <w:spacing w:after="0" w:line="240" w:lineRule="auto"/>
               <w:jc w:val="center"/>
             </w:pPr>
+            <w:proofErr w:type="spellStart"/>
             <w:r>
               <w:t>typeEmpl</w:t>
             </w:r>
+            <w:proofErr w:type="spellEnd"/>
           </w:p>
         </w:tc>
         <w:tc>
@@ -14208,9 +14438,11 @@
               <w:spacing w:after="0" w:line="240" w:lineRule="auto"/>
               <w:jc w:val="center"/>
             </w:pPr>
+            <w:proofErr w:type="spellStart"/>
             <w:r>
               <w:t>dateNais</w:t>
             </w:r>
+            <w:proofErr w:type="spellEnd"/>
           </w:p>
         </w:tc>
         <w:tc>
@@ -14556,9 +14788,11 @@
               <w:spacing w:after="0" w:line="240" w:lineRule="auto"/>
               <w:jc w:val="center"/>
             </w:pPr>
+            <w:proofErr w:type="spellStart"/>
             <w:r>
               <w:t>telEmpl</w:t>
             </w:r>
+            <w:proofErr w:type="spellEnd"/>
           </w:p>
         </w:tc>
         <w:tc>
@@ -14724,9 +14958,11 @@
               <w:spacing w:after="0" w:line="240" w:lineRule="auto"/>
               <w:jc w:val="center"/>
             </w:pPr>
+            <w:proofErr w:type="spellStart"/>
             <w:r>
               <w:t>capaciteEmpl</w:t>
             </w:r>
+            <w:proofErr w:type="spellEnd"/>
           </w:p>
         </w:tc>
         <w:tc>
@@ -14895,9 +15131,11 @@
               <w:spacing w:after="0" w:line="240" w:lineRule="auto"/>
               <w:jc w:val="center"/>
             </w:pPr>
+            <w:proofErr w:type="spellStart"/>
             <w:r>
               <w:t>adEmpl</w:t>
             </w:r>
+            <w:proofErr w:type="spellEnd"/>
           </w:p>
         </w:tc>
         <w:tc>
@@ -15063,9 +15301,11 @@
               <w:spacing w:after="0" w:line="240" w:lineRule="auto"/>
               <w:jc w:val="center"/>
             </w:pPr>
+            <w:proofErr w:type="spellStart"/>
             <w:r>
               <w:t>CPEmpl</w:t>
             </w:r>
+            <w:proofErr w:type="spellEnd"/>
           </w:p>
         </w:tc>
         <w:tc>
@@ -15237,9 +15477,11 @@
               <w:spacing w:after="0" w:line="240" w:lineRule="auto"/>
               <w:jc w:val="center"/>
             </w:pPr>
+            <w:proofErr w:type="spellStart"/>
             <w:r>
               <w:t>villeEmpl</w:t>
             </w:r>
+            <w:proofErr w:type="spellEnd"/>
           </w:p>
         </w:tc>
         <w:tc>
@@ -15405,9 +15647,11 @@
               <w:spacing w:after="0" w:line="240" w:lineRule="auto"/>
               <w:jc w:val="center"/>
             </w:pPr>
+            <w:proofErr w:type="spellStart"/>
             <w:r>
               <w:t>dateEmb</w:t>
             </w:r>
+            <w:proofErr w:type="spellEnd"/>
           </w:p>
         </w:tc>
         <w:tc>
@@ -15576,9 +15820,11 @@
               <w:spacing w:after="0" w:line="240" w:lineRule="auto"/>
               <w:jc w:val="center"/>
             </w:pPr>
+            <w:proofErr w:type="spellStart"/>
             <w:r>
               <w:t>nbDmgt</w:t>
             </w:r>
+            <w:proofErr w:type="spellEnd"/>
           </w:p>
         </w:tc>
         <w:tc>
@@ -15750,9 +15996,11 @@
               <w:spacing w:after="0" w:line="240" w:lineRule="auto"/>
               <w:jc w:val="center"/>
             </w:pPr>
+            <w:proofErr w:type="spellStart"/>
             <w:r>
               <w:t>anneAncien</w:t>
             </w:r>
+            <w:proofErr w:type="spellEnd"/>
           </w:p>
         </w:tc>
         <w:tc>
@@ -15921,9 +16169,11 @@
               <w:spacing w:after="0" w:line="240" w:lineRule="auto"/>
               <w:jc w:val="center"/>
             </w:pPr>
+            <w:proofErr w:type="spellStart"/>
             <w:r>
               <w:t>idImmo</w:t>
             </w:r>
+            <w:proofErr w:type="spellEnd"/>
           </w:p>
         </w:tc>
         <w:tc>
@@ -15940,7 +16190,11 @@
               <w:t>Identifiant</w:t>
             </w:r>
             <w:r>
-              <w:t xml:space="preserve"> de l’immobilisation</w:t>
+              <w:t xml:space="preserve"> de </w:t>
+            </w:r>
+            <w:r>
+              <w:lastRenderedPageBreak/>
+              <w:t>l’immobilisation</w:t>
             </w:r>
           </w:p>
         </w:tc>
@@ -16092,9 +16346,12 @@
               <w:spacing w:after="0" w:line="240" w:lineRule="auto"/>
               <w:jc w:val="center"/>
             </w:pPr>
-            <w:r>
+            <w:proofErr w:type="spellStart"/>
+            <w:r>
+              <w:lastRenderedPageBreak/>
               <w:t>typeImmo</w:t>
             </w:r>
+            <w:proofErr w:type="spellEnd"/>
           </w:p>
         </w:tc>
         <w:tc>
@@ -16277,9 +16534,11 @@
               <w:spacing w:after="0" w:line="240" w:lineRule="auto"/>
               <w:jc w:val="center"/>
             </w:pPr>
+            <w:proofErr w:type="spellStart"/>
             <w:r>
               <w:t>nbKmImmo</w:t>
             </w:r>
+            <w:proofErr w:type="spellEnd"/>
           </w:p>
         </w:tc>
         <w:tc>
@@ -16445,9 +16704,11 @@
               <w:spacing w:after="0" w:line="240" w:lineRule="auto"/>
               <w:jc w:val="center"/>
             </w:pPr>
+            <w:proofErr w:type="spellStart"/>
             <w:r>
               <w:t>dateDebImmo</w:t>
             </w:r>
+            <w:proofErr w:type="spellEnd"/>
           </w:p>
         </w:tc>
         <w:tc>
@@ -16584,9 +16845,11 @@
               <w:jc w:val="center"/>
               <w:cnfStyle w:val="000000000000" w:firstRow="0" w:lastRow="0" w:firstColumn="0" w:lastColumn="0" w:oddVBand="0" w:evenVBand="0" w:oddHBand="0" w:evenHBand="0" w:firstRowFirstColumn="0" w:firstRowLastColumn="0" w:lastRowFirstColumn="0" w:lastRowLastColumn="0"/>
             </w:pPr>
+            <w:proofErr w:type="spellStart"/>
             <w:r>
               <w:t>dateDebImmo</w:t>
             </w:r>
+            <w:proofErr w:type="spellEnd"/>
           </w:p>
           <w:p>
             <w:pPr>
@@ -16604,9 +16867,11 @@
               <w:jc w:val="center"/>
               <w:cnfStyle w:val="000000000000" w:firstRow="0" w:lastRow="0" w:firstColumn="0" w:lastColumn="0" w:oddVBand="0" w:evenVBand="0" w:oddHBand="0" w:evenHBand="0" w:firstRowFirstColumn="0" w:firstRowLastColumn="0" w:lastRowFirstColumn="0" w:lastRowLastColumn="0"/>
             </w:pPr>
+            <w:proofErr w:type="spellStart"/>
             <w:r>
               <w:t>dateFinImmo</w:t>
             </w:r>
+            <w:proofErr w:type="spellEnd"/>
           </w:p>
         </w:tc>
         <w:tc>
@@ -16639,9 +16904,11 @@
               <w:spacing w:after="0" w:line="240" w:lineRule="auto"/>
               <w:jc w:val="center"/>
             </w:pPr>
+            <w:proofErr w:type="spellStart"/>
             <w:r>
               <w:t>dateFinImmo</w:t>
             </w:r>
+            <w:proofErr w:type="spellEnd"/>
           </w:p>
         </w:tc>
         <w:tc>
@@ -16778,9 +17045,11 @@
               <w:jc w:val="center"/>
               <w:cnfStyle w:val="000000100000" w:firstRow="0" w:lastRow="0" w:firstColumn="0" w:lastColumn="0" w:oddVBand="0" w:evenVBand="0" w:oddHBand="1" w:evenHBand="0" w:firstRowFirstColumn="0" w:firstRowLastColumn="0" w:lastRowFirstColumn="0" w:lastRowLastColumn="0"/>
             </w:pPr>
+            <w:proofErr w:type="spellStart"/>
             <w:r>
               <w:t>dateFinImmo</w:t>
             </w:r>
+            <w:proofErr w:type="spellEnd"/>
           </w:p>
           <w:p>
             <w:pPr>
@@ -16798,9 +17067,11 @@
               <w:jc w:val="center"/>
               <w:cnfStyle w:val="000000100000" w:firstRow="0" w:lastRow="0" w:firstColumn="0" w:lastColumn="0" w:oddVBand="0" w:evenVBand="0" w:oddHBand="1" w:evenHBand="0" w:firstRowFirstColumn="0" w:firstRowLastColumn="0" w:lastRowFirstColumn="0" w:lastRowLastColumn="0"/>
             </w:pPr>
+            <w:proofErr w:type="spellStart"/>
             <w:r>
               <w:t>dateDebImmo</w:t>
             </w:r>
+            <w:proofErr w:type="spellEnd"/>
           </w:p>
         </w:tc>
         <w:tc>
@@ -16830,9 +17101,11 @@
               <w:spacing w:after="0" w:line="240" w:lineRule="auto"/>
               <w:jc w:val="center"/>
             </w:pPr>
+            <w:proofErr w:type="spellStart"/>
             <w:r>
               <w:t>motifImmo</w:t>
             </w:r>
+            <w:proofErr w:type="spellEnd"/>
           </w:p>
         </w:tc>
         <w:tc>
@@ -17001,9 +17274,11 @@
               <w:spacing w:after="0" w:line="240" w:lineRule="auto"/>
               <w:jc w:val="center"/>
             </w:pPr>
+            <w:proofErr w:type="spellStart"/>
             <w:r>
               <w:t>libGarage</w:t>
             </w:r>
+            <w:proofErr w:type="spellEnd"/>
           </w:p>
         </w:tc>
         <w:tc>
@@ -17169,9 +17444,11 @@
               <w:spacing w:after="0" w:line="240" w:lineRule="auto"/>
               <w:jc w:val="center"/>
             </w:pPr>
+            <w:proofErr w:type="spellStart"/>
             <w:r>
               <w:t>adGarage</w:t>
             </w:r>
+            <w:proofErr w:type="spellEnd"/>
           </w:p>
         </w:tc>
         <w:tc>
@@ -17340,9 +17617,11 @@
               <w:spacing w:after="0" w:line="240" w:lineRule="auto"/>
               <w:jc w:val="center"/>
             </w:pPr>
+            <w:proofErr w:type="spellStart"/>
             <w:r>
               <w:t>CPGarage</w:t>
             </w:r>
+            <w:proofErr w:type="spellEnd"/>
           </w:p>
         </w:tc>
         <w:tc>
@@ -17508,9 +17787,11 @@
               <w:spacing w:after="0" w:line="240" w:lineRule="auto"/>
               <w:jc w:val="center"/>
             </w:pPr>
+            <w:proofErr w:type="spellStart"/>
             <w:r>
               <w:t>villeGarage</w:t>
             </w:r>
+            <w:proofErr w:type="spellEnd"/>
           </w:p>
         </w:tc>
         <w:tc>
@@ -17679,9 +17960,11 @@
               <w:spacing w:after="0" w:line="240" w:lineRule="auto"/>
               <w:jc w:val="center"/>
             </w:pPr>
+            <w:proofErr w:type="spellStart"/>
             <w:r>
               <w:t>telGarage</w:t>
             </w:r>
+            <w:proofErr w:type="spellEnd"/>
           </w:p>
         </w:tc>
         <w:tc>
@@ -17847,12 +18130,14 @@
               <w:spacing w:after="0" w:line="240" w:lineRule="auto"/>
               <w:jc w:val="center"/>
             </w:pPr>
+            <w:proofErr w:type="spellStart"/>
             <w:r>
               <w:t>dateVis</w:t>
             </w:r>
             <w:r>
               <w:t>ite</w:t>
             </w:r>
+            <w:proofErr w:type="spellEnd"/>
           </w:p>
         </w:tc>
         <w:tc>
@@ -18021,9 +18306,11 @@
               <w:spacing w:after="0" w:line="240" w:lineRule="auto"/>
               <w:jc w:val="center"/>
             </w:pPr>
+            <w:proofErr w:type="spellStart"/>
             <w:r>
               <w:t>volumeMob</w:t>
             </w:r>
+            <w:proofErr w:type="spellEnd"/>
           </w:p>
         </w:tc>
         <w:tc>
@@ -18189,9 +18476,11 @@
               <w:spacing w:after="0" w:line="240" w:lineRule="auto"/>
               <w:jc w:val="center"/>
             </w:pPr>
+            <w:proofErr w:type="spellStart"/>
             <w:r>
               <w:t>conditionAcces</w:t>
             </w:r>
+            <w:proofErr w:type="spellEnd"/>
           </w:p>
         </w:tc>
         <w:tc>
@@ -18360,9 +18649,11 @@
               <w:spacing w:after="0" w:line="240" w:lineRule="auto"/>
               <w:jc w:val="center"/>
             </w:pPr>
+            <w:proofErr w:type="spellStart"/>
             <w:r>
               <w:t>nbKmCond</w:t>
             </w:r>
+            <w:proofErr w:type="spellEnd"/>
           </w:p>
         </w:tc>
         <w:tc>
@@ -18531,9 +18822,11 @@
               <w:spacing w:after="0" w:line="240" w:lineRule="auto"/>
               <w:jc w:val="center"/>
             </w:pPr>
+            <w:proofErr w:type="spellStart"/>
             <w:r>
               <w:t>tempsCond</w:t>
             </w:r>
+            <w:proofErr w:type="spellEnd"/>
           </w:p>
         </w:tc>
         <w:tc>
@@ -18704,9 +18997,11 @@
         </w:numPr>
         <w:ind w:left="567" w:hanging="567"/>
       </w:pPr>
+      <w:proofErr w:type="spellStart"/>
       <w:r>
         <w:t>DFs</w:t>
       </w:r>
+      <w:proofErr w:type="spellEnd"/>
     </w:p>
     <w:p>
       <w:pPr>
@@ -18720,7 +19015,92 @@
         <w:t>(Client)</w:t>
       </w:r>
       <w:r>
-        <w:t xml:space="preserve"> : idClt -&gt; nomClt, pnomClt, adClt, CPClt, villeClt, telClt, emailClt, idDoss, idEmpl(responsable)</w:t>
+        <w:t xml:space="preserve"> : </w:t>
+      </w:r>
+      <w:proofErr w:type="spellStart"/>
+      <w:r>
+        <w:t>idClt</w:t>
+      </w:r>
+      <w:proofErr w:type="spellEnd"/>
+      <w:r>
+        <w:t xml:space="preserve"> -&gt; </w:t>
+      </w:r>
+      <w:proofErr w:type="spellStart"/>
+      <w:r>
+        <w:t>nomClt</w:t>
+      </w:r>
+      <w:proofErr w:type="spellEnd"/>
+      <w:r>
+        <w:t xml:space="preserve">, </w:t>
+      </w:r>
+      <w:proofErr w:type="spellStart"/>
+      <w:r>
+        <w:t>pnomClt</w:t>
+      </w:r>
+      <w:proofErr w:type="spellEnd"/>
+      <w:r>
+        <w:t xml:space="preserve">, </w:t>
+      </w:r>
+      <w:proofErr w:type="spellStart"/>
+      <w:r>
+        <w:t>adClt</w:t>
+      </w:r>
+      <w:proofErr w:type="spellEnd"/>
+      <w:r>
+        <w:t xml:space="preserve">, </w:t>
+      </w:r>
+      <w:proofErr w:type="spellStart"/>
+      <w:r>
+        <w:t>CPClt</w:t>
+      </w:r>
+      <w:proofErr w:type="spellEnd"/>
+      <w:r>
+        <w:t xml:space="preserve">, </w:t>
+      </w:r>
+      <w:proofErr w:type="spellStart"/>
+      <w:r>
+        <w:t>villeClt</w:t>
+      </w:r>
+      <w:proofErr w:type="spellEnd"/>
+      <w:r>
+        <w:t xml:space="preserve">, </w:t>
+      </w:r>
+      <w:proofErr w:type="spellStart"/>
+      <w:r>
+        <w:t>telClt</w:t>
+      </w:r>
+      <w:proofErr w:type="spellEnd"/>
+      <w:r>
+        <w:t xml:space="preserve">, </w:t>
+      </w:r>
+      <w:proofErr w:type="spellStart"/>
+      <w:r>
+        <w:t>emailClt</w:t>
+      </w:r>
+      <w:proofErr w:type="spellEnd"/>
+      <w:r>
+        <w:t xml:space="preserve">, </w:t>
+      </w:r>
+      <w:proofErr w:type="spellStart"/>
+      <w:r>
+        <w:t>idDoss</w:t>
+      </w:r>
+      <w:proofErr w:type="spellEnd"/>
+      <w:r>
+        <w:t xml:space="preserve">, </w:t>
+      </w:r>
+      <w:proofErr w:type="spellStart"/>
+      <w:proofErr w:type="gramStart"/>
+      <w:r>
+        <w:t>idEmpl</w:t>
+      </w:r>
+      <w:proofErr w:type="spellEnd"/>
+      <w:r>
+        <w:t>(</w:t>
+      </w:r>
+      <w:proofErr w:type="gramEnd"/>
+      <w:r>
+        <w:t>responsable)</w:t>
       </w:r>
     </w:p>
     <w:p>
@@ -18735,8 +19115,197 @@
         <w:t>(Dossier)</w:t>
       </w:r>
       <w:r>
-        <w:t xml:space="preserve"> : idDoss -&gt; etatDoss, datePrv, dateDmd, dateClot, form, dateCharge, adCharge, CPCharge, villeCharge, latCharge, longCharge, telCharge, dateLiv, adLiv, CPLiv, villeLiv, latLiv, longLiv, telLiv, prixTotal, nbMcube, nbKmTot, remarqueDoss</w:t>
-      </w:r>
+        <w:t xml:space="preserve"> : </w:t>
+      </w:r>
+      <w:proofErr w:type="spellStart"/>
+      <w:r>
+        <w:t>idDoss</w:t>
+      </w:r>
+      <w:proofErr w:type="spellEnd"/>
+      <w:r>
+        <w:t xml:space="preserve"> -&gt; </w:t>
+      </w:r>
+      <w:proofErr w:type="spellStart"/>
+      <w:r>
+        <w:t>etatDoss</w:t>
+      </w:r>
+      <w:proofErr w:type="spellEnd"/>
+      <w:r>
+        <w:t xml:space="preserve">, </w:t>
+      </w:r>
+      <w:proofErr w:type="spellStart"/>
+      <w:r>
+        <w:t>datePrv</w:t>
+      </w:r>
+      <w:proofErr w:type="spellEnd"/>
+      <w:r>
+        <w:t xml:space="preserve">, </w:t>
+      </w:r>
+      <w:proofErr w:type="spellStart"/>
+      <w:r>
+        <w:t>dateDmd</w:t>
+      </w:r>
+      <w:proofErr w:type="spellEnd"/>
+      <w:r>
+        <w:t xml:space="preserve">, </w:t>
+      </w:r>
+      <w:proofErr w:type="spellStart"/>
+      <w:r>
+        <w:t>dateClot</w:t>
+      </w:r>
+      <w:proofErr w:type="spellEnd"/>
+      <w:r>
+        <w:t xml:space="preserve">, </w:t>
+      </w:r>
+      <w:proofErr w:type="spellStart"/>
+      <w:r>
+        <w:t>form</w:t>
+      </w:r>
+      <w:proofErr w:type="spellEnd"/>
+      <w:r>
+        <w:t xml:space="preserve">, </w:t>
+      </w:r>
+      <w:proofErr w:type="spellStart"/>
+      <w:r>
+        <w:t>dateCharge</w:t>
+      </w:r>
+      <w:proofErr w:type="spellEnd"/>
+      <w:r>
+        <w:t xml:space="preserve">, </w:t>
+      </w:r>
+      <w:proofErr w:type="spellStart"/>
+      <w:r>
+        <w:t>adCharge</w:t>
+      </w:r>
+      <w:proofErr w:type="spellEnd"/>
+      <w:r>
+        <w:t xml:space="preserve">, </w:t>
+      </w:r>
+      <w:proofErr w:type="spellStart"/>
+      <w:r>
+        <w:t>CPCharge</w:t>
+      </w:r>
+      <w:proofErr w:type="spellEnd"/>
+      <w:r>
+        <w:t xml:space="preserve">, </w:t>
+      </w:r>
+      <w:proofErr w:type="spellStart"/>
+      <w:r>
+        <w:t>villeCharge</w:t>
+      </w:r>
+      <w:proofErr w:type="spellEnd"/>
+      <w:r>
+        <w:t xml:space="preserve">, </w:t>
+      </w:r>
+      <w:proofErr w:type="spellStart"/>
+      <w:r>
+        <w:t>latCharge</w:t>
+      </w:r>
+      <w:proofErr w:type="spellEnd"/>
+      <w:r>
+        <w:t xml:space="preserve">, </w:t>
+      </w:r>
+      <w:proofErr w:type="spellStart"/>
+      <w:r>
+        <w:t>longCharge</w:t>
+      </w:r>
+      <w:proofErr w:type="spellEnd"/>
+      <w:r>
+        <w:t xml:space="preserve">, </w:t>
+      </w:r>
+      <w:proofErr w:type="spellStart"/>
+      <w:r>
+        <w:t>telCharge</w:t>
+      </w:r>
+      <w:proofErr w:type="spellEnd"/>
+      <w:r>
+        <w:t xml:space="preserve">, </w:t>
+      </w:r>
+      <w:proofErr w:type="spellStart"/>
+      <w:r>
+        <w:t>dateLiv</w:t>
+      </w:r>
+      <w:proofErr w:type="spellEnd"/>
+      <w:r>
+        <w:t xml:space="preserve">, </w:t>
+      </w:r>
+      <w:proofErr w:type="spellStart"/>
+      <w:r>
+        <w:t>adLiv</w:t>
+      </w:r>
+      <w:proofErr w:type="spellEnd"/>
+      <w:r>
+        <w:t xml:space="preserve">, </w:t>
+      </w:r>
+      <w:proofErr w:type="spellStart"/>
+      <w:r>
+        <w:t>CPLiv</w:t>
+      </w:r>
+      <w:proofErr w:type="spellEnd"/>
+      <w:r>
+        <w:t xml:space="preserve">, </w:t>
+      </w:r>
+      <w:proofErr w:type="spellStart"/>
+      <w:r>
+        <w:t>villeLiv</w:t>
+      </w:r>
+      <w:proofErr w:type="spellEnd"/>
+      <w:r>
+        <w:t xml:space="preserve">, </w:t>
+      </w:r>
+      <w:proofErr w:type="spellStart"/>
+      <w:r>
+        <w:t>latLiv</w:t>
+      </w:r>
+      <w:proofErr w:type="spellEnd"/>
+      <w:r>
+        <w:t xml:space="preserve">, </w:t>
+      </w:r>
+      <w:proofErr w:type="spellStart"/>
+      <w:r>
+        <w:t>longLiv</w:t>
+      </w:r>
+      <w:proofErr w:type="spellEnd"/>
+      <w:r>
+        <w:t xml:space="preserve">, </w:t>
+      </w:r>
+      <w:proofErr w:type="spellStart"/>
+      <w:r>
+        <w:t>telLiv</w:t>
+      </w:r>
+      <w:proofErr w:type="spellEnd"/>
+      <w:r>
+        <w:t xml:space="preserve">, </w:t>
+      </w:r>
+      <w:proofErr w:type="spellStart"/>
+      <w:r>
+        <w:t>prixTotal</w:t>
+      </w:r>
+      <w:proofErr w:type="spellEnd"/>
+      <w:r>
+        <w:t xml:space="preserve">, </w:t>
+      </w:r>
+      <w:proofErr w:type="spellStart"/>
+      <w:r>
+        <w:t>nbMcube</w:t>
+      </w:r>
+      <w:proofErr w:type="spellEnd"/>
+      <w:r>
+        <w:t xml:space="preserve">, </w:t>
+      </w:r>
+      <w:proofErr w:type="spellStart"/>
+      <w:r>
+        <w:t>nbKmTot</w:t>
+      </w:r>
+      <w:proofErr w:type="spellEnd"/>
+      <w:r>
+        <w:t xml:space="preserve">, </w:t>
+      </w:r>
+      <w:proofErr w:type="spellStart"/>
+      <w:r>
+        <w:t>remarqueDoss</w:t>
+      </w:r>
+      <w:proofErr w:type="spellEnd"/>
     </w:p>
     <w:p>
       <w:pPr>
@@ -18750,7 +19319,92 @@
         <w:t>(Agence)</w:t>
       </w:r>
       <w:r>
-        <w:t xml:space="preserve"> : idAg -&gt; libAg, CPAg, adAg, villeAg, telAg, emailAg, dateOuvert, dateFerme, idEmpl(responsable)</w:t>
+        <w:t xml:space="preserve"> : </w:t>
+      </w:r>
+      <w:proofErr w:type="spellStart"/>
+      <w:r>
+        <w:t>idAg</w:t>
+      </w:r>
+      <w:proofErr w:type="spellEnd"/>
+      <w:r>
+        <w:t xml:space="preserve"> -&gt; </w:t>
+      </w:r>
+      <w:proofErr w:type="spellStart"/>
+      <w:r>
+        <w:t>libAg</w:t>
+      </w:r>
+      <w:proofErr w:type="spellEnd"/>
+      <w:r>
+        <w:t xml:space="preserve">, </w:t>
+      </w:r>
+      <w:proofErr w:type="spellStart"/>
+      <w:r>
+        <w:t>CPAg</w:t>
+      </w:r>
+      <w:proofErr w:type="spellEnd"/>
+      <w:r>
+        <w:t xml:space="preserve">, </w:t>
+      </w:r>
+      <w:proofErr w:type="spellStart"/>
+      <w:r>
+        <w:t>adAg</w:t>
+      </w:r>
+      <w:proofErr w:type="spellEnd"/>
+      <w:r>
+        <w:t xml:space="preserve">, </w:t>
+      </w:r>
+      <w:proofErr w:type="spellStart"/>
+      <w:r>
+        <w:t>villeAg</w:t>
+      </w:r>
+      <w:proofErr w:type="spellEnd"/>
+      <w:r>
+        <w:t xml:space="preserve">, </w:t>
+      </w:r>
+      <w:proofErr w:type="spellStart"/>
+      <w:r>
+        <w:t>telAg</w:t>
+      </w:r>
+      <w:proofErr w:type="spellEnd"/>
+      <w:r>
+        <w:t xml:space="preserve">, </w:t>
+      </w:r>
+      <w:proofErr w:type="spellStart"/>
+      <w:r>
+        <w:t>emailAg</w:t>
+      </w:r>
+      <w:proofErr w:type="spellEnd"/>
+      <w:r>
+        <w:t xml:space="preserve">, </w:t>
+      </w:r>
+      <w:proofErr w:type="spellStart"/>
+      <w:r>
+        <w:t>dateOuvert</w:t>
+      </w:r>
+      <w:proofErr w:type="spellEnd"/>
+      <w:r>
+        <w:t xml:space="preserve">, </w:t>
+      </w:r>
+      <w:proofErr w:type="spellStart"/>
+      <w:r>
+        <w:t>dateFerme</w:t>
+      </w:r>
+      <w:proofErr w:type="spellEnd"/>
+      <w:r>
+        <w:t xml:space="preserve">, </w:t>
+      </w:r>
+      <w:proofErr w:type="spellStart"/>
+      <w:proofErr w:type="gramStart"/>
+      <w:r>
+        <w:t>idEmpl</w:t>
+      </w:r>
+      <w:proofErr w:type="spellEnd"/>
+      <w:r>
+        <w:t>(</w:t>
+      </w:r>
+      <w:proofErr w:type="gramEnd"/>
+      <w:r>
+        <w:t>responsable)</w:t>
       </w:r>
     </w:p>
     <w:p>
@@ -18765,8 +19419,141 @@
         <w:t>(Véhicule)</w:t>
       </w:r>
       <w:r>
-        <w:t xml:space="preserve"> : idVhc -&gt; adVhc, CPVhc, villeVhc, latVhc, longVhc, immatVhc, dateCirc, volUtile, nbPlace, hayon, couchette, typeVhc, marqueVhc, FreqEntr, coutKm, PTACVhc, idAg, idDoss</w:t>
-      </w:r>
+        <w:t xml:space="preserve"> : </w:t>
+      </w:r>
+      <w:proofErr w:type="spellStart"/>
+      <w:r>
+        <w:t>idVhc</w:t>
+      </w:r>
+      <w:proofErr w:type="spellEnd"/>
+      <w:r>
+        <w:t xml:space="preserve"> -&gt; </w:t>
+      </w:r>
+      <w:proofErr w:type="spellStart"/>
+      <w:r>
+        <w:t>adVhc</w:t>
+      </w:r>
+      <w:proofErr w:type="spellEnd"/>
+      <w:r>
+        <w:t xml:space="preserve">, </w:t>
+      </w:r>
+      <w:proofErr w:type="spellStart"/>
+      <w:r>
+        <w:t>CPVhc</w:t>
+      </w:r>
+      <w:proofErr w:type="spellEnd"/>
+      <w:r>
+        <w:t xml:space="preserve">, </w:t>
+      </w:r>
+      <w:proofErr w:type="spellStart"/>
+      <w:r>
+        <w:t>villeVhc</w:t>
+      </w:r>
+      <w:proofErr w:type="spellEnd"/>
+      <w:r>
+        <w:t xml:space="preserve">, </w:t>
+      </w:r>
+      <w:proofErr w:type="spellStart"/>
+      <w:r>
+        <w:t>latVhc</w:t>
+      </w:r>
+      <w:proofErr w:type="spellEnd"/>
+      <w:r>
+        <w:t xml:space="preserve">, </w:t>
+      </w:r>
+      <w:proofErr w:type="spellStart"/>
+      <w:r>
+        <w:t>longVhc</w:t>
+      </w:r>
+      <w:proofErr w:type="spellEnd"/>
+      <w:r>
+        <w:t xml:space="preserve">, </w:t>
+      </w:r>
+      <w:proofErr w:type="spellStart"/>
+      <w:r>
+        <w:t>immatVhc</w:t>
+      </w:r>
+      <w:proofErr w:type="spellEnd"/>
+      <w:r>
+        <w:t xml:space="preserve">, </w:t>
+      </w:r>
+      <w:proofErr w:type="spellStart"/>
+      <w:r>
+        <w:t>dateCirc</w:t>
+      </w:r>
+      <w:proofErr w:type="spellEnd"/>
+      <w:r>
+        <w:t xml:space="preserve">, </w:t>
+      </w:r>
+      <w:proofErr w:type="spellStart"/>
+      <w:r>
+        <w:t>volUtile</w:t>
+      </w:r>
+      <w:proofErr w:type="spellEnd"/>
+      <w:r>
+        <w:t xml:space="preserve">, </w:t>
+      </w:r>
+      <w:proofErr w:type="spellStart"/>
+      <w:r>
+        <w:t>nbPlace</w:t>
+      </w:r>
+      <w:proofErr w:type="spellEnd"/>
+      <w:r>
+        <w:t xml:space="preserve">, hayon, couchette, </w:t>
+      </w:r>
+      <w:proofErr w:type="spellStart"/>
+      <w:r>
+        <w:t>typeVhc</w:t>
+      </w:r>
+      <w:proofErr w:type="spellEnd"/>
+      <w:r>
+        <w:t xml:space="preserve">, </w:t>
+      </w:r>
+      <w:proofErr w:type="spellStart"/>
+      <w:r>
+        <w:t>marqueVhc</w:t>
+      </w:r>
+      <w:proofErr w:type="spellEnd"/>
+      <w:r>
+        <w:t xml:space="preserve">, </w:t>
+      </w:r>
+      <w:proofErr w:type="spellStart"/>
+      <w:r>
+        <w:t>FreqEntr</w:t>
+      </w:r>
+      <w:proofErr w:type="spellEnd"/>
+      <w:r>
+        <w:t xml:space="preserve">, </w:t>
+      </w:r>
+      <w:proofErr w:type="spellStart"/>
+      <w:r>
+        <w:t>coutKm</w:t>
+      </w:r>
+      <w:proofErr w:type="spellEnd"/>
+      <w:r>
+        <w:t xml:space="preserve">, </w:t>
+      </w:r>
+      <w:proofErr w:type="spellStart"/>
+      <w:r>
+        <w:t>PTACVhc</w:t>
+      </w:r>
+      <w:proofErr w:type="spellEnd"/>
+      <w:r>
+        <w:t xml:space="preserve">, </w:t>
+      </w:r>
+      <w:proofErr w:type="spellStart"/>
+      <w:r>
+        <w:t>idAg</w:t>
+      </w:r>
+      <w:proofErr w:type="spellEnd"/>
+      <w:r>
+        <w:t xml:space="preserve">, </w:t>
+      </w:r>
+      <w:proofErr w:type="spellStart"/>
+      <w:r>
+        <w:t>idDoss</w:t>
+      </w:r>
+      <w:proofErr w:type="spellEnd"/>
     </w:p>
     <w:p>
       <w:pPr>
@@ -18780,8 +19567,53 @@
         <w:t>(Enfant)</w:t>
       </w:r>
       <w:r>
-        <w:t xml:space="preserve"> : idEnf -&gt; nomEnf, pnomEnf, ageEnf, rolePar, idEmpl</w:t>
-      </w:r>
+        <w:t xml:space="preserve"> : </w:t>
+      </w:r>
+      <w:proofErr w:type="spellStart"/>
+      <w:r>
+        <w:t>idEnf</w:t>
+      </w:r>
+      <w:proofErr w:type="spellEnd"/>
+      <w:r>
+        <w:t xml:space="preserve"> -&gt; </w:t>
+      </w:r>
+      <w:proofErr w:type="spellStart"/>
+      <w:r>
+        <w:t>nomEnf</w:t>
+      </w:r>
+      <w:proofErr w:type="spellEnd"/>
+      <w:r>
+        <w:t xml:space="preserve">, </w:t>
+      </w:r>
+      <w:proofErr w:type="spellStart"/>
+      <w:r>
+        <w:t>pnomEnf</w:t>
+      </w:r>
+      <w:proofErr w:type="spellEnd"/>
+      <w:r>
+        <w:t xml:space="preserve">, </w:t>
+      </w:r>
+      <w:proofErr w:type="spellStart"/>
+      <w:r>
+        <w:t>ageEnf</w:t>
+      </w:r>
+      <w:proofErr w:type="spellEnd"/>
+      <w:r>
+        <w:t xml:space="preserve">, </w:t>
+      </w:r>
+      <w:proofErr w:type="spellStart"/>
+      <w:r>
+        <w:t>rolePar</w:t>
+      </w:r>
+      <w:proofErr w:type="spellEnd"/>
+      <w:r>
+        <w:t xml:space="preserve">, </w:t>
+      </w:r>
+      <w:proofErr w:type="spellStart"/>
+      <w:r>
+        <w:t>idEmpl</w:t>
+      </w:r>
+      <w:proofErr w:type="spellEnd"/>
     </w:p>
     <w:p>
       <w:pPr>
@@ -18795,8 +19627,69 @@
         <w:t>(Absence)</w:t>
       </w:r>
       <w:r>
-        <w:t xml:space="preserve"> : idAbs -&gt; dateDebAbs, dateFinAbs, motifAbs, etatAbs, dateDemAbs, dateRepAbs, idEmpl</w:t>
-      </w:r>
+        <w:t xml:space="preserve"> : </w:t>
+      </w:r>
+      <w:proofErr w:type="spellStart"/>
+      <w:r>
+        <w:t>idAbs</w:t>
+      </w:r>
+      <w:proofErr w:type="spellEnd"/>
+      <w:r>
+        <w:t xml:space="preserve"> -&gt; </w:t>
+      </w:r>
+      <w:proofErr w:type="spellStart"/>
+      <w:r>
+        <w:t>dateDebAbs</w:t>
+      </w:r>
+      <w:proofErr w:type="spellEnd"/>
+      <w:r>
+        <w:t xml:space="preserve">, </w:t>
+      </w:r>
+      <w:proofErr w:type="spellStart"/>
+      <w:r>
+        <w:t>dateFinAbs</w:t>
+      </w:r>
+      <w:proofErr w:type="spellEnd"/>
+      <w:r>
+        <w:t xml:space="preserve">, </w:t>
+      </w:r>
+      <w:proofErr w:type="spellStart"/>
+      <w:r>
+        <w:t>motifAbs</w:t>
+      </w:r>
+      <w:proofErr w:type="spellEnd"/>
+      <w:r>
+        <w:t xml:space="preserve">, </w:t>
+      </w:r>
+      <w:proofErr w:type="spellStart"/>
+      <w:r>
+        <w:t>etatAbs</w:t>
+      </w:r>
+      <w:proofErr w:type="spellEnd"/>
+      <w:r>
+        <w:t xml:space="preserve">, </w:t>
+      </w:r>
+      <w:proofErr w:type="spellStart"/>
+      <w:r>
+        <w:t>dateDemAbs</w:t>
+      </w:r>
+      <w:proofErr w:type="spellEnd"/>
+      <w:r>
+        <w:t xml:space="preserve">, </w:t>
+      </w:r>
+      <w:proofErr w:type="spellStart"/>
+      <w:r>
+        <w:t>dateRepAbs</w:t>
+      </w:r>
+      <w:proofErr w:type="spellEnd"/>
+      <w:r>
+        <w:t xml:space="preserve">, </w:t>
+      </w:r>
+      <w:proofErr w:type="spellStart"/>
+      <w:r>
+        <w:t>idEmpl</w:t>
+      </w:r>
+      <w:proofErr w:type="spellEnd"/>
     </w:p>
     <w:p>
       <w:pPr>
@@ -18807,11 +19700,121 @@
         <w:rPr>
           <w:b/>
         </w:rPr>
+        <w:lastRenderedPageBreak/>
         <w:t>(Employé)</w:t>
       </w:r>
       <w:r>
-        <w:t xml:space="preserve"> : idEmpl → idPermis, nomEmpl, pnomEmpl, typeEmpl, dateNais, sexe, telEmpl, capaciteEmpl, adEmpl, CPEmpl, villeEmpl, dateEmb, nbDmgt, anneAncien</w:t>
-      </w:r>
+        <w:t xml:space="preserve"> : </w:t>
+      </w:r>
+      <w:proofErr w:type="spellStart"/>
+      <w:r>
+        <w:t>idEmpl</w:t>
+      </w:r>
+      <w:proofErr w:type="spellEnd"/>
+      <w:r>
+        <w:t xml:space="preserve"> → </w:t>
+      </w:r>
+      <w:proofErr w:type="spellStart"/>
+      <w:r>
+        <w:t>idPermis</w:t>
+      </w:r>
+      <w:proofErr w:type="spellEnd"/>
+      <w:r>
+        <w:t xml:space="preserve">, </w:t>
+      </w:r>
+      <w:proofErr w:type="spellStart"/>
+      <w:r>
+        <w:t>nomEmpl</w:t>
+      </w:r>
+      <w:proofErr w:type="spellEnd"/>
+      <w:r>
+        <w:t xml:space="preserve">, </w:t>
+      </w:r>
+      <w:proofErr w:type="spellStart"/>
+      <w:r>
+        <w:t>pnomEmpl</w:t>
+      </w:r>
+      <w:proofErr w:type="spellEnd"/>
+      <w:r>
+        <w:t xml:space="preserve">, </w:t>
+      </w:r>
+      <w:proofErr w:type="spellStart"/>
+      <w:r>
+        <w:t>typeEmpl</w:t>
+      </w:r>
+      <w:proofErr w:type="spellEnd"/>
+      <w:r>
+        <w:t xml:space="preserve">, </w:t>
+      </w:r>
+      <w:proofErr w:type="spellStart"/>
+      <w:r>
+        <w:t>dateNais</w:t>
+      </w:r>
+      <w:proofErr w:type="spellEnd"/>
+      <w:r>
+        <w:t xml:space="preserve">, sexe, </w:t>
+      </w:r>
+      <w:proofErr w:type="spellStart"/>
+      <w:r>
+        <w:t>telEmpl</w:t>
+      </w:r>
+      <w:proofErr w:type="spellEnd"/>
+      <w:r>
+        <w:t xml:space="preserve">, </w:t>
+      </w:r>
+      <w:proofErr w:type="spellStart"/>
+      <w:r>
+        <w:t>capaciteEmpl</w:t>
+      </w:r>
+      <w:proofErr w:type="spellEnd"/>
+      <w:r>
+        <w:t xml:space="preserve">, </w:t>
+      </w:r>
+      <w:proofErr w:type="spellStart"/>
+      <w:r>
+        <w:t>adEmpl</w:t>
+      </w:r>
+      <w:proofErr w:type="spellEnd"/>
+      <w:r>
+        <w:t xml:space="preserve">, </w:t>
+      </w:r>
+      <w:proofErr w:type="spellStart"/>
+      <w:r>
+        <w:t>CPEmpl</w:t>
+      </w:r>
+      <w:proofErr w:type="spellEnd"/>
+      <w:r>
+        <w:t xml:space="preserve">, </w:t>
+      </w:r>
+      <w:proofErr w:type="spellStart"/>
+      <w:r>
+        <w:t>villeEmpl</w:t>
+      </w:r>
+      <w:proofErr w:type="spellEnd"/>
+      <w:r>
+        <w:t xml:space="preserve">, </w:t>
+      </w:r>
+      <w:proofErr w:type="spellStart"/>
+      <w:r>
+        <w:t>dateEmb</w:t>
+      </w:r>
+      <w:proofErr w:type="spellEnd"/>
+      <w:r>
+        <w:t xml:space="preserve">, </w:t>
+      </w:r>
+      <w:proofErr w:type="spellStart"/>
+      <w:r>
+        <w:t>nbDmgt</w:t>
+      </w:r>
+      <w:proofErr w:type="spellEnd"/>
+      <w:r>
+        <w:t xml:space="preserve">, </w:t>
+      </w:r>
+      <w:proofErr w:type="spellStart"/>
+      <w:r>
+        <w:t>anneAncien</w:t>
+      </w:r>
+      <w:proofErr w:type="spellEnd"/>
     </w:p>
     <w:p>
       <w:pPr>
@@ -18825,14 +19828,93 @@
         <w:t>(Immobilisation)</w:t>
       </w:r>
       <w:r>
-        <w:t xml:space="preserve"> : idImmo -&gt; typeImmo, nbKmImmo, dateDebImmo, dateFinImmo, motifImmo, libGarage</w:t>
-      </w:r>
-      <w:r>
-        <w:t>, adGarage, CPGarage, villeGarage</w:t>
-      </w:r>
-      <w:r>
-        <w:t>, telGarage</w:t>
-      </w:r>
+        <w:t xml:space="preserve"> : </w:t>
+      </w:r>
+      <w:proofErr w:type="spellStart"/>
+      <w:r>
+        <w:t>idImmo</w:t>
+      </w:r>
+      <w:proofErr w:type="spellEnd"/>
+      <w:r>
+        <w:t xml:space="preserve"> -&gt; </w:t>
+      </w:r>
+      <w:proofErr w:type="spellStart"/>
+      <w:r>
+        <w:t>typeImmo</w:t>
+      </w:r>
+      <w:proofErr w:type="spellEnd"/>
+      <w:r>
+        <w:t xml:space="preserve">, </w:t>
+      </w:r>
+      <w:proofErr w:type="spellStart"/>
+      <w:r>
+        <w:t>nbKmImmo</w:t>
+      </w:r>
+      <w:proofErr w:type="spellEnd"/>
+      <w:r>
+        <w:t xml:space="preserve">, </w:t>
+      </w:r>
+      <w:proofErr w:type="spellStart"/>
+      <w:r>
+        <w:t>dateDebImmo</w:t>
+      </w:r>
+      <w:proofErr w:type="spellEnd"/>
+      <w:r>
+        <w:t xml:space="preserve">, </w:t>
+      </w:r>
+      <w:proofErr w:type="spellStart"/>
+      <w:r>
+        <w:t>dateFinImmo</w:t>
+      </w:r>
+      <w:proofErr w:type="spellEnd"/>
+      <w:r>
+        <w:t xml:space="preserve">, </w:t>
+      </w:r>
+      <w:proofErr w:type="spellStart"/>
+      <w:r>
+        <w:t>motifImmo</w:t>
+      </w:r>
+      <w:proofErr w:type="spellEnd"/>
+      <w:r>
+        <w:t xml:space="preserve">, </w:t>
+      </w:r>
+      <w:proofErr w:type="spellStart"/>
+      <w:r>
+        <w:t>libGarage</w:t>
+      </w:r>
+      <w:proofErr w:type="spellEnd"/>
+      <w:r>
+        <w:t xml:space="preserve">, </w:t>
+      </w:r>
+      <w:proofErr w:type="spellStart"/>
+      <w:r>
+        <w:t>adGarage</w:t>
+      </w:r>
+      <w:proofErr w:type="spellEnd"/>
+      <w:r>
+        <w:t xml:space="preserve">, </w:t>
+      </w:r>
+      <w:proofErr w:type="spellStart"/>
+      <w:r>
+        <w:t>CPGarage</w:t>
+      </w:r>
+      <w:proofErr w:type="spellEnd"/>
+      <w:r>
+        <w:t xml:space="preserve">, </w:t>
+      </w:r>
+      <w:proofErr w:type="spellStart"/>
+      <w:r>
+        <w:t>villeGarage</w:t>
+      </w:r>
+      <w:proofErr w:type="spellEnd"/>
+      <w:r>
+        <w:t xml:space="preserve">, </w:t>
+      </w:r>
+      <w:proofErr w:type="spellStart"/>
+      <w:r>
+        <w:t>telGarage</w:t>
+      </w:r>
+      <w:proofErr w:type="spellEnd"/>
     </w:p>
     <w:p>
       <w:pPr>
@@ -18858,8 +19940,45 @@
         <w:t>)</w:t>
       </w:r>
       <w:r>
-        <w:t xml:space="preserve"> : idClient, idEmpl -&gt; dateVis, volumeMob, conditionAcces</w:t>
-      </w:r>
+        <w:t xml:space="preserve"> : </w:t>
+      </w:r>
+      <w:proofErr w:type="spellStart"/>
+      <w:r>
+        <w:t>idClient</w:t>
+      </w:r>
+      <w:proofErr w:type="spellEnd"/>
+      <w:r>
+        <w:t xml:space="preserve">, </w:t>
+      </w:r>
+      <w:proofErr w:type="spellStart"/>
+      <w:r>
+        <w:t>idEmpl</w:t>
+      </w:r>
+      <w:proofErr w:type="spellEnd"/>
+      <w:r>
+        <w:t xml:space="preserve"> -&gt; </w:t>
+      </w:r>
+      <w:proofErr w:type="spellStart"/>
+      <w:r>
+        <w:t>dateVis</w:t>
+      </w:r>
+      <w:proofErr w:type="spellEnd"/>
+      <w:r>
+        <w:t xml:space="preserve">, </w:t>
+      </w:r>
+      <w:proofErr w:type="spellStart"/>
+      <w:r>
+        <w:t>volumeMob</w:t>
+      </w:r>
+      <w:proofErr w:type="spellEnd"/>
+      <w:r>
+        <w:t xml:space="preserve">, </w:t>
+      </w:r>
+      <w:proofErr w:type="spellStart"/>
+      <w:r>
+        <w:t>conditionAcces</w:t>
+      </w:r>
+      <w:proofErr w:type="spellEnd"/>
     </w:p>
     <w:p>
       <w:pPr>
@@ -18873,11 +19992,40 @@
         <w:t>(Conduire)</w:t>
       </w:r>
       <w:r>
-        <w:t xml:space="preserve"> : idEmpl, idVhc -&gt; nbKmCond, tempsCond</w:t>
+        <w:t xml:space="preserve"> : </w:t>
+      </w:r>
+      <w:proofErr w:type="spellStart"/>
+      <w:r>
+        <w:t>idEmpl</w:t>
+      </w:r>
+      <w:proofErr w:type="spellEnd"/>
+      <w:r>
+        <w:t xml:space="preserve">, </w:t>
+      </w:r>
+      <w:proofErr w:type="spellStart"/>
+      <w:r>
+        <w:t>idVhc</w:t>
+      </w:r>
+      <w:proofErr w:type="spellEnd"/>
+      <w:r>
+        <w:t xml:space="preserve"> -&gt; </w:t>
+      </w:r>
+      <w:proofErr w:type="spellStart"/>
+      <w:r>
+        <w:t>nbKmCond</w:t>
+      </w:r>
+      <w:proofErr w:type="spellEnd"/>
+      <w:r>
+        <w:t xml:space="preserve">, </w:t>
+      </w:r>
+      <w:proofErr w:type="spellStart"/>
+      <w:r>
+        <w:t>tempsCond</w:t>
       </w:r>
       <w:r>
         <w:t>s</w:t>
       </w:r>
+      <w:proofErr w:type="spellEnd"/>
     </w:p>
     <w:p>
       <w:pPr>
@@ -18891,7 +20039,23 @@
         <w:t>(Travailler)</w:t>
       </w:r>
       <w:r>
-        <w:t xml:space="preserve"> : idEmpl, idAg -&gt; x</w:t>
+        <w:t xml:space="preserve"> : </w:t>
+      </w:r>
+      <w:proofErr w:type="spellStart"/>
+      <w:r>
+        <w:t>idEmpl</w:t>
+      </w:r>
+      <w:proofErr w:type="spellEnd"/>
+      <w:r>
+        <w:t xml:space="preserve">, </w:t>
+      </w:r>
+      <w:proofErr w:type="spellStart"/>
+      <w:r>
+        <w:t>idAg</w:t>
+      </w:r>
+      <w:proofErr w:type="spellEnd"/>
+      <w:r>
+        <w:t xml:space="preserve"> -&gt; x</w:t>
       </w:r>
     </w:p>
     <w:p>
@@ -18906,7 +20070,23 @@
         <w:t>(Affecter)</w:t>
       </w:r>
       <w:r>
-        <w:t xml:space="preserve"> : idDoss, idEmpl -&gt; x</w:t>
+        <w:t xml:space="preserve"> : </w:t>
+      </w:r>
+      <w:proofErr w:type="spellStart"/>
+      <w:r>
+        <w:t>idDoss</w:t>
+      </w:r>
+      <w:proofErr w:type="spellEnd"/>
+      <w:r>
+        <w:t xml:space="preserve">, </w:t>
+      </w:r>
+      <w:proofErr w:type="spellStart"/>
+      <w:r>
+        <w:t>idEmpl</w:t>
+      </w:r>
+      <w:proofErr w:type="spellEnd"/>
+      <w:r>
+        <w:t xml:space="preserve"> -&gt; x</w:t>
       </w:r>
     </w:p>
     <w:p>
@@ -18921,7 +20101,23 @@
         <w:t>(Subir)</w:t>
       </w:r>
       <w:r>
-        <w:t xml:space="preserve"> : idImmo, idVhc -&gt; x</w:t>
+        <w:t xml:space="preserve"> : </w:t>
+      </w:r>
+      <w:proofErr w:type="spellStart"/>
+      <w:r>
+        <w:t>idImmo</w:t>
+      </w:r>
+      <w:proofErr w:type="spellEnd"/>
+      <w:r>
+        <w:t xml:space="preserve">, </w:t>
+      </w:r>
+      <w:proofErr w:type="spellStart"/>
+      <w:r>
+        <w:t>idVhc</w:t>
+      </w:r>
+      <w:proofErr w:type="spellEnd"/>
+      <w:r>
+        <w:t xml:space="preserve"> -&gt; x</w:t>
       </w:r>
     </w:p>
     <w:p>
@@ -18936,7 +20132,23 @@
         <w:t>(Prendre contact)</w:t>
       </w:r>
       <w:r>
-        <w:t xml:space="preserve"> : idEmpl, idClt -&gt; x</w:t>
+        <w:t xml:space="preserve"> : </w:t>
+      </w:r>
+      <w:proofErr w:type="spellStart"/>
+      <w:r>
+        <w:t>idEmpl</w:t>
+      </w:r>
+      <w:proofErr w:type="spellEnd"/>
+      <w:r>
+        <w:t xml:space="preserve">, </w:t>
+      </w:r>
+      <w:proofErr w:type="spellStart"/>
+      <w:r>
+        <w:t>idClt</w:t>
+      </w:r>
+      <w:proofErr w:type="spellEnd"/>
+      <w:r>
+        <w:t xml:space="preserve"> -&gt; x</w:t>
       </w:r>
     </w:p>
     <w:p>
@@ -18963,7 +20175,23 @@
         <w:t>)</w:t>
       </w:r>
       <w:r>
-        <w:t xml:space="preserve"> : idAbs, idDoss -&gt; x</w:t>
+        <w:t xml:space="preserve"> : </w:t>
+      </w:r>
+      <w:proofErr w:type="spellStart"/>
+      <w:r>
+        <w:t>idAbs</w:t>
+      </w:r>
+      <w:proofErr w:type="spellEnd"/>
+      <w:r>
+        <w:t xml:space="preserve">, </w:t>
+      </w:r>
+      <w:proofErr w:type="spellStart"/>
+      <w:r>
+        <w:t>idDoss</w:t>
+      </w:r>
+      <w:proofErr w:type="spellEnd"/>
+      <w:r>
+        <w:t xml:space="preserve"> -&gt; x</w:t>
       </w:r>
     </w:p>
     <w:p>
@@ -18991,6 +20219,10 @@
         <w:jc w:val="both"/>
       </w:pPr>
       <w:r>
+        <w:rPr>
+          <w:noProof/>
+          <w:lang w:eastAsia="fr-FR"/>
+        </w:rPr>
         <w:drawing>
           <wp:inline distT="0" distB="0" distL="0" distR="0" wp14:anchorId="6F00412D" wp14:editId="6E636210">
             <wp:extent cx="5760720" cy="3986530"/>
@@ -19007,7 +20239,7 @@
                     <pic:cNvPicPr/>
                   </pic:nvPicPr>
                   <pic:blipFill>
-                    <a:blip r:embed="rId5"/>
+                    <a:blip r:embed="rId6"/>
                     <a:stretch>
                       <a:fillRect/>
                     </a:stretch>
@@ -19050,6 +20282,7 @@
         <w:ind w:left="567" w:hanging="567"/>
       </w:pPr>
       <w:r>
+        <w:lastRenderedPageBreak/>
         <w:t>Justification de cardinalités.</w:t>
       </w:r>
     </w:p>
@@ -19060,7 +20293,20 @@
         <w:jc w:val="both"/>
       </w:pPr>
       <w:r>
-        <w:t>Vous justifierez les cardinalités de 3 de vos associations. Elles devront être de type différent : DF, CIF et n,m. La justification peut par exemple être un extrait issu de l'énoncé.</w:t>
+        <w:t xml:space="preserve">Vous justifierez les cardinalités de 3 de vos associations. Elles devront être de type différent : DF, CIF et </w:t>
+      </w:r>
+      <w:proofErr w:type="spellStart"/>
+      <w:r>
+        <w:t>n</w:t>
+      </w:r>
+      <w:proofErr w:type="gramStart"/>
+      <w:r>
+        <w:t>,m</w:t>
+      </w:r>
+      <w:proofErr w:type="spellEnd"/>
+      <w:proofErr w:type="gramEnd"/>
+      <w:r>
+        <w:t>. La justification peut par exemple être un extrait issu de l'énoncé.</w:t>
       </w:r>
     </w:p>
     <w:tbl>
@@ -19163,9 +20409,11 @@
               <w:jc w:val="both"/>
               <w:cnfStyle w:val="100000000000" w:firstRow="1" w:lastRow="0" w:firstColumn="0" w:lastColumn="0" w:oddVBand="0" w:evenVBand="0" w:oddHBand="0" w:evenHBand="0" w:firstRowFirstColumn="0" w:firstRowLastColumn="0" w:lastRowFirstColumn="0" w:lastRowLastColumn="0"/>
             </w:pPr>
+            <w:proofErr w:type="spellStart"/>
             <w:r>
               <w:t>card</w:t>
             </w:r>
+            <w:proofErr w:type="spellEnd"/>
           </w:p>
         </w:tc>
         <w:tc>
@@ -19263,7 +20511,6 @@
           <w:p>
             <w:pPr>
               <w:spacing w:before="60" w:after="60" w:line="240" w:lineRule="auto"/>
-              <w:jc w:val="both"/>
               <w:cnfStyle w:val="000000100000" w:firstRow="0" w:lastRow="0" w:firstColumn="0" w:lastColumn="0" w:oddVBand="0" w:evenVBand="0" w:oddHBand="1" w:evenHBand="0" w:firstRowFirstColumn="0" w:firstRowLastColumn="0" w:lastRowFirstColumn="0" w:lastRowLastColumn="0"/>
             </w:pPr>
             <w:r>
@@ -19344,7 +20591,6 @@
           <w:p>
             <w:pPr>
               <w:spacing w:before="60" w:after="60" w:line="240" w:lineRule="auto"/>
-              <w:jc w:val="both"/>
               <w:cnfStyle w:val="000000000000" w:firstRow="0" w:lastRow="0" w:firstColumn="0" w:lastColumn="0" w:oddVBand="0" w:evenVBand="0" w:oddHBand="0" w:evenHBand="0" w:firstRowFirstColumn="0" w:firstRowLastColumn="0" w:lastRowFirstColumn="0" w:lastRowLastColumn="0"/>
             </w:pPr>
             <w:r>
@@ -19425,7 +20671,6 @@
           <w:p>
             <w:pPr>
               <w:spacing w:before="60" w:after="60" w:line="240" w:lineRule="auto"/>
-              <w:jc w:val="both"/>
               <w:cnfStyle w:val="000000100000" w:firstRow="0" w:lastRow="0" w:firstColumn="0" w:lastColumn="0" w:oddVBand="0" w:evenVBand="0" w:oddHBand="1" w:evenHBand="0" w:firstRowFirstColumn="0" w:firstRowLastColumn="0" w:lastRowFirstColumn="0" w:lastRowLastColumn="0"/>
             </w:pPr>
             <w:r>
@@ -19500,7 +20745,6 @@
           <w:p>
             <w:pPr>
               <w:spacing w:before="60" w:after="60" w:line="240" w:lineRule="auto"/>
-              <w:jc w:val="both"/>
               <w:cnfStyle w:val="000000000000" w:firstRow="0" w:lastRow="0" w:firstColumn="0" w:lastColumn="0" w:oddVBand="0" w:evenVBand="0" w:oddHBand="0" w:evenHBand="0" w:firstRowFirstColumn="0" w:firstRowLastColumn="0" w:lastRowFirstColumn="0" w:lastRowLastColumn="0"/>
             </w:pPr>
             <w:r>
@@ -19527,9 +20771,16 @@
               <w:spacing w:before="60" w:after="60" w:line="240" w:lineRule="auto"/>
               <w:jc w:val="both"/>
             </w:pPr>
-            <w:r>
-              <w:t>n,m</w:t>
-            </w:r>
+            <w:proofErr w:type="spellStart"/>
+            <w:r>
+              <w:t>n</w:t>
+            </w:r>
+            <w:proofErr w:type="gramStart"/>
+            <w:r>
+              <w:t>,m</w:t>
+            </w:r>
+            <w:proofErr w:type="spellEnd"/>
+            <w:proofErr w:type="gramEnd"/>
           </w:p>
         </w:tc>
         <w:tc>
@@ -19587,7 +20838,6 @@
           <w:p>
             <w:pPr>
               <w:spacing w:before="60" w:after="60" w:line="240" w:lineRule="auto"/>
-              <w:jc w:val="both"/>
               <w:cnfStyle w:val="000000100000" w:firstRow="0" w:lastRow="0" w:firstColumn="0" w:lastColumn="0" w:oddVBand="0" w:evenVBand="0" w:oddHBand="1" w:evenHBand="0" w:firstRowFirstColumn="0" w:firstRowLastColumn="0" w:lastRowFirstColumn="0" w:lastRowLastColumn="0"/>
             </w:pPr>
             <w:r>
@@ -19599,6 +20849,8 @@
             <w:r>
               <w:t xml:space="preserve"> par 0 à plusieurs véhicules</w:t>
             </w:r>
+            <w:bookmarkStart w:id="0" w:name="_GoBack"/>
+            <w:bookmarkEnd w:id="0"/>
           </w:p>
         </w:tc>
       </w:tr>
@@ -19671,7 +20923,6 @@
           <w:p>
             <w:pPr>
               <w:spacing w:before="60" w:after="60" w:line="240" w:lineRule="auto"/>
-              <w:jc w:val="both"/>
               <w:cnfStyle w:val="000000000000" w:firstRow="0" w:lastRow="0" w:firstColumn="0" w:lastColumn="0" w:oddVBand="0" w:evenVBand="0" w:oddHBand="0" w:evenHBand="0" w:firstRowFirstColumn="0" w:firstRowLastColumn="0" w:lastRowFirstColumn="0" w:lastRowLastColumn="0"/>
             </w:pPr>
             <w:r>
@@ -19739,8 +20990,8 @@
 </file>
 
 <file path=word/numbering.xml><?xml version="1.0" encoding="utf-8"?>
-<w:numbering xmlns:wpc="http://schemas.microsoft.com/office/word/2010/wordprocessingCanvas" xmlns:cx="http://schemas.microsoft.com/office/drawing/2014/chartex" xmlns:cx1="http://schemas.microsoft.com/office/drawing/2015/9/8/chartex" xmlns:cx2="http://schemas.microsoft.com/office/drawing/2015/10/21/chartex" xmlns:cx3="http://schemas.microsoft.com/office/drawing/2016/5/9/chartex" xmlns:cx4="http://schemas.microsoft.com/office/drawing/2016/5/10/chartex" xmlns:cx5="http://schemas.microsoft.com/office/drawing/2016/5/11/chartex" xmlns:cx6="http://schemas.microsoft.com/office/drawing/2016/5/12/chartex" xmlns:cx7="http://schemas.microsoft.com/office/drawing/2016/5/13/chartex" xmlns:cx8="http://schemas.microsoft.com/office/drawing/2016/5/14/chartex" xmlns:mc="http://schemas.openxmlformats.org/markup-compatibility/2006" xmlns:aink="http://schemas.microsoft.com/office/drawing/2016/ink" xmlns:am3d="http://schemas.microsoft.com/office/drawing/2017/model3d" xmlns:o="urn:schemas-microsoft-com:office:office" xmlns:oel="http://schemas.microsoft.com/office/2019/extlst" xmlns:r="http://schemas.openxmlformats.org/officeDocument/2006/relationships" xmlns:m="http://schemas.openxmlformats.org/officeDocument/2006/math" xmlns:v="urn:schemas-microsoft-com:vml" xmlns:wp14="http://schemas.microsoft.com/office/word/2010/wordprocessingDrawing" xmlns:wp="http://schemas.openxmlformats.org/drawingml/2006/wordprocessingDrawing" xmlns:w10="urn:schemas-microsoft-com:office:word" xmlns:w="http://schemas.openxmlformats.org/wordprocessingml/2006/main" xmlns:w14="http://schemas.microsoft.com/office/word/2010/wordml" xmlns:w15="http://schemas.microsoft.com/office/word/2012/wordml" xmlns:w16cex="http://schemas.microsoft.com/office/word/2018/wordml/cex" xmlns:w16cid="http://schemas.microsoft.com/office/word/2016/wordml/cid" xmlns:w16="http://schemas.microsoft.com/office/word/2018/wordml" xmlns:w16sdtdh="http://schemas.microsoft.com/office/word/2020/wordml/sdtdatahash" xmlns:w16se="http://schemas.microsoft.com/office/word/2015/wordml/symex" xmlns:wpg="http://schemas.microsoft.com/office/word/2010/wordprocessingGroup" xmlns:wpi="http://schemas.microsoft.com/office/word/2010/wordprocessingInk" xmlns:wne="http://schemas.microsoft.com/office/word/2006/wordml" xmlns:wps="http://schemas.microsoft.com/office/word/2010/wordprocessingShape" mc:Ignorable="w14 w15 w16se w16cid w16 w16cex w16sdtdh wp14">
-  <w:abstractNum w:abstractNumId="0" w15:restartNumberingAfterBreak="0">
+<w:numbering xmlns:wpc="http://schemas.microsoft.com/office/word/2010/wordprocessingCanvas" xmlns:mc="http://schemas.openxmlformats.org/markup-compatibility/2006" xmlns:o="urn:schemas-microsoft-com:office:office" xmlns:r="http://schemas.openxmlformats.org/officeDocument/2006/relationships" xmlns:m="http://schemas.openxmlformats.org/officeDocument/2006/math" xmlns:v="urn:schemas-microsoft-com:vml" xmlns:wp14="http://schemas.microsoft.com/office/word/2010/wordprocessingDrawing" xmlns:wp="http://schemas.openxmlformats.org/drawingml/2006/wordprocessingDrawing" xmlns:w10="urn:schemas-microsoft-com:office:word" xmlns:w="http://schemas.openxmlformats.org/wordprocessingml/2006/main" xmlns:w14="http://schemas.microsoft.com/office/word/2010/wordml" xmlns:wpg="http://schemas.microsoft.com/office/word/2010/wordprocessingGroup" xmlns:wpi="http://schemas.microsoft.com/office/word/2010/wordprocessingInk" xmlns:wne="http://schemas.microsoft.com/office/word/2006/wordml" xmlns:wps="http://schemas.microsoft.com/office/word/2010/wordprocessingShape" mc:Ignorable="w14 wp14">
+  <w:abstractNum w:abstractNumId="0">
     <w:nsid w:val="2EC03D02"/>
     <w:multiLevelType w:val="multilevel"/>
     <w:tmpl w:val="69567AC8"/>
@@ -19862,7 +21113,7 @@
       </w:pPr>
     </w:lvl>
   </w:abstractNum>
-  <w:abstractNum w:abstractNumId="1" w15:restartNumberingAfterBreak="0">
+  <w:abstractNum w:abstractNumId="1">
     <w:nsid w:val="7904636E"/>
     <w:multiLevelType w:val="multilevel"/>
     <w:tmpl w:val="74126A6E"/>
@@ -19975,17 +21226,17 @@
       </w:pPr>
     </w:lvl>
   </w:abstractNum>
-  <w:num w:numId="1" w16cid:durableId="295180348">
+  <w:num w:numId="1">
     <w:abstractNumId w:val="0"/>
   </w:num>
-  <w:num w:numId="2" w16cid:durableId="1014769154">
+  <w:num w:numId="2">
     <w:abstractNumId w:val="1"/>
   </w:num>
 </w:numbering>
 </file>
 
 <file path=word/styles.xml><?xml version="1.0" encoding="utf-8"?>
-<w:styles xmlns:mc="http://schemas.openxmlformats.org/markup-compatibility/2006" xmlns:r="http://schemas.openxmlformats.org/officeDocument/2006/relationships" xmlns:w="http://schemas.openxmlformats.org/wordprocessingml/2006/main" xmlns:w14="http://schemas.microsoft.com/office/word/2010/wordml" xmlns:w15="http://schemas.microsoft.com/office/word/2012/wordml" xmlns:w16cex="http://schemas.microsoft.com/office/word/2018/wordml/cex" xmlns:w16cid="http://schemas.microsoft.com/office/word/2016/wordml/cid" xmlns:w16="http://schemas.microsoft.com/office/word/2018/wordml" xmlns:w16sdtdh="http://schemas.microsoft.com/office/word/2020/wordml/sdtdatahash" xmlns:w16se="http://schemas.microsoft.com/office/word/2015/wordml/symex" mc:Ignorable="w14 w15 w16se w16cid w16 w16cex w16sdtdh">
+<w:styles xmlns:mc="http://schemas.openxmlformats.org/markup-compatibility/2006" xmlns:r="http://schemas.openxmlformats.org/officeDocument/2006/relationships" xmlns:w="http://schemas.openxmlformats.org/wordprocessingml/2006/main" xmlns:w14="http://schemas.microsoft.com/office/word/2010/wordml" mc:Ignorable="w14">
   <w:docDefaults>
     <w:rPrDefault>
       <w:rPr>
@@ -20001,383 +21252,144 @@
       </w:pPr>
     </w:pPrDefault>
   </w:docDefaults>
-  <w:latentStyles w:defLockedState="0" w:defUIPriority="99" w:defSemiHidden="0" w:defUnhideWhenUsed="0" w:defQFormat="0" w:count="376">
-    <w:lsdException w:name="Normal" w:uiPriority="0" w:qFormat="1"/>
-    <w:lsdException w:name="heading 1" w:uiPriority="9" w:qFormat="1"/>
-    <w:lsdException w:name="heading 2" w:semiHidden="1" w:uiPriority="9" w:unhideWhenUsed="1" w:qFormat="1"/>
-    <w:lsdException w:name="heading 3" w:semiHidden="1" w:uiPriority="9" w:unhideWhenUsed="1" w:qFormat="1"/>
-    <w:lsdException w:name="heading 4" w:semiHidden="1" w:uiPriority="9" w:unhideWhenUsed="1" w:qFormat="1"/>
-    <w:lsdException w:name="heading 5" w:semiHidden="1" w:uiPriority="9" w:unhideWhenUsed="1" w:qFormat="1"/>
-    <w:lsdException w:name="heading 6" w:semiHidden="1" w:uiPriority="9" w:unhideWhenUsed="1" w:qFormat="1"/>
-    <w:lsdException w:name="heading 7" w:semiHidden="1" w:uiPriority="9" w:unhideWhenUsed="1" w:qFormat="1"/>
-    <w:lsdException w:name="heading 8" w:semiHidden="1" w:uiPriority="9" w:unhideWhenUsed="1" w:qFormat="1"/>
-    <w:lsdException w:name="heading 9" w:semiHidden="1" w:uiPriority="9" w:unhideWhenUsed="1" w:qFormat="1"/>
-    <w:lsdException w:name="index 1" w:semiHidden="1" w:unhideWhenUsed="1"/>
-    <w:lsdException w:name="index 2" w:semiHidden="1" w:unhideWhenUsed="1"/>
-    <w:lsdException w:name="index 3" w:semiHidden="1" w:unhideWhenUsed="1"/>
-    <w:lsdException w:name="index 4" w:semiHidden="1" w:unhideWhenUsed="1"/>
-    <w:lsdException w:name="index 5" w:semiHidden="1" w:unhideWhenUsed="1"/>
-    <w:lsdException w:name="index 6" w:semiHidden="1" w:unhideWhenUsed="1"/>
-    <w:lsdException w:name="index 7" w:semiHidden="1" w:unhideWhenUsed="1"/>
-    <w:lsdException w:name="index 8" w:semiHidden="1" w:unhideWhenUsed="1"/>
-    <w:lsdException w:name="index 9" w:semiHidden="1" w:unhideWhenUsed="1"/>
-    <w:lsdException w:name="toc 1" w:semiHidden="1" w:uiPriority="39" w:unhideWhenUsed="1"/>
-    <w:lsdException w:name="toc 2" w:semiHidden="1" w:uiPriority="39" w:unhideWhenUsed="1"/>
-    <w:lsdException w:name="toc 3" w:semiHidden="1" w:uiPriority="39" w:unhideWhenUsed="1"/>
-    <w:lsdException w:name="toc 4" w:semiHidden="1" w:uiPriority="39" w:unhideWhenUsed="1"/>
-    <w:lsdException w:name="toc 5" w:semiHidden="1" w:uiPriority="39" w:unhideWhenUsed="1"/>
-    <w:lsdException w:name="toc 6" w:semiHidden="1" w:uiPriority="39" w:unhideWhenUsed="1"/>
-    <w:lsdException w:name="toc 7" w:semiHidden="1" w:uiPriority="39" w:unhideWhenUsed="1"/>
-    <w:lsdException w:name="toc 8" w:semiHidden="1" w:uiPriority="39" w:unhideWhenUsed="1"/>
-    <w:lsdException w:name="toc 9" w:semiHidden="1" w:uiPriority="39" w:unhideWhenUsed="1"/>
-    <w:lsdException w:name="Normal Indent" w:semiHidden="1" w:unhideWhenUsed="1"/>
-    <w:lsdException w:name="footnote text" w:semiHidden="1" w:unhideWhenUsed="1"/>
-    <w:lsdException w:name="annotation text" w:semiHidden="1" w:unhideWhenUsed="1"/>
-    <w:lsdException w:name="header" w:semiHidden="1" w:unhideWhenUsed="1"/>
-    <w:lsdException w:name="footer" w:semiHidden="1" w:unhideWhenUsed="1"/>
-    <w:lsdException w:name="index heading" w:semiHidden="1" w:unhideWhenUsed="1"/>
-    <w:lsdException w:name="caption" w:semiHidden="1" w:uiPriority="35" w:unhideWhenUsed="1" w:qFormat="1"/>
-    <w:lsdException w:name="table of figures" w:semiHidden="1" w:unhideWhenUsed="1"/>
-    <w:lsdException w:name="envelope address" w:semiHidden="1" w:unhideWhenUsed="1"/>
-    <w:lsdException w:name="envelope return" w:semiHidden="1" w:unhideWhenUsed="1"/>
-    <w:lsdException w:name="footnote reference" w:semiHidden="1" w:unhideWhenUsed="1"/>
-    <w:lsdException w:name="annotation reference" w:semiHidden="1" w:unhideWhenUsed="1"/>
-    <w:lsdException w:name="line number" w:semiHidden="1" w:unhideWhenUsed="1"/>
-    <w:lsdException w:name="page number" w:semiHidden="1" w:unhideWhenUsed="1"/>
-    <w:lsdException w:name="endnote reference" w:semiHidden="1" w:unhideWhenUsed="1"/>
-    <w:lsdException w:name="endnote text" w:semiHidden="1" w:unhideWhenUsed="1"/>
-    <w:lsdException w:name="table of authorities" w:semiHidden="1" w:unhideWhenUsed="1"/>
-    <w:lsdException w:name="macro" w:semiHidden="1" w:unhideWhenUsed="1"/>
-    <w:lsdException w:name="toa heading" w:semiHidden="1" w:unhideWhenUsed="1"/>
-    <w:lsdException w:name="List" w:semiHidden="1" w:unhideWhenUsed="1"/>
-    <w:lsdException w:name="List Bullet" w:semiHidden="1" w:unhideWhenUsed="1"/>
-    <w:lsdException w:name="List Number" w:semiHidden="1" w:unhideWhenUsed="1"/>
-    <w:lsdException w:name="List 2" w:semiHidden="1" w:unhideWhenUsed="1"/>
-    <w:lsdException w:name="List 3" w:semiHidden="1" w:unhideWhenUsed="1"/>
-    <w:lsdException w:name="List 4" w:semiHidden="1" w:unhideWhenUsed="1"/>
-    <w:lsdException w:name="List 5" w:semiHidden="1" w:unhideWhenUsed="1"/>
-    <w:lsdException w:name="List Bullet 2" w:semiHidden="1" w:unhideWhenUsed="1"/>
-    <w:lsdException w:name="List Bullet 3" w:semiHidden="1" w:unhideWhenUsed="1"/>
-    <w:lsdException w:name="List Bullet 4" w:semiHidden="1" w:unhideWhenUsed="1"/>
-    <w:lsdException w:name="List Bullet 5" w:semiHidden="1" w:unhideWhenUsed="1"/>
-    <w:lsdException w:name="List Number 2" w:semiHidden="1" w:unhideWhenUsed="1"/>
-    <w:lsdException w:name="List Number 3" w:semiHidden="1" w:unhideWhenUsed="1"/>
-    <w:lsdException w:name="List Number 4" w:semiHidden="1" w:unhideWhenUsed="1"/>
-    <w:lsdException w:name="List Number 5" w:semiHidden="1" w:unhideWhenUsed="1"/>
-    <w:lsdException w:name="Title" w:uiPriority="10" w:qFormat="1"/>
-    <w:lsdException w:name="Closing" w:semiHidden="1" w:unhideWhenUsed="1"/>
-    <w:lsdException w:name="Signature" w:semiHidden="1" w:unhideWhenUsed="1"/>
-    <w:lsdException w:name="Default Paragraph Font" w:semiHidden="1" w:uiPriority="1" w:unhideWhenUsed="1"/>
-    <w:lsdException w:name="Body Text" w:semiHidden="1" w:unhideWhenUsed="1"/>
-    <w:lsdException w:name="Body Text Indent" w:semiHidden="1" w:unhideWhenUsed="1"/>
-    <w:lsdException w:name="List Continue" w:semiHidden="1" w:unhideWhenUsed="1"/>
-    <w:lsdException w:name="List Continue 2" w:semiHidden="1" w:unhideWhenUsed="1"/>
-    <w:lsdException w:name="List Continue 3" w:semiHidden="1" w:unhideWhenUsed="1"/>
-    <w:lsdException w:name="List Continue 4" w:semiHidden="1" w:unhideWhenUsed="1"/>
-    <w:lsdException w:name="List Continue 5" w:semiHidden="1" w:unhideWhenUsed="1"/>
-    <w:lsdException w:name="Message Header" w:semiHidden="1" w:unhideWhenUsed="1"/>
-    <w:lsdException w:name="Subtitle" w:uiPriority="11" w:qFormat="1"/>
-    <w:lsdException w:name="Salutation" w:semiHidden="1" w:unhideWhenUsed="1"/>
-    <w:lsdException w:name="Date" w:semiHidden="1" w:unhideWhenUsed="1"/>
-    <w:lsdException w:name="Body Text First Indent" w:semiHidden="1" w:unhideWhenUsed="1"/>
-    <w:lsdException w:name="Body Text First Indent 2" w:semiHidden="1" w:unhideWhenUsed="1"/>
-    <w:lsdException w:name="Note Heading" w:semiHidden="1" w:unhideWhenUsed="1"/>
-    <w:lsdException w:name="Body Text 2" w:semiHidden="1" w:unhideWhenUsed="1"/>
-    <w:lsdException w:name="Body Text 3" w:semiHidden="1" w:unhideWhenUsed="1"/>
-    <w:lsdException w:name="Body Text Indent 2" w:semiHidden="1" w:unhideWhenUsed="1"/>
-    <w:lsdException w:name="Body Text Indent 3" w:semiHidden="1" w:unhideWhenUsed="1"/>
-    <w:lsdException w:name="Block Text" w:semiHidden="1" w:unhideWhenUsed="1"/>
-    <w:lsdException w:name="Hyperlink" w:semiHidden="1" w:unhideWhenUsed="1"/>
-    <w:lsdException w:name="FollowedHyperlink" w:semiHidden="1" w:unhideWhenUsed="1"/>
-    <w:lsdException w:name="Strong" w:uiPriority="22" w:qFormat="1"/>
-    <w:lsdException w:name="Emphasis" w:uiPriority="20" w:qFormat="1"/>
-    <w:lsdException w:name="Document Map" w:semiHidden="1" w:unhideWhenUsed="1"/>
-    <w:lsdException w:name="Plain Text" w:semiHidden="1" w:unhideWhenUsed="1"/>
-    <w:lsdException w:name="E-mail Signature" w:semiHidden="1" w:unhideWhenUsed="1"/>
-    <w:lsdException w:name="HTML Top of Form" w:semiHidden="1" w:unhideWhenUsed="1"/>
-    <w:lsdException w:name="HTML Bottom of Form" w:semiHidden="1" w:unhideWhenUsed="1"/>
-    <w:lsdException w:name="Normal (Web)" w:semiHidden="1" w:unhideWhenUsed="1"/>
-    <w:lsdException w:name="HTML Acronym" w:semiHidden="1" w:unhideWhenUsed="1"/>
-    <w:lsdException w:name="HTML Address" w:semiHidden="1" w:unhideWhenUsed="1"/>
-    <w:lsdException w:name="HTML Cite" w:semiHidden="1" w:unhideWhenUsed="1"/>
-    <w:lsdException w:name="HTML Code" w:semiHidden="1" w:unhideWhenUsed="1"/>
-    <w:lsdException w:name="HTML Definition" w:semiHidden="1" w:unhideWhenUsed="1"/>
-    <w:lsdException w:name="HTML Keyboard" w:semiHidden="1" w:unhideWhenUsed="1"/>
-    <w:lsdException w:name="HTML Preformatted" w:semiHidden="1" w:unhideWhenUsed="1"/>
-    <w:lsdException w:name="HTML Sample" w:semiHidden="1" w:unhideWhenUsed="1"/>
-    <w:lsdException w:name="HTML Typewriter" w:semiHidden="1" w:unhideWhenUsed="1"/>
-    <w:lsdException w:name="HTML Variable" w:semiHidden="1" w:unhideWhenUsed="1"/>
-    <w:lsdException w:name="Normal Table" w:semiHidden="1" w:unhideWhenUsed="1"/>
-    <w:lsdException w:name="annotation subject" w:semiHidden="1" w:unhideWhenUsed="1"/>
-    <w:lsdException w:name="No List" w:semiHidden="1" w:unhideWhenUsed="1"/>
-    <w:lsdException w:name="Outline List 1" w:semiHidden="1" w:unhideWhenUsed="1"/>
-    <w:lsdException w:name="Outline List 2" w:semiHidden="1" w:unhideWhenUsed="1"/>
-    <w:lsdException w:name="Outline List 3" w:semiHidden="1" w:unhideWhenUsed="1"/>
-    <w:lsdException w:name="Table Simple 1" w:semiHidden="1" w:unhideWhenUsed="1"/>
-    <w:lsdException w:name="Table Simple 2" w:semiHidden="1" w:unhideWhenUsed="1"/>
-    <w:lsdException w:name="Table Simple 3" w:semiHidden="1" w:unhideWhenUsed="1"/>
-    <w:lsdException w:name="Table Classic 1" w:semiHidden="1" w:unhideWhenUsed="1"/>
-    <w:lsdException w:name="Table Classic 2" w:semiHidden="1" w:unhideWhenUsed="1"/>
-    <w:lsdException w:name="Table Classic 3" w:semiHidden="1" w:unhideWhenUsed="1"/>
-    <w:lsdException w:name="Table Classic 4" w:semiHidden="1" w:unhideWhenUsed="1"/>
-    <w:lsdException w:name="Table Colorful 1" w:semiHidden="1" w:unhideWhenUsed="1"/>
-    <w:lsdException w:name="Table Colorful 2" w:semiHidden="1" w:unhideWhenUsed="1"/>
-    <w:lsdException w:name="Table Colorful 3" w:semiHidden="1" w:unhideWhenUsed="1"/>
-    <w:lsdException w:name="Table Columns 1" w:semiHidden="1" w:unhideWhenUsed="1"/>
-    <w:lsdException w:name="Table Columns 2" w:semiHidden="1" w:unhideWhenUsed="1"/>
-    <w:lsdException w:name="Table Columns 3" w:semiHidden="1" w:unhideWhenUsed="1"/>
-    <w:lsdException w:name="Table Columns 4" w:semiHidden="1" w:unhideWhenUsed="1"/>
-    <w:lsdException w:name="Table Columns 5" w:semiHidden="1" w:unhideWhenUsed="1"/>
-    <w:lsdException w:name="Table Grid 1" w:semiHidden="1" w:unhideWhenUsed="1"/>
-    <w:lsdException w:name="Table Grid 2" w:semiHidden="1" w:unhideWhenUsed="1"/>
-    <w:lsdException w:name="Table Grid 3" w:semiHidden="1" w:unhideWhenUsed="1"/>
-    <w:lsdException w:name="Table Grid 4" w:semiHidden="1" w:unhideWhenUsed="1"/>
-    <w:lsdException w:name="Table Grid 5" w:semiHidden="1" w:unhideWhenUsed="1"/>
-    <w:lsdException w:name="Table Grid 6" w:semiHidden="1" w:unhideWhenUsed="1"/>
-    <w:lsdException w:name="Table Grid 7" w:semiHidden="1" w:unhideWhenUsed="1"/>
-    <w:lsdException w:name="Table Grid 8" w:semiHidden="1" w:unhideWhenUsed="1"/>
-    <w:lsdException w:name="Table List 1" w:semiHidden="1" w:unhideWhenUsed="1"/>
-    <w:lsdException w:name="Table List 2" w:semiHidden="1" w:unhideWhenUsed="1"/>
-    <w:lsdException w:name="Table List 3" w:semiHidden="1" w:unhideWhenUsed="1"/>
-    <w:lsdException w:name="Table List 4" w:semiHidden="1" w:unhideWhenUsed="1"/>
-    <w:lsdException w:name="Table List 5" w:semiHidden="1" w:unhideWhenUsed="1"/>
-    <w:lsdException w:name="Table List 6" w:semiHidden="1" w:unhideWhenUsed="1"/>
-    <w:lsdException w:name="Table List 7" w:semiHidden="1" w:unhideWhenUsed="1"/>
-    <w:lsdException w:name="Table List 8" w:semiHidden="1" w:unhideWhenUsed="1"/>
-    <w:lsdException w:name="Table 3D effects 1" w:semiHidden="1" w:unhideWhenUsed="1"/>
-    <w:lsdException w:name="Table 3D effects 2" w:semiHidden="1" w:unhideWhenUsed="1"/>
-    <w:lsdException w:name="Table 3D effects 3" w:semiHidden="1" w:unhideWhenUsed="1"/>
-    <w:lsdException w:name="Table Contemporary" w:semiHidden="1" w:unhideWhenUsed="1"/>
-    <w:lsdException w:name="Table Elegant" w:semiHidden="1" w:unhideWhenUsed="1"/>
-    <w:lsdException w:name="Table Professional" w:semiHidden="1" w:unhideWhenUsed="1"/>
-    <w:lsdException w:name="Table Subtle 1" w:semiHidden="1" w:unhideWhenUsed="1"/>
-    <w:lsdException w:name="Table Subtle 2" w:semiHidden="1" w:unhideWhenUsed="1"/>
-    <w:lsdException w:name="Table Web 1" w:semiHidden="1" w:unhideWhenUsed="1"/>
-    <w:lsdException w:name="Table Web 2" w:semiHidden="1" w:unhideWhenUsed="1"/>
-    <w:lsdException w:name="Table Web 3" w:semiHidden="1" w:unhideWhenUsed="1"/>
-    <w:lsdException w:name="Balloon Text" w:semiHidden="1" w:unhideWhenUsed="1"/>
-    <w:lsdException w:name="Table Grid" w:semiHidden="1" w:uiPriority="39" w:unhideWhenUsed="1"/>
-    <w:lsdException w:name="Table Theme" w:semiHidden="1" w:unhideWhenUsed="1"/>
-    <w:lsdException w:name="Placeholder Text" w:semiHidden="1"/>
-    <w:lsdException w:name="No Spacing" w:uiPriority="1" w:qFormat="1"/>
-    <w:lsdException w:name="Light Shading" w:uiPriority="60"/>
-    <w:lsdException w:name="Light List" w:uiPriority="61"/>
-    <w:lsdException w:name="Light Grid" w:uiPriority="62"/>
-    <w:lsdException w:name="Medium Shading 1" w:uiPriority="63"/>
-    <w:lsdException w:name="Medium Shading 2" w:uiPriority="64"/>
-    <w:lsdException w:name="Medium List 1" w:uiPriority="65"/>
-    <w:lsdException w:name="Medium List 2" w:uiPriority="66"/>
-    <w:lsdException w:name="Medium Grid 1" w:uiPriority="67"/>
-    <w:lsdException w:name="Medium Grid 2" w:uiPriority="68"/>
-    <w:lsdException w:name="Medium Grid 3" w:uiPriority="69"/>
-    <w:lsdException w:name="Dark List" w:uiPriority="70"/>
-    <w:lsdException w:name="Colorful Shading" w:uiPriority="71"/>
-    <w:lsdException w:name="Colorful List" w:uiPriority="72"/>
-    <w:lsdException w:name="Colorful Grid" w:uiPriority="73"/>
-    <w:lsdException w:name="Light Shading Accent 1" w:uiPriority="60"/>
-    <w:lsdException w:name="Light List Accent 1" w:uiPriority="61"/>
-    <w:lsdException w:name="Light Grid Accent 1" w:uiPriority="62"/>
-    <w:lsdException w:name="Medium Shading 1 Accent 1" w:uiPriority="63"/>
-    <w:lsdException w:name="Medium Shading 2 Accent 1" w:uiPriority="64"/>
-    <w:lsdException w:name="Medium List 1 Accent 1" w:uiPriority="65"/>
-    <w:lsdException w:name="Revision" w:semiHidden="1"/>
-    <w:lsdException w:name="List Paragraph" w:uiPriority="34" w:qFormat="1"/>
-    <w:lsdException w:name="Quote" w:uiPriority="29" w:qFormat="1"/>
-    <w:lsdException w:name="Intense Quote" w:uiPriority="30" w:qFormat="1"/>
-    <w:lsdException w:name="Medium List 2 Accent 1" w:uiPriority="66"/>
-    <w:lsdException w:name="Medium Grid 1 Accent 1" w:uiPriority="67"/>
-    <w:lsdException w:name="Medium Grid 2 Accent 1" w:uiPriority="68"/>
-    <w:lsdException w:name="Medium Grid 3 Accent 1" w:uiPriority="69"/>
-    <w:lsdException w:name="Dark List Accent 1" w:uiPriority="70"/>
-    <w:lsdException w:name="Colorful Shading Accent 1" w:uiPriority="71"/>
-    <w:lsdException w:name="Colorful List Accent 1" w:uiPriority="72"/>
-    <w:lsdException w:name="Colorful Grid Accent 1" w:uiPriority="73"/>
-    <w:lsdException w:name="Light Shading Accent 2" w:uiPriority="60"/>
-    <w:lsdException w:name="Light List Accent 2" w:uiPriority="61"/>
-    <w:lsdException w:name="Light Grid Accent 2" w:uiPriority="62"/>
-    <w:lsdException w:name="Medium Shading 1 Accent 2" w:uiPriority="63"/>
-    <w:lsdException w:name="Medium Shading 2 Accent 2" w:uiPriority="64"/>
-    <w:lsdException w:name="Medium List 1 Accent 2" w:uiPriority="65"/>
-    <w:lsdException w:name="Medium List 2 Accent 2" w:uiPriority="66"/>
-    <w:lsdException w:name="Medium Grid 1 Accent 2" w:uiPriority="67"/>
-    <w:lsdException w:name="Medium Grid 2 Accent 2" w:uiPriority="68"/>
-    <w:lsdException w:name="Medium Grid 3 Accent 2" w:uiPriority="69"/>
-    <w:lsdException w:name="Dark List Accent 2" w:uiPriority="70"/>
-    <w:lsdException w:name="Colorful Shading Accent 2" w:uiPriority="71"/>
-    <w:lsdException w:name="Colorful List Accent 2" w:uiPriority="72"/>
-    <w:lsdException w:name="Colorful Grid Accent 2" w:uiPriority="73"/>
-    <w:lsdException w:name="Light Shading Accent 3" w:uiPriority="60"/>
-    <w:lsdException w:name="Light List Accent 3" w:uiPriority="61"/>
-    <w:lsdException w:name="Light Grid Accent 3" w:uiPriority="62"/>
-    <w:lsdException w:name="Medium Shading 1 Accent 3" w:uiPriority="63"/>
-    <w:lsdException w:name="Medium Shading 2 Accent 3" w:uiPriority="64"/>
-    <w:lsdException w:name="Medium List 1 Accent 3" w:uiPriority="65"/>
-    <w:lsdException w:name="Medium List 2 Accent 3" w:uiPriority="66"/>
-    <w:lsdException w:name="Medium Grid 1 Accent 3" w:uiPriority="67"/>
-    <w:lsdException w:name="Medium Grid 2 Accent 3" w:uiPriority="68"/>
-    <w:lsdException w:name="Medium Grid 3 Accent 3" w:uiPriority="69"/>
-    <w:lsdException w:name="Dark List Accent 3" w:uiPriority="70"/>
-    <w:lsdException w:name="Colorful Shading Accent 3" w:uiPriority="71"/>
-    <w:lsdException w:name="Colorful List Accent 3" w:uiPriority="72"/>
-    <w:lsdException w:name="Colorful Grid Accent 3" w:uiPriority="73"/>
-    <w:lsdException w:name="Light Shading Accent 4" w:uiPriority="60"/>
-    <w:lsdException w:name="Light List Accent 4" w:uiPriority="61"/>
-    <w:lsdException w:name="Light Grid Accent 4" w:uiPriority="62"/>
-    <w:lsdException w:name="Medium Shading 1 Accent 4" w:uiPriority="63"/>
-    <w:lsdException w:name="Medium Shading 2 Accent 4" w:uiPriority="64"/>
-    <w:lsdException w:name="Medium List 1 Accent 4" w:uiPriority="65"/>
-    <w:lsdException w:name="Medium List 2 Accent 4" w:uiPriority="66"/>
-    <w:lsdException w:name="Medium Grid 1 Accent 4" w:uiPriority="67"/>
-    <w:lsdException w:name="Medium Grid 2 Accent 4" w:uiPriority="68"/>
-    <w:lsdException w:name="Medium Grid 3 Accent 4" w:uiPriority="69"/>
-    <w:lsdException w:name="Dark List Accent 4" w:uiPriority="70"/>
-    <w:lsdException w:name="Colorful Shading Accent 4" w:uiPriority="71"/>
-    <w:lsdException w:name="Colorful List Accent 4" w:uiPriority="72"/>
-    <w:lsdException w:name="Colorful Grid Accent 4" w:uiPriority="73"/>
-    <w:lsdException w:name="Light Shading Accent 5" w:uiPriority="60"/>
-    <w:lsdException w:name="Light List Accent 5" w:uiPriority="61"/>
-    <w:lsdException w:name="Light Grid Accent 5" w:uiPriority="62"/>
-    <w:lsdException w:name="Medium Shading 1 Accent 5" w:uiPriority="63"/>
-    <w:lsdException w:name="Medium Shading 2 Accent 5" w:uiPriority="64"/>
-    <w:lsdException w:name="Medium List 1 Accent 5" w:uiPriority="65"/>
-    <w:lsdException w:name="Medium List 2 Accent 5" w:uiPriority="66"/>
-    <w:lsdException w:name="Medium Grid 1 Accent 5" w:uiPriority="67"/>
-    <w:lsdException w:name="Medium Grid 2 Accent 5" w:uiPriority="68"/>
-    <w:lsdException w:name="Medium Grid 3 Accent 5" w:uiPriority="69"/>
-    <w:lsdException w:name="Dark List Accent 5" w:uiPriority="70"/>
-    <w:lsdException w:name="Colorful Shading Accent 5" w:uiPriority="71"/>
-    <w:lsdException w:name="Colorful List Accent 5" w:uiPriority="72"/>
-    <w:lsdException w:name="Colorful Grid Accent 5" w:uiPriority="73"/>
-    <w:lsdException w:name="Light Shading Accent 6" w:uiPriority="60"/>
-    <w:lsdException w:name="Light List Accent 6" w:uiPriority="61"/>
-    <w:lsdException w:name="Light Grid Accent 6" w:uiPriority="62"/>
-    <w:lsdException w:name="Medium Shading 1 Accent 6" w:uiPriority="63"/>
-    <w:lsdException w:name="Medium Shading 2 Accent 6" w:uiPriority="64"/>
-    <w:lsdException w:name="Medium List 1 Accent 6" w:uiPriority="65"/>
-    <w:lsdException w:name="Medium List 2 Accent 6" w:uiPriority="66"/>
-    <w:lsdException w:name="Medium Grid 1 Accent 6" w:uiPriority="67"/>
-    <w:lsdException w:name="Medium Grid 2 Accent 6" w:uiPriority="68"/>
-    <w:lsdException w:name="Medium Grid 3 Accent 6" w:uiPriority="69"/>
-    <w:lsdException w:name="Dark List Accent 6" w:uiPriority="70"/>
-    <w:lsdException w:name="Colorful Shading Accent 6" w:uiPriority="71"/>
-    <w:lsdException w:name="Colorful List Accent 6" w:uiPriority="72"/>
-    <w:lsdException w:name="Colorful Grid Accent 6" w:uiPriority="73"/>
-    <w:lsdException w:name="Subtle Emphasis" w:uiPriority="19" w:qFormat="1"/>
-    <w:lsdException w:name="Intense Emphasis" w:uiPriority="21" w:qFormat="1"/>
-    <w:lsdException w:name="Subtle Reference" w:uiPriority="31" w:qFormat="1"/>
-    <w:lsdException w:name="Intense Reference" w:uiPriority="32" w:qFormat="1"/>
-    <w:lsdException w:name="Book Title" w:uiPriority="33" w:qFormat="1"/>
-    <w:lsdException w:name="Bibliography" w:semiHidden="1" w:uiPriority="37" w:unhideWhenUsed="1"/>
-    <w:lsdException w:name="TOC Heading" w:semiHidden="1" w:uiPriority="39" w:unhideWhenUsed="1" w:qFormat="1"/>
-    <w:lsdException w:name="Plain Table 1" w:uiPriority="41"/>
-    <w:lsdException w:name="Plain Table 2" w:uiPriority="42"/>
-    <w:lsdException w:name="Plain Table 3" w:uiPriority="43"/>
-    <w:lsdException w:name="Plain Table 4" w:uiPriority="44"/>
-    <w:lsdException w:name="Plain Table 5" w:uiPriority="45"/>
-    <w:lsdException w:name="Grid Table Light" w:uiPriority="40"/>
-    <w:lsdException w:name="Grid Table 1 Light" w:uiPriority="46"/>
-    <w:lsdException w:name="Grid Table 2" w:uiPriority="47"/>
-    <w:lsdException w:name="Grid Table 3" w:uiPriority="48"/>
-    <w:lsdException w:name="Grid Table 4" w:uiPriority="49"/>
-    <w:lsdException w:name="Grid Table 5 Dark" w:uiPriority="50"/>
-    <w:lsdException w:name="Grid Table 6 Colorful" w:uiPriority="51"/>
-    <w:lsdException w:name="Grid Table 7 Colorful" w:uiPriority="52"/>
-    <w:lsdException w:name="Grid Table 1 Light Accent 1" w:uiPriority="46"/>
-    <w:lsdException w:name="Grid Table 2 Accent 1" w:uiPriority="47"/>
-    <w:lsdException w:name="Grid Table 3 Accent 1" w:uiPriority="48"/>
-    <w:lsdException w:name="Grid Table 4 Accent 1" w:uiPriority="49"/>
-    <w:lsdException w:name="Grid Table 5 Dark Accent 1" w:uiPriority="50"/>
-    <w:lsdException w:name="Grid Table 6 Colorful Accent 1" w:uiPriority="51"/>
-    <w:lsdException w:name="Grid Table 7 Colorful Accent 1" w:uiPriority="52"/>
-    <w:lsdException w:name="Grid Table 1 Light Accent 2" w:uiPriority="46"/>
-    <w:lsdException w:name="Grid Table 2 Accent 2" w:uiPriority="47"/>
-    <w:lsdException w:name="Grid Table 3 Accent 2" w:uiPriority="48"/>
-    <w:lsdException w:name="Grid Table 4 Accent 2" w:uiPriority="49"/>
-    <w:lsdException w:name="Grid Table 5 Dark Accent 2" w:uiPriority="50"/>
-    <w:lsdException w:name="Grid Table 6 Colorful Accent 2" w:uiPriority="51"/>
-    <w:lsdException w:name="Grid Table 7 Colorful Accent 2" w:uiPriority="52"/>
-    <w:lsdException w:name="Grid Table 1 Light Accent 3" w:uiPriority="46"/>
-    <w:lsdException w:name="Grid Table 2 Accent 3" w:uiPriority="47"/>
-    <w:lsdException w:name="Grid Table 3 Accent 3" w:uiPriority="48"/>
-    <w:lsdException w:name="Grid Table 4 Accent 3" w:uiPriority="49"/>
-    <w:lsdException w:name="Grid Table 5 Dark Accent 3" w:uiPriority="50"/>
-    <w:lsdException w:name="Grid Table 6 Colorful Accent 3" w:uiPriority="51"/>
-    <w:lsdException w:name="Grid Table 7 Colorful Accent 3" w:uiPriority="52"/>
-    <w:lsdException w:name="Grid Table 1 Light Accent 4" w:uiPriority="46"/>
-    <w:lsdException w:name="Grid Table 2 Accent 4" w:uiPriority="47"/>
-    <w:lsdException w:name="Grid Table 3 Accent 4" w:uiPriority="48"/>
-    <w:lsdException w:name="Grid Table 4 Accent 4" w:uiPriority="49"/>
-    <w:lsdException w:name="Grid Table 5 Dark Accent 4" w:uiPriority="50"/>
-    <w:lsdException w:name="Grid Table 6 Colorful Accent 4" w:uiPriority="51"/>
-    <w:lsdException w:name="Grid Table 7 Colorful Accent 4" w:uiPriority="52"/>
-    <w:lsdException w:name="Grid Table 1 Light Accent 5" w:uiPriority="46"/>
-    <w:lsdException w:name="Grid Table 2 Accent 5" w:uiPriority="47"/>
-    <w:lsdException w:name="Grid Table 3 Accent 5" w:uiPriority="48"/>
-    <w:lsdException w:name="Grid Table 4 Accent 5" w:uiPriority="49"/>
-    <w:lsdException w:name="Grid Table 5 Dark Accent 5" w:uiPriority="50"/>
-    <w:lsdException w:name="Grid Table 6 Colorful Accent 5" w:uiPriority="51"/>
-    <w:lsdException w:name="Grid Table 7 Colorful Accent 5" w:uiPriority="52"/>
-    <w:lsdException w:name="Grid Table 1 Light Accent 6" w:uiPriority="46"/>
-    <w:lsdException w:name="Grid Table 2 Accent 6" w:uiPriority="47"/>
-    <w:lsdException w:name="Grid Table 3 Accent 6" w:uiPriority="48"/>
-    <w:lsdException w:name="Grid Table 4 Accent 6" w:uiPriority="49"/>
-    <w:lsdException w:name="Grid Table 5 Dark Accent 6" w:uiPriority="50"/>
-    <w:lsdException w:name="Grid Table 6 Colorful Accent 6" w:uiPriority="51"/>
-    <w:lsdException w:name="Grid Table 7 Colorful Accent 6" w:uiPriority="52"/>
-    <w:lsdException w:name="List Table 1 Light" w:uiPriority="46"/>
-    <w:lsdException w:name="List Table 2" w:uiPriority="47"/>
-    <w:lsdException w:name="List Table 3" w:uiPriority="48"/>
-    <w:lsdException w:name="List Table 4" w:uiPriority="49"/>
-    <w:lsdException w:name="List Table 5 Dark" w:uiPriority="50"/>
-    <w:lsdException w:name="List Table 6 Colorful" w:uiPriority="51"/>
-    <w:lsdException w:name="List Table 7 Colorful" w:uiPriority="52"/>
-    <w:lsdException w:name="List Table 1 Light Accent 1" w:uiPriority="46"/>
-    <w:lsdException w:name="List Table 2 Accent 1" w:uiPriority="47"/>
-    <w:lsdException w:name="List Table 3 Accent 1" w:uiPriority="48"/>
-    <w:lsdException w:name="List Table 4 Accent 1" w:uiPriority="49"/>
-    <w:lsdException w:name="List Table 5 Dark Accent 1" w:uiPriority="50"/>
-    <w:lsdException w:name="List Table 6 Colorful Accent 1" w:uiPriority="51"/>
-    <w:lsdException w:name="List Table 7 Colorful Accent 1" w:uiPriority="52"/>
-    <w:lsdException w:name="List Table 1 Light Accent 2" w:uiPriority="46"/>
-    <w:lsdException w:name="List Table 2 Accent 2" w:uiPriority="47"/>
-    <w:lsdException w:name="List Table 3 Accent 2" w:uiPriority="48"/>
-    <w:lsdException w:name="List Table 4 Accent 2" w:uiPriority="49"/>
-    <w:lsdException w:name="List Table 5 Dark Accent 2" w:uiPriority="50"/>
-    <w:lsdException w:name="List Table 6 Colorful Accent 2" w:uiPriority="51"/>
-    <w:lsdException w:name="List Table 7 Colorful Accent 2" w:uiPriority="52"/>
-    <w:lsdException w:name="List Table 1 Light Accent 3" w:uiPriority="46"/>
-    <w:lsdException w:name="List Table 2 Accent 3" w:uiPriority="47"/>
-    <w:lsdException w:name="List Table 3 Accent 3" w:uiPriority="48"/>
-    <w:lsdException w:name="List Table 4 Accent 3" w:uiPriority="49"/>
-    <w:lsdException w:name="List Table 5 Dark Accent 3" w:uiPriority="50"/>
-    <w:lsdException w:name="List Table 6 Colorful Accent 3" w:uiPriority="51"/>
-    <w:lsdException w:name="List Table 7 Colorful Accent 3" w:uiPriority="52"/>
-    <w:lsdException w:name="List Table 1 Light Accent 4" w:uiPriority="46"/>
-    <w:lsdException w:name="List Table 2 Accent 4" w:uiPriority="47"/>
-    <w:lsdException w:name="List Table 3 Accent 4" w:uiPriority="48"/>
-    <w:lsdException w:name="List Table 4 Accent 4" w:uiPriority="49"/>
-    <w:lsdException w:name="List Table 5 Dark Accent 4" w:uiPriority="50"/>
-    <w:lsdException w:name="List Table 6 Colorful Accent 4" w:uiPriority="51"/>
-    <w:lsdException w:name="List Table 7 Colorful Accent 4" w:uiPriority="52"/>
-    <w:lsdException w:name="List Table 1 Light Accent 5" w:uiPriority="46"/>
-    <w:lsdException w:name="List Table 2 Accent 5" w:uiPriority="47"/>
-    <w:lsdException w:name="List Table 3 Accent 5" w:uiPriority="48"/>
-    <w:lsdException w:name="List Table 4 Accent 5" w:uiPriority="49"/>
-    <w:lsdException w:name="List Table 5 Dark Accent 5" w:uiPriority="50"/>
-    <w:lsdException w:name="List Table 6 Colorful Accent 5" w:uiPriority="51"/>
-    <w:lsdException w:name="List Table 7 Colorful Accent 5" w:uiPriority="52"/>
-    <w:lsdException w:name="List Table 1 Light Accent 6" w:uiPriority="46"/>
-    <w:lsdException w:name="List Table 2 Accent 6" w:uiPriority="47"/>
-    <w:lsdException w:name="List Table 3 Accent 6" w:uiPriority="48"/>
-    <w:lsdException w:name="List Table 4 Accent 6" w:uiPriority="49"/>
-    <w:lsdException w:name="List Table 5 Dark Accent 6" w:uiPriority="50"/>
-    <w:lsdException w:name="List Table 6 Colorful Accent 6" w:uiPriority="51"/>
-    <w:lsdException w:name="List Table 7 Colorful Accent 6" w:uiPriority="52"/>
-    <w:lsdException w:name="Mention" w:semiHidden="1" w:unhideWhenUsed="1"/>
-    <w:lsdException w:name="Smart Hyperlink" w:semiHidden="1" w:unhideWhenUsed="1"/>
-    <w:lsdException w:name="Hashtag" w:semiHidden="1" w:unhideWhenUsed="1"/>
-    <w:lsdException w:name="Unresolved Mention" w:semiHidden="1" w:unhideWhenUsed="1"/>
-    <w:lsdException w:name="Smart Link" w:semiHidden="1" w:unhideWhenUsed="1"/>
+  <w:latentStyles w:defLockedState="0" w:defUIPriority="99" w:defSemiHidden="1" w:defUnhideWhenUsed="1" w:defQFormat="0" w:count="267">
+    <w:lsdException w:name="Normal" w:semiHidden="0" w:uiPriority="0" w:unhideWhenUsed="0" w:qFormat="1"/>
+    <w:lsdException w:name="heading 1" w:semiHidden="0" w:uiPriority="9" w:unhideWhenUsed="0" w:qFormat="1"/>
+    <w:lsdException w:name="heading 2" w:uiPriority="9" w:qFormat="1"/>
+    <w:lsdException w:name="heading 3" w:uiPriority="9" w:qFormat="1"/>
+    <w:lsdException w:name="heading 4" w:uiPriority="9" w:qFormat="1"/>
+    <w:lsdException w:name="heading 5" w:uiPriority="9" w:qFormat="1"/>
+    <w:lsdException w:name="heading 6" w:uiPriority="9" w:qFormat="1"/>
+    <w:lsdException w:name="heading 7" w:uiPriority="9" w:qFormat="1"/>
+    <w:lsdException w:name="heading 8" w:uiPriority="9" w:qFormat="1"/>
+    <w:lsdException w:name="heading 9" w:uiPriority="9" w:qFormat="1"/>
+    <w:lsdException w:name="toc 1" w:uiPriority="39"/>
+    <w:lsdException w:name="toc 2" w:uiPriority="39"/>
+    <w:lsdException w:name="toc 3" w:uiPriority="39"/>
+    <w:lsdException w:name="toc 4" w:uiPriority="39"/>
+    <w:lsdException w:name="toc 5" w:uiPriority="39"/>
+    <w:lsdException w:name="toc 6" w:uiPriority="39"/>
+    <w:lsdException w:name="toc 7" w:uiPriority="39"/>
+    <w:lsdException w:name="toc 8" w:uiPriority="39"/>
+    <w:lsdException w:name="toc 9" w:uiPriority="39"/>
+    <w:lsdException w:name="caption" w:uiPriority="35" w:qFormat="1"/>
+    <w:lsdException w:name="Title" w:semiHidden="0" w:uiPriority="10" w:unhideWhenUsed="0" w:qFormat="1"/>
+    <w:lsdException w:name="Default Paragraph Font" w:uiPriority="1"/>
+    <w:lsdException w:name="Subtitle" w:semiHidden="0" w:uiPriority="11" w:unhideWhenUsed="0" w:qFormat="1"/>
+    <w:lsdException w:name="Strong" w:semiHidden="0" w:uiPriority="22" w:unhideWhenUsed="0" w:qFormat="1"/>
+    <w:lsdException w:name="Emphasis" w:semiHidden="0" w:uiPriority="20" w:unhideWhenUsed="0" w:qFormat="1"/>
+    <w:lsdException w:name="Table Grid" w:uiPriority="39"/>
+    <w:lsdException w:name="Placeholder Text" w:unhideWhenUsed="0"/>
+    <w:lsdException w:name="No Spacing" w:semiHidden="0" w:uiPriority="1" w:unhideWhenUsed="0" w:qFormat="1"/>
+    <w:lsdException w:name="Light Shading" w:semiHidden="0" w:uiPriority="60" w:unhideWhenUsed="0"/>
+    <w:lsdException w:name="Light List" w:semiHidden="0" w:uiPriority="61" w:unhideWhenUsed="0"/>
+    <w:lsdException w:name="Light Grid" w:semiHidden="0" w:uiPriority="62" w:unhideWhenUsed="0"/>
+    <w:lsdException w:name="Medium Shading 1" w:semiHidden="0" w:uiPriority="63" w:unhideWhenUsed="0"/>
+    <w:lsdException w:name="Medium Shading 2" w:semiHidden="0" w:uiPriority="64" w:unhideWhenUsed="0"/>
+    <w:lsdException w:name="Medium List 1" w:semiHidden="0" w:uiPriority="65" w:unhideWhenUsed="0"/>
+    <w:lsdException w:name="Medium List 2" w:semiHidden="0" w:uiPriority="66" w:unhideWhenUsed="0"/>
+    <w:lsdException w:name="Medium Grid 1" w:semiHidden="0" w:uiPriority="67" w:unhideWhenUsed="0"/>
+    <w:lsdException w:name="Medium Grid 2" w:semiHidden="0" w:uiPriority="68" w:unhideWhenUsed="0"/>
+    <w:lsdException w:name="Medium Grid 3" w:semiHidden="0" w:uiPriority="69" w:unhideWhenUsed="0"/>
+    <w:lsdException w:name="Dark List" w:semiHidden="0" w:uiPriority="70" w:unhideWhenUsed="0"/>
+    <w:lsdException w:name="Colorful Shading" w:semiHidden="0" w:uiPriority="71" w:unhideWhenUsed="0"/>
+    <w:lsdException w:name="Colorful List" w:semiHidden="0" w:uiPriority="72" w:unhideWhenUsed="0"/>
+    <w:lsdException w:name="Colorful Grid" w:semiHidden="0" w:uiPriority="73" w:unhideWhenUsed="0"/>
+    <w:lsdException w:name="Light Shading Accent 1" w:semiHidden="0" w:uiPriority="60" w:unhideWhenUsed="0"/>
+    <w:lsdException w:name="Light List Accent 1" w:semiHidden="0" w:uiPriority="61" w:unhideWhenUsed="0"/>
+    <w:lsdException w:name="Light Grid Accent 1" w:semiHidden="0" w:uiPriority="62" w:unhideWhenUsed="0"/>
+    <w:lsdException w:name="Medium Shading 1 Accent 1" w:semiHidden="0" w:uiPriority="63" w:unhideWhenUsed="0"/>
+    <w:lsdException w:name="Medium Shading 2 Accent 1" w:semiHidden="0" w:uiPriority="64" w:unhideWhenUsed="0"/>
+    <w:lsdException w:name="Medium List 1 Accent 1" w:semiHidden="0" w:uiPriority="65" w:unhideWhenUsed="0"/>
+    <w:lsdException w:name="Revision" w:unhideWhenUsed="0"/>
+    <w:lsdException w:name="List Paragraph" w:semiHidden="0" w:uiPriority="34" w:unhideWhenUsed="0" w:qFormat="1"/>
+    <w:lsdException w:name="Quote" w:semiHidden="0" w:uiPriority="29" w:unhideWhenUsed="0" w:qFormat="1"/>
+    <w:lsdException w:name="Intense Quote" w:semiHidden="0" w:uiPriority="30" w:unhideWhenUsed="0" w:qFormat="1"/>
+    <w:lsdException w:name="Medium List 2 Accent 1" w:semiHidden="0" w:uiPriority="66" w:unhideWhenUsed="0"/>
+    <w:lsdException w:name="Medium Grid 1 Accent 1" w:semiHidden="0" w:uiPriority="67" w:unhideWhenUsed="0"/>
+    <w:lsdException w:name="Medium Grid 2 Accent 1" w:semiHidden="0" w:uiPriority="68" w:unhideWhenUsed="0"/>
+    <w:lsdException w:name="Medium Grid 3 Accent 1" w:semiHidden="0" w:uiPriority="69" w:unhideWhenUsed="0"/>
+    <w:lsdException w:name="Dark List Accent 1" w:semiHidden="0" w:uiPriority="70" w:unhideWhenUsed="0"/>
+    <w:lsdException w:name="Colorful Shading Accent 1" w:semiHidden="0" w:uiPriority="71" w:unhideWhenUsed="0"/>
+    <w:lsdException w:name="Colorful List Accent 1" w:semiHidden="0" w:uiPriority="72" w:unhideWhenUsed="0"/>
+    <w:lsdException w:name="Colorful Grid Accent 1" w:semiHidden="0" w:uiPriority="73" w:unhideWhenUsed="0"/>
+    <w:lsdException w:name="Light Shading Accent 2" w:semiHidden="0" w:uiPriority="60" w:unhideWhenUsed="0"/>
+    <w:lsdException w:name="Light List Accent 2" w:semiHidden="0" w:uiPriority="61" w:unhideWhenUsed="0"/>
+    <w:lsdException w:name="Light Grid Accent 2" w:semiHidden="0" w:uiPriority="62" w:unhideWhenUsed="0"/>
+    <w:lsdException w:name="Medium Shading 1 Accent 2" w:semiHidden="0" w:uiPriority="63" w:unhideWhenUsed="0"/>
+    <w:lsdException w:name="Medium Shading 2 Accent 2" w:semiHidden="0" w:uiPriority="64" w:unhideWhenUsed="0"/>
+    <w:lsdException w:name="Medium List 1 Accent 2" w:semiHidden="0" w:uiPriority="65" w:unhideWhenUsed="0"/>
+    <w:lsdException w:name="Medium List 2 Accent 2" w:semiHidden="0" w:uiPriority="66" w:unhideWhenUsed="0"/>
+    <w:lsdException w:name="Medium Grid 1 Accent 2" w:semiHidden="0" w:uiPriority="67" w:unhideWhenUsed="0"/>
+    <w:lsdException w:name="Medium Grid 2 Accent 2" w:semiHidden="0" w:uiPriority="68" w:unhideWhenUsed="0"/>
+    <w:lsdException w:name="Medium Grid 3 Accent 2" w:semiHidden="0" w:uiPriority="69" w:unhideWhenUsed="0"/>
+    <w:lsdException w:name="Dark List Accent 2" w:semiHidden="0" w:uiPriority="70" w:unhideWhenUsed="0"/>
+    <w:lsdException w:name="Colorful Shading Accent 2" w:semiHidden="0" w:uiPriority="71" w:unhideWhenUsed="0"/>
+    <w:lsdException w:name="Colorful List Accent 2" w:semiHidden="0" w:uiPriority="72" w:unhideWhenUsed="0"/>
+    <w:lsdException w:name="Colorful Grid Accent 2" w:semiHidden="0" w:uiPriority="73" w:unhideWhenUsed="0"/>
+    <w:lsdException w:name="Light Shading Accent 3" w:semiHidden="0" w:uiPriority="60" w:unhideWhenUsed="0"/>
+    <w:lsdException w:name="Light List Accent 3" w:semiHidden="0" w:uiPriority="61" w:unhideWhenUsed="0"/>
+    <w:lsdException w:name="Light Grid Accent 3" w:semiHidden="0" w:uiPriority="62" w:unhideWhenUsed="0"/>
+    <w:lsdException w:name="Medium Shading 1 Accent 3" w:semiHidden="0" w:uiPriority="63" w:unhideWhenUsed="0"/>
+    <w:lsdException w:name="Medium Shading 2 Accent 3" w:semiHidden="0" w:uiPriority="64" w:unhideWhenUsed="0"/>
+    <w:lsdException w:name="Medium List 1 Accent 3" w:semiHidden="0" w:uiPriority="65" w:unhideWhenUsed="0"/>
+    <w:lsdException w:name="Medium List 2 Accent 3" w:semiHidden="0" w:uiPriority="66" w:unhideWhenUsed="0"/>
+    <w:lsdException w:name="Medium Grid 1 Accent 3" w:semiHidden="0" w:uiPriority="67" w:unhideWhenUsed="0"/>
+    <w:lsdException w:name="Medium Grid 2 Accent 3" w:semiHidden="0" w:uiPriority="68" w:unhideWhenUsed="0"/>
+    <w:lsdException w:name="Medium Grid 3 Accent 3" w:semiHidden="0" w:uiPriority="69" w:unhideWhenUsed="0"/>
+    <w:lsdException w:name="Dark List Accent 3" w:semiHidden="0" w:uiPriority="70" w:unhideWhenUsed="0"/>
+    <w:lsdException w:name="Colorful Shading Accent 3" w:semiHidden="0" w:uiPriority="71" w:unhideWhenUsed="0"/>
+    <w:lsdException w:name="Colorful List Accent 3" w:semiHidden="0" w:uiPriority="72" w:unhideWhenUsed="0"/>
+    <w:lsdException w:name="Colorful Grid Accent 3" w:semiHidden="0" w:uiPriority="73" w:unhideWhenUsed="0"/>
+    <w:lsdException w:name="Light Shading Accent 4" w:semiHidden="0" w:uiPriority="60" w:unhideWhenUsed="0"/>
+    <w:lsdException w:name="Light List Accent 4" w:semiHidden="0" w:uiPriority="61" w:unhideWhenUsed="0"/>
+    <w:lsdException w:name="Light Grid Accent 4" w:semiHidden="0" w:uiPriority="62" w:unhideWhenUsed="0"/>
+    <w:lsdException w:name="Medium Shading 1 Accent 4" w:semiHidden="0" w:uiPriority="63" w:unhideWhenUsed="0"/>
+    <w:lsdException w:name="Medium Shading 2 Accent 4" w:semiHidden="0" w:uiPriority="64" w:unhideWhenUsed="0"/>
+    <w:lsdException w:name="Medium List 1 Accent 4" w:semiHidden="0" w:uiPriority="65" w:unhideWhenUsed="0"/>
+    <w:lsdException w:name="Medium List 2 Accent 4" w:semiHidden="0" w:uiPriority="66" w:unhideWhenUsed="0"/>
+    <w:lsdException w:name="Medium Grid 1 Accent 4" w:semiHidden="0" w:uiPriority="67" w:unhideWhenUsed="0"/>
+    <w:lsdException w:name="Medium Grid 2 Accent 4" w:semiHidden="0" w:uiPriority="68" w:unhideWhenUsed="0"/>
+    <w:lsdException w:name="Medium Grid 3 Accent 4" w:semiHidden="0" w:uiPriority="69" w:unhideWhenUsed="0"/>
+    <w:lsdException w:name="Dark List Accent 4" w:semiHidden="0" w:uiPriority="70" w:unhideWhenUsed="0"/>
+    <w:lsdException w:name="Colorful Shading Accent 4" w:semiHidden="0" w:uiPriority="71" w:unhideWhenUsed="0"/>
+    <w:lsdException w:name="Colorful List Accent 4" w:semiHidden="0" w:uiPriority="72" w:unhideWhenUsed="0"/>
+    <w:lsdException w:name="Colorful Grid Accent 4" w:semiHidden="0" w:uiPriority="73" w:unhideWhenUsed="0"/>
+    <w:lsdException w:name="Light Shading Accent 5" w:semiHidden="0" w:uiPriority="60" w:unhideWhenUsed="0"/>
+    <w:lsdException w:name="Light List Accent 5" w:semiHidden="0" w:uiPriority="61" w:unhideWhenUsed="0"/>
+    <w:lsdException w:name="Light Grid Accent 5" w:semiHidden="0" w:uiPriority="62" w:unhideWhenUsed="0"/>
+    <w:lsdException w:name="Medium Shading 1 Accent 5" w:semiHidden="0" w:uiPriority="63" w:unhideWhenUsed="0"/>
+    <w:lsdException w:name="Medium Shading 2 Accent 5" w:semiHidden="0" w:uiPriority="64" w:unhideWhenUsed="0"/>
+    <w:lsdException w:name="Medium List 1 Accent 5" w:semiHidden="0" w:uiPriority="65" w:unhideWhenUsed="0"/>
+    <w:lsdException w:name="Medium List 2 Accent 5" w:semiHidden="0" w:uiPriority="66" w:unhideWhenUsed="0"/>
+    <w:lsdException w:name="Medium Grid 1 Accent 5" w:semiHidden="0" w:uiPriority="67" w:unhideWhenUsed="0"/>
+    <w:lsdException w:name="Medium Grid 2 Accent 5" w:semiHidden="0" w:uiPriority="68" w:unhideWhenUsed="0"/>
+    <w:lsdException w:name="Medium Grid 3 Accent 5" w:semiHidden="0" w:uiPriority="69" w:unhideWhenUsed="0"/>
+    <w:lsdException w:name="Dark List Accent 5" w:semiHidden="0" w:uiPriority="70" w:unhideWhenUsed="0"/>
+    <w:lsdException w:name="Colorful Shading Accent 5" w:semiHidden="0" w:uiPriority="71" w:unhideWhenUsed="0"/>
+    <w:lsdException w:name="Colorful List Accent 5" w:semiHidden="0" w:uiPriority="72" w:unhideWhenUsed="0"/>
+    <w:lsdException w:name="Colorful Grid Accent 5" w:semiHidden="0" w:uiPriority="73" w:unhideWhenUsed="0"/>
+    <w:lsdException w:name="Light Shading Accent 6" w:semiHidden="0" w:uiPriority="60" w:unhideWhenUsed="0"/>
+    <w:lsdException w:name="Light List Accent 6" w:semiHidden="0" w:uiPriority="61" w:unhideWhenUsed="0"/>
+    <w:lsdException w:name="Light Grid Accent 6" w:semiHidden="0" w:uiPriority="62" w:unhideWhenUsed="0"/>
+    <w:lsdException w:name="Medium Shading 1 Accent 6" w:semiHidden="0" w:uiPriority="63" w:unhideWhenUsed="0"/>
+    <w:lsdException w:name="Medium Shading 2 Accent 6" w:semiHidden="0" w:uiPriority="64" w:unhideWhenUsed="0"/>
+    <w:lsdException w:name="Medium List 1 Accent 6" w:semiHidden="0" w:uiPriority="65" w:unhideWhenUsed="0"/>
+    <w:lsdException w:name="Medium List 2 Accent 6" w:semiHidden="0" w:uiPriority="66" w:unhideWhenUsed="0"/>
+    <w:lsdException w:name="Medium Grid 1 Accent 6" w:semiHidden="0" w:uiPriority="67" w:unhideWhenUsed="0"/>
+    <w:lsdException w:name="Medium Grid 2 Accent 6" w:semiHidden="0" w:uiPriority="68" w:unhideWhenUsed="0"/>
+    <w:lsdException w:name="Medium Grid 3 Accent 6" w:semiHidden="0" w:uiPriority="69" w:unhideWhenUsed="0"/>
+    <w:lsdException w:name="Dark List Accent 6" w:semiHidden="0" w:uiPriority="70" w:unhideWhenUsed="0"/>
+    <w:lsdException w:name="Colorful Shading Accent 6" w:semiHidden="0" w:uiPriority="71" w:unhideWhenUsed="0"/>
+    <w:lsdException w:name="Colorful List Accent 6" w:semiHidden="0" w:uiPriority="72" w:unhideWhenUsed="0"/>
+    <w:lsdException w:name="Colorful Grid Accent 6" w:semiHidden="0" w:uiPriority="73" w:unhideWhenUsed="0"/>
+    <w:lsdException w:name="Subtle Emphasis" w:semiHidden="0" w:uiPriority="19" w:unhideWhenUsed="0" w:qFormat="1"/>
+    <w:lsdException w:name="Intense Emphasis" w:semiHidden="0" w:uiPriority="21" w:unhideWhenUsed="0" w:qFormat="1"/>
+    <w:lsdException w:name="Subtle Reference" w:semiHidden="0" w:uiPriority="31" w:unhideWhenUsed="0" w:qFormat="1"/>
+    <w:lsdException w:name="Intense Reference" w:semiHidden="0" w:uiPriority="32" w:unhideWhenUsed="0" w:qFormat="1"/>
+    <w:lsdException w:name="Book Title" w:semiHidden="0" w:uiPriority="33" w:unhideWhenUsed="0" w:qFormat="1"/>
+    <w:lsdException w:name="Bibliography" w:uiPriority="37"/>
+    <w:lsdException w:name="TOC Heading" w:uiPriority="39" w:qFormat="1"/>
   </w:latentStyles>
   <w:style w:type="paragraph" w:default="1" w:styleId="Normal">
     <w:name w:val="Normal"/>
@@ -20415,6 +21427,7 @@
   <w:style w:type="character" w:default="1" w:styleId="Policepardfaut">
     <w:name w:val="Default Paragraph Font"/>
     <w:uiPriority w:val="1"/>
+    <w:semiHidden/>
     <w:unhideWhenUsed/>
   </w:style>
   <w:style w:type="table" w:default="1" w:styleId="TableauNormal">
@@ -20534,6 +21547,7 @@
     <w:uiPriority w:val="39"/>
     <w:rsid w:val="00E47A58"/>
     <w:tblPr>
+      <w:tblInd w:w="0" w:type="dxa"/>
       <w:tblBorders>
         <w:top w:val="single" w:sz="4" w:space="0" w:color="auto"/>
         <w:left w:val="single" w:sz="4" w:space="0" w:color="auto"/>
@@ -20542,6 +21556,12 @@
         <w:insideH w:val="single" w:sz="4" w:space="0" w:color="auto"/>
         <w:insideV w:val="single" w:sz="4" w:space="0" w:color="auto"/>
       </w:tblBorders>
+      <w:tblCellMar>
+        <w:top w:w="0" w:type="dxa"/>
+        <w:left w:w="108" w:type="dxa"/>
+        <w:bottom w:w="0" w:type="dxa"/>
+        <w:right w:w="108" w:type="dxa"/>
+      </w:tblCellMar>
     </w:tblPr>
   </w:style>
   <w:style w:type="table" w:customStyle="1" w:styleId="TableauGrille2-Accentuation41">
@@ -20552,12 +21572,19 @@
     <w:tblPr>
       <w:tblStyleRowBandSize w:val="1"/>
       <w:tblStyleColBandSize w:val="1"/>
+      <w:tblInd w:w="0" w:type="dxa"/>
       <w:tblBorders>
         <w:top w:val="single" w:sz="2" w:space="0" w:color="FFD966" w:themeColor="accent4" w:themeTint="99"/>
         <w:bottom w:val="single" w:sz="2" w:space="0" w:color="FFD966" w:themeColor="accent4" w:themeTint="99"/>
         <w:insideH w:val="single" w:sz="2" w:space="0" w:color="FFD966" w:themeColor="accent4" w:themeTint="99"/>
         <w:insideV w:val="single" w:sz="2" w:space="0" w:color="FFD966" w:themeColor="accent4" w:themeTint="99"/>
       </w:tblBorders>
+      <w:tblCellMar>
+        <w:top w:w="0" w:type="dxa"/>
+        <w:left w:w="108" w:type="dxa"/>
+        <w:bottom w:w="0" w:type="dxa"/>
+        <w:right w:w="108" w:type="dxa"/>
+      </w:tblCellMar>
     </w:tblPr>
     <w:tblStylePr w:type="firstRow">
       <w:rPr>
@@ -20624,6 +21651,7 @@
     <w:tblPr>
       <w:tblStyleRowBandSize w:val="1"/>
       <w:tblStyleColBandSize w:val="1"/>
+      <w:tblInd w:w="0" w:type="dxa"/>
       <w:tblBorders>
         <w:top w:val="single" w:sz="4" w:space="0" w:color="FFD966" w:themeColor="accent4" w:themeTint="99"/>
         <w:left w:val="single" w:sz="4" w:space="0" w:color="FFD966" w:themeColor="accent4" w:themeTint="99"/>
@@ -20632,6 +21660,12 @@
         <w:insideH w:val="single" w:sz="4" w:space="0" w:color="FFD966" w:themeColor="accent4" w:themeTint="99"/>
         <w:insideV w:val="single" w:sz="4" w:space="0" w:color="FFD966" w:themeColor="accent4" w:themeTint="99"/>
       </w:tblBorders>
+      <w:tblCellMar>
+        <w:top w:w="0" w:type="dxa"/>
+        <w:left w:w="108" w:type="dxa"/>
+        <w:bottom w:w="0" w:type="dxa"/>
+        <w:right w:w="108" w:type="dxa"/>
+      </w:tblCellMar>
     </w:tblPr>
     <w:tblStylePr w:type="firstRow">
       <w:rPr>
@@ -20699,6 +21733,568 @@
       <w:ind w:left="720"/>
       <w:contextualSpacing/>
     </w:pPr>
+  </w:style>
+  <w:style w:type="paragraph" w:styleId="Textedebulles">
+    <w:name w:val="Balloon Text"/>
+    <w:basedOn w:val="Normal"/>
+    <w:link w:val="TextedebullesCar"/>
+    <w:uiPriority w:val="99"/>
+    <w:semiHidden/>
+    <w:unhideWhenUsed/>
+    <w:rsid w:val="00022C56"/>
+    <w:pPr>
+      <w:spacing w:after="0" w:line="240" w:lineRule="auto"/>
+    </w:pPr>
+    <w:rPr>
+      <w:rFonts w:ascii="Tahoma" w:hAnsi="Tahoma" w:cs="Tahoma"/>
+      <w:sz w:val="16"/>
+      <w:szCs w:val="16"/>
+    </w:rPr>
+  </w:style>
+  <w:style w:type="character" w:customStyle="1" w:styleId="TextedebullesCar">
+    <w:name w:val="Texte de bulles Car"/>
+    <w:basedOn w:val="Policepardfaut"/>
+    <w:link w:val="Textedebulles"/>
+    <w:uiPriority w:val="99"/>
+    <w:semiHidden/>
+    <w:rsid w:val="00022C56"/>
+    <w:rPr>
+      <w:rFonts w:ascii="Tahoma" w:hAnsi="Tahoma" w:cs="Tahoma"/>
+      <w:sz w:val="16"/>
+      <w:szCs w:val="16"/>
+    </w:rPr>
+  </w:style>
+</w:styles>
+</file>
+
+<file path=word/stylesWithEffects.xml><?xml version="1.0" encoding="utf-8"?>
+<w:styles xmlns:wpc="http://schemas.microsoft.com/office/word/2010/wordprocessingCanvas" xmlns:mc="http://schemas.openxmlformats.org/markup-compatibility/2006" xmlns:o="urn:schemas-microsoft-com:office:office" xmlns:r="http://schemas.openxmlformats.org/officeDocument/2006/relationships" xmlns:m="http://schemas.openxmlformats.org/officeDocument/2006/math" xmlns:v="urn:schemas-microsoft-com:vml" xmlns:wp14="http://schemas.microsoft.com/office/word/2010/wordprocessingDrawing" xmlns:wp="http://schemas.openxmlformats.org/drawingml/2006/wordprocessingDrawing" xmlns:w10="urn:schemas-microsoft-com:office:word" xmlns:w="http://schemas.openxmlformats.org/wordprocessingml/2006/main" xmlns:w14="http://schemas.microsoft.com/office/word/2010/wordml" xmlns:wpg="http://schemas.microsoft.com/office/word/2010/wordprocessingGroup" xmlns:wpi="http://schemas.microsoft.com/office/word/2010/wordprocessingInk" xmlns:wne="http://schemas.microsoft.com/office/word/2006/wordml" xmlns:wps="http://schemas.microsoft.com/office/word/2010/wordprocessingShape" mc:Ignorable="w14 wp14">
+  <w:docDefaults>
+    <w:rPrDefault>
+      <w:rPr>
+        <w:rFonts w:asciiTheme="minorHAnsi" w:eastAsiaTheme="minorHAnsi" w:hAnsiTheme="minorHAnsi" w:cstheme="minorBidi"/>
+        <w:sz w:val="22"/>
+        <w:szCs w:val="22"/>
+        <w:lang w:val="fr-FR" w:eastAsia="en-US" w:bidi="ar-SA"/>
+      </w:rPr>
+    </w:rPrDefault>
+    <w:pPrDefault>
+      <w:pPr>
+        <w:suppressAutoHyphens/>
+      </w:pPr>
+    </w:pPrDefault>
+  </w:docDefaults>
+  <w:latentStyles w:defLockedState="0" w:defUIPriority="99" w:defSemiHidden="1" w:defUnhideWhenUsed="1" w:defQFormat="0" w:count="267">
+    <w:lsdException w:name="Normal" w:semiHidden="0" w:uiPriority="0" w:unhideWhenUsed="0" w:qFormat="1"/>
+    <w:lsdException w:name="heading 1" w:semiHidden="0" w:uiPriority="9" w:unhideWhenUsed="0" w:qFormat="1"/>
+    <w:lsdException w:name="heading 2" w:uiPriority="9" w:qFormat="1"/>
+    <w:lsdException w:name="heading 3" w:uiPriority="9" w:qFormat="1"/>
+    <w:lsdException w:name="heading 4" w:uiPriority="9" w:qFormat="1"/>
+    <w:lsdException w:name="heading 5" w:uiPriority="9" w:qFormat="1"/>
+    <w:lsdException w:name="heading 6" w:uiPriority="9" w:qFormat="1"/>
+    <w:lsdException w:name="heading 7" w:uiPriority="9" w:qFormat="1"/>
+    <w:lsdException w:name="heading 8" w:uiPriority="9" w:qFormat="1"/>
+    <w:lsdException w:name="heading 9" w:uiPriority="9" w:qFormat="1"/>
+    <w:lsdException w:name="toc 1" w:uiPriority="39"/>
+    <w:lsdException w:name="toc 2" w:uiPriority="39"/>
+    <w:lsdException w:name="toc 3" w:uiPriority="39"/>
+    <w:lsdException w:name="toc 4" w:uiPriority="39"/>
+    <w:lsdException w:name="toc 5" w:uiPriority="39"/>
+    <w:lsdException w:name="toc 6" w:uiPriority="39"/>
+    <w:lsdException w:name="toc 7" w:uiPriority="39"/>
+    <w:lsdException w:name="toc 8" w:uiPriority="39"/>
+    <w:lsdException w:name="toc 9" w:uiPriority="39"/>
+    <w:lsdException w:name="caption" w:uiPriority="35" w:qFormat="1"/>
+    <w:lsdException w:name="Title" w:semiHidden="0" w:uiPriority="10" w:unhideWhenUsed="0" w:qFormat="1"/>
+    <w:lsdException w:name="Default Paragraph Font" w:uiPriority="1"/>
+    <w:lsdException w:name="Subtitle" w:semiHidden="0" w:uiPriority="11" w:unhideWhenUsed="0" w:qFormat="1"/>
+    <w:lsdException w:name="Strong" w:semiHidden="0" w:uiPriority="22" w:unhideWhenUsed="0" w:qFormat="1"/>
+    <w:lsdException w:name="Emphasis" w:semiHidden="0" w:uiPriority="20" w:unhideWhenUsed="0" w:qFormat="1"/>
+    <w:lsdException w:name="Table Grid" w:uiPriority="39"/>
+    <w:lsdException w:name="Placeholder Text" w:unhideWhenUsed="0"/>
+    <w:lsdException w:name="No Spacing" w:semiHidden="0" w:uiPriority="1" w:unhideWhenUsed="0" w:qFormat="1"/>
+    <w:lsdException w:name="Light Shading" w:semiHidden="0" w:uiPriority="60" w:unhideWhenUsed="0"/>
+    <w:lsdException w:name="Light List" w:semiHidden="0" w:uiPriority="61" w:unhideWhenUsed="0"/>
+    <w:lsdException w:name="Light Grid" w:semiHidden="0" w:uiPriority="62" w:unhideWhenUsed="0"/>
+    <w:lsdException w:name="Medium Shading 1" w:semiHidden="0" w:uiPriority="63" w:unhideWhenUsed="0"/>
+    <w:lsdException w:name="Medium Shading 2" w:semiHidden="0" w:uiPriority="64" w:unhideWhenUsed="0"/>
+    <w:lsdException w:name="Medium List 1" w:semiHidden="0" w:uiPriority="65" w:unhideWhenUsed="0"/>
+    <w:lsdException w:name="Medium List 2" w:semiHidden="0" w:uiPriority="66" w:unhideWhenUsed="0"/>
+    <w:lsdException w:name="Medium Grid 1" w:semiHidden="0" w:uiPriority="67" w:unhideWhenUsed="0"/>
+    <w:lsdException w:name="Medium Grid 2" w:semiHidden="0" w:uiPriority="68" w:unhideWhenUsed="0"/>
+    <w:lsdException w:name="Medium Grid 3" w:semiHidden="0" w:uiPriority="69" w:unhideWhenUsed="0"/>
+    <w:lsdException w:name="Dark List" w:semiHidden="0" w:uiPriority="70" w:unhideWhenUsed="0"/>
+    <w:lsdException w:name="Colorful Shading" w:semiHidden="0" w:uiPriority="71" w:unhideWhenUsed="0"/>
+    <w:lsdException w:name="Colorful List" w:semiHidden="0" w:uiPriority="72" w:unhideWhenUsed="0"/>
+    <w:lsdException w:name="Colorful Grid" w:semiHidden="0" w:uiPriority="73" w:unhideWhenUsed="0"/>
+    <w:lsdException w:name="Light Shading Accent 1" w:semiHidden="0" w:uiPriority="60" w:unhideWhenUsed="0"/>
+    <w:lsdException w:name="Light List Accent 1" w:semiHidden="0" w:uiPriority="61" w:unhideWhenUsed="0"/>
+    <w:lsdException w:name="Light Grid Accent 1" w:semiHidden="0" w:uiPriority="62" w:unhideWhenUsed="0"/>
+    <w:lsdException w:name="Medium Shading 1 Accent 1" w:semiHidden="0" w:uiPriority="63" w:unhideWhenUsed="0"/>
+    <w:lsdException w:name="Medium Shading 2 Accent 1" w:semiHidden="0" w:uiPriority="64" w:unhideWhenUsed="0"/>
+    <w:lsdException w:name="Medium List 1 Accent 1" w:semiHidden="0" w:uiPriority="65" w:unhideWhenUsed="0"/>
+    <w:lsdException w:name="Revision" w:unhideWhenUsed="0"/>
+    <w:lsdException w:name="List Paragraph" w:semiHidden="0" w:uiPriority="34" w:unhideWhenUsed="0" w:qFormat="1"/>
+    <w:lsdException w:name="Quote" w:semiHidden="0" w:uiPriority="29" w:unhideWhenUsed="0" w:qFormat="1"/>
+    <w:lsdException w:name="Intense Quote" w:semiHidden="0" w:uiPriority="30" w:unhideWhenUsed="0" w:qFormat="1"/>
+    <w:lsdException w:name="Medium List 2 Accent 1" w:semiHidden="0" w:uiPriority="66" w:unhideWhenUsed="0"/>
+    <w:lsdException w:name="Medium Grid 1 Accent 1" w:semiHidden="0" w:uiPriority="67" w:unhideWhenUsed="0"/>
+    <w:lsdException w:name="Medium Grid 2 Accent 1" w:semiHidden="0" w:uiPriority="68" w:unhideWhenUsed="0"/>
+    <w:lsdException w:name="Medium Grid 3 Accent 1" w:semiHidden="0" w:uiPriority="69" w:unhideWhenUsed="0"/>
+    <w:lsdException w:name="Dark List Accent 1" w:semiHidden="0" w:uiPriority="70" w:unhideWhenUsed="0"/>
+    <w:lsdException w:name="Colorful Shading Accent 1" w:semiHidden="0" w:uiPriority="71" w:unhideWhenUsed="0"/>
+    <w:lsdException w:name="Colorful List Accent 1" w:semiHidden="0" w:uiPriority="72" w:unhideWhenUsed="0"/>
+    <w:lsdException w:name="Colorful Grid Accent 1" w:semiHidden="0" w:uiPriority="73" w:unhideWhenUsed="0"/>
+    <w:lsdException w:name="Light Shading Accent 2" w:semiHidden="0" w:uiPriority="60" w:unhideWhenUsed="0"/>
+    <w:lsdException w:name="Light List Accent 2" w:semiHidden="0" w:uiPriority="61" w:unhideWhenUsed="0"/>
+    <w:lsdException w:name="Light Grid Accent 2" w:semiHidden="0" w:uiPriority="62" w:unhideWhenUsed="0"/>
+    <w:lsdException w:name="Medium Shading 1 Accent 2" w:semiHidden="0" w:uiPriority="63" w:unhideWhenUsed="0"/>
+    <w:lsdException w:name="Medium Shading 2 Accent 2" w:semiHidden="0" w:uiPriority="64" w:unhideWhenUsed="0"/>
+    <w:lsdException w:name="Medium List 1 Accent 2" w:semiHidden="0" w:uiPriority="65" w:unhideWhenUsed="0"/>
+    <w:lsdException w:name="Medium List 2 Accent 2" w:semiHidden="0" w:uiPriority="66" w:unhideWhenUsed="0"/>
+    <w:lsdException w:name="Medium Grid 1 Accent 2" w:semiHidden="0" w:uiPriority="67" w:unhideWhenUsed="0"/>
+    <w:lsdException w:name="Medium Grid 2 Accent 2" w:semiHidden="0" w:uiPriority="68" w:unhideWhenUsed="0"/>
+    <w:lsdException w:name="Medium Grid 3 Accent 2" w:semiHidden="0" w:uiPriority="69" w:unhideWhenUsed="0"/>
+    <w:lsdException w:name="Dark List Accent 2" w:semiHidden="0" w:uiPriority="70" w:unhideWhenUsed="0"/>
+    <w:lsdException w:name="Colorful Shading Accent 2" w:semiHidden="0" w:uiPriority="71" w:unhideWhenUsed="0"/>
+    <w:lsdException w:name="Colorful List Accent 2" w:semiHidden="0" w:uiPriority="72" w:unhideWhenUsed="0"/>
+    <w:lsdException w:name="Colorful Grid Accent 2" w:semiHidden="0" w:uiPriority="73" w:unhideWhenUsed="0"/>
+    <w:lsdException w:name="Light Shading Accent 3" w:semiHidden="0" w:uiPriority="60" w:unhideWhenUsed="0"/>
+    <w:lsdException w:name="Light List Accent 3" w:semiHidden="0" w:uiPriority="61" w:unhideWhenUsed="0"/>
+    <w:lsdException w:name="Light Grid Accent 3" w:semiHidden="0" w:uiPriority="62" w:unhideWhenUsed="0"/>
+    <w:lsdException w:name="Medium Shading 1 Accent 3" w:semiHidden="0" w:uiPriority="63" w:unhideWhenUsed="0"/>
+    <w:lsdException w:name="Medium Shading 2 Accent 3" w:semiHidden="0" w:uiPriority="64" w:unhideWhenUsed="0"/>
+    <w:lsdException w:name="Medium List 1 Accent 3" w:semiHidden="0" w:uiPriority="65" w:unhideWhenUsed="0"/>
+    <w:lsdException w:name="Medium List 2 Accent 3" w:semiHidden="0" w:uiPriority="66" w:unhideWhenUsed="0"/>
+    <w:lsdException w:name="Medium Grid 1 Accent 3" w:semiHidden="0" w:uiPriority="67" w:unhideWhenUsed="0"/>
+    <w:lsdException w:name="Medium Grid 2 Accent 3" w:semiHidden="0" w:uiPriority="68" w:unhideWhenUsed="0"/>
+    <w:lsdException w:name="Medium Grid 3 Accent 3" w:semiHidden="0" w:uiPriority="69" w:unhideWhenUsed="0"/>
+    <w:lsdException w:name="Dark List Accent 3" w:semiHidden="0" w:uiPriority="70" w:unhideWhenUsed="0"/>
+    <w:lsdException w:name="Colorful Shading Accent 3" w:semiHidden="0" w:uiPriority="71" w:unhideWhenUsed="0"/>
+    <w:lsdException w:name="Colorful List Accent 3" w:semiHidden="0" w:uiPriority="72" w:unhideWhenUsed="0"/>
+    <w:lsdException w:name="Colorful Grid Accent 3" w:semiHidden="0" w:uiPriority="73" w:unhideWhenUsed="0"/>
+    <w:lsdException w:name="Light Shading Accent 4" w:semiHidden="0" w:uiPriority="60" w:unhideWhenUsed="0"/>
+    <w:lsdException w:name="Light List Accent 4" w:semiHidden="0" w:uiPriority="61" w:unhideWhenUsed="0"/>
+    <w:lsdException w:name="Light Grid Accent 4" w:semiHidden="0" w:uiPriority="62" w:unhideWhenUsed="0"/>
+    <w:lsdException w:name="Medium Shading 1 Accent 4" w:semiHidden="0" w:uiPriority="63" w:unhideWhenUsed="0"/>
+    <w:lsdException w:name="Medium Shading 2 Accent 4" w:semiHidden="0" w:uiPriority="64" w:unhideWhenUsed="0"/>
+    <w:lsdException w:name="Medium List 1 Accent 4" w:semiHidden="0" w:uiPriority="65" w:unhideWhenUsed="0"/>
+    <w:lsdException w:name="Medium List 2 Accent 4" w:semiHidden="0" w:uiPriority="66" w:unhideWhenUsed="0"/>
+    <w:lsdException w:name="Medium Grid 1 Accent 4" w:semiHidden="0" w:uiPriority="67" w:unhideWhenUsed="0"/>
+    <w:lsdException w:name="Medium Grid 2 Accent 4" w:semiHidden="0" w:uiPriority="68" w:unhideWhenUsed="0"/>
+    <w:lsdException w:name="Medium Grid 3 Accent 4" w:semiHidden="0" w:uiPriority="69" w:unhideWhenUsed="0"/>
+    <w:lsdException w:name="Dark List Accent 4" w:semiHidden="0" w:uiPriority="70" w:unhideWhenUsed="0"/>
+    <w:lsdException w:name="Colorful Shading Accent 4" w:semiHidden="0" w:uiPriority="71" w:unhideWhenUsed="0"/>
+    <w:lsdException w:name="Colorful List Accent 4" w:semiHidden="0" w:uiPriority="72" w:unhideWhenUsed="0"/>
+    <w:lsdException w:name="Colorful Grid Accent 4" w:semiHidden="0" w:uiPriority="73" w:unhideWhenUsed="0"/>
+    <w:lsdException w:name="Light Shading Accent 5" w:semiHidden="0" w:uiPriority="60" w:unhideWhenUsed="0"/>
+    <w:lsdException w:name="Light List Accent 5" w:semiHidden="0" w:uiPriority="61" w:unhideWhenUsed="0"/>
+    <w:lsdException w:name="Light Grid Accent 5" w:semiHidden="0" w:uiPriority="62" w:unhideWhenUsed="0"/>
+    <w:lsdException w:name="Medium Shading 1 Accent 5" w:semiHidden="0" w:uiPriority="63" w:unhideWhenUsed="0"/>
+    <w:lsdException w:name="Medium Shading 2 Accent 5" w:semiHidden="0" w:uiPriority="64" w:unhideWhenUsed="0"/>
+    <w:lsdException w:name="Medium List 1 Accent 5" w:semiHidden="0" w:uiPriority="65" w:unhideWhenUsed="0"/>
+    <w:lsdException w:name="Medium List 2 Accent 5" w:semiHidden="0" w:uiPriority="66" w:unhideWhenUsed="0"/>
+    <w:lsdException w:name="Medium Grid 1 Accent 5" w:semiHidden="0" w:uiPriority="67" w:unhideWhenUsed="0"/>
+    <w:lsdException w:name="Medium Grid 2 Accent 5" w:semiHidden="0" w:uiPriority="68" w:unhideWhenUsed="0"/>
+    <w:lsdException w:name="Medium Grid 3 Accent 5" w:semiHidden="0" w:uiPriority="69" w:unhideWhenUsed="0"/>
+    <w:lsdException w:name="Dark List Accent 5" w:semiHidden="0" w:uiPriority="70" w:unhideWhenUsed="0"/>
+    <w:lsdException w:name="Colorful Shading Accent 5" w:semiHidden="0" w:uiPriority="71" w:unhideWhenUsed="0"/>
+    <w:lsdException w:name="Colorful List Accent 5" w:semiHidden="0" w:uiPriority="72" w:unhideWhenUsed="0"/>
+    <w:lsdException w:name="Colorful Grid Accent 5" w:semiHidden="0" w:uiPriority="73" w:unhideWhenUsed="0"/>
+    <w:lsdException w:name="Light Shading Accent 6" w:semiHidden="0" w:uiPriority="60" w:unhideWhenUsed="0"/>
+    <w:lsdException w:name="Light List Accent 6" w:semiHidden="0" w:uiPriority="61" w:unhideWhenUsed="0"/>
+    <w:lsdException w:name="Light Grid Accent 6" w:semiHidden="0" w:uiPriority="62" w:unhideWhenUsed="0"/>
+    <w:lsdException w:name="Medium Shading 1 Accent 6" w:semiHidden="0" w:uiPriority="63" w:unhideWhenUsed="0"/>
+    <w:lsdException w:name="Medium Shading 2 Accent 6" w:semiHidden="0" w:uiPriority="64" w:unhideWhenUsed="0"/>
+    <w:lsdException w:name="Medium List 1 Accent 6" w:semiHidden="0" w:uiPriority="65" w:unhideWhenUsed="0"/>
+    <w:lsdException w:name="Medium List 2 Accent 6" w:semiHidden="0" w:uiPriority="66" w:unhideWhenUsed="0"/>
+    <w:lsdException w:name="Medium Grid 1 Accent 6" w:semiHidden="0" w:uiPriority="67" w:unhideWhenUsed="0"/>
+    <w:lsdException w:name="Medium Grid 2 Accent 6" w:semiHidden="0" w:uiPriority="68" w:unhideWhenUsed="0"/>
+    <w:lsdException w:name="Medium Grid 3 Accent 6" w:semiHidden="0" w:uiPriority="69" w:unhideWhenUsed="0"/>
+    <w:lsdException w:name="Dark List Accent 6" w:semiHidden="0" w:uiPriority="70" w:unhideWhenUsed="0"/>
+    <w:lsdException w:name="Colorful Shading Accent 6" w:semiHidden="0" w:uiPriority="71" w:unhideWhenUsed="0"/>
+    <w:lsdException w:name="Colorful List Accent 6" w:semiHidden="0" w:uiPriority="72" w:unhideWhenUsed="0"/>
+    <w:lsdException w:name="Colorful Grid Accent 6" w:semiHidden="0" w:uiPriority="73" w:unhideWhenUsed="0"/>
+    <w:lsdException w:name="Subtle Emphasis" w:semiHidden="0" w:uiPriority="19" w:unhideWhenUsed="0" w:qFormat="1"/>
+    <w:lsdException w:name="Intense Emphasis" w:semiHidden="0" w:uiPriority="21" w:unhideWhenUsed="0" w:qFormat="1"/>
+    <w:lsdException w:name="Subtle Reference" w:semiHidden="0" w:uiPriority="31" w:unhideWhenUsed="0" w:qFormat="1"/>
+    <w:lsdException w:name="Intense Reference" w:semiHidden="0" w:uiPriority="32" w:unhideWhenUsed="0" w:qFormat="1"/>
+    <w:lsdException w:name="Book Title" w:semiHidden="0" w:uiPriority="33" w:unhideWhenUsed="0" w:qFormat="1"/>
+    <w:lsdException w:name="Bibliography" w:uiPriority="37"/>
+    <w:lsdException w:name="TOC Heading" w:uiPriority="39" w:qFormat="1"/>
+  </w:latentStyles>
+  <w:style w:type="paragraph" w:default="1" w:styleId="Normal">
+    <w:name w:val="Normal"/>
+    <w:qFormat/>
+    <w:rsid w:val="00625B58"/>
+    <w:pPr>
+      <w:spacing w:after="160" w:line="259" w:lineRule="auto"/>
+    </w:pPr>
+  </w:style>
+  <w:style w:type="paragraph" w:styleId="Titre1">
+    <w:name w:val="heading 1"/>
+    <w:basedOn w:val="Normal"/>
+    <w:next w:val="Normal"/>
+    <w:link w:val="Titre1Car"/>
+    <w:uiPriority w:val="9"/>
+    <w:qFormat/>
+    <w:rsid w:val="00A5654D"/>
+    <w:pPr>
+      <w:keepNext/>
+      <w:keepLines/>
+      <w:numPr>
+        <w:numId w:val="1"/>
+      </w:numPr>
+      <w:spacing w:before="240" w:after="120"/>
+      <w:ind w:left="567" w:hanging="567"/>
+      <w:outlineLvl w:val="0"/>
+    </w:pPr>
+    <w:rPr>
+      <w:rFonts w:asciiTheme="majorHAnsi" w:eastAsiaTheme="majorEastAsia" w:hAnsiTheme="majorHAnsi" w:cstheme="majorBidi"/>
+      <w:color w:val="2F5496" w:themeColor="accent1" w:themeShade="BF"/>
+      <w:sz w:val="32"/>
+      <w:szCs w:val="32"/>
+    </w:rPr>
+  </w:style>
+  <w:style w:type="character" w:default="1" w:styleId="Policepardfaut">
+    <w:name w:val="Default Paragraph Font"/>
+    <w:uiPriority w:val="1"/>
+    <w:semiHidden/>
+    <w:unhideWhenUsed/>
+  </w:style>
+  <w:style w:type="table" w:default="1" w:styleId="TableauNormal">
+    <w:name w:val="Normal Table"/>
+    <w:uiPriority w:val="99"/>
+    <w:semiHidden/>
+    <w:unhideWhenUsed/>
+    <w:tblPr>
+      <w:tblInd w:w="0" w:type="dxa"/>
+      <w:tblCellMar>
+        <w:top w:w="0" w:type="dxa"/>
+        <w:left w:w="108" w:type="dxa"/>
+        <w:bottom w:w="0" w:type="dxa"/>
+        <w:right w:w="108" w:type="dxa"/>
+      </w:tblCellMar>
+    </w:tblPr>
+  </w:style>
+  <w:style w:type="numbering" w:default="1" w:styleId="Aucuneliste">
+    <w:name w:val="No List"/>
+    <w:uiPriority w:val="99"/>
+    <w:semiHidden/>
+    <w:unhideWhenUsed/>
+  </w:style>
+  <w:style w:type="character" w:customStyle="1" w:styleId="Titre1Car">
+    <w:name w:val="Titre 1 Car"/>
+    <w:basedOn w:val="Policepardfaut"/>
+    <w:link w:val="Titre1"/>
+    <w:uiPriority w:val="9"/>
+    <w:qFormat/>
+    <w:rsid w:val="00A5654D"/>
+    <w:rPr>
+      <w:rFonts w:asciiTheme="majorHAnsi" w:eastAsiaTheme="majorEastAsia" w:hAnsiTheme="majorHAnsi" w:cstheme="majorBidi"/>
+      <w:color w:val="2F5496" w:themeColor="accent1" w:themeShade="BF"/>
+      <w:sz w:val="32"/>
+      <w:szCs w:val="32"/>
+    </w:rPr>
+  </w:style>
+  <w:style w:type="character" w:customStyle="1" w:styleId="TitreCar">
+    <w:name w:val="Titre Car"/>
+    <w:basedOn w:val="Policepardfaut"/>
+    <w:link w:val="Titre"/>
+    <w:uiPriority w:val="10"/>
+    <w:qFormat/>
+    <w:rsid w:val="0087645D"/>
+    <w:rPr>
+      <w:rFonts w:asciiTheme="majorHAnsi" w:eastAsiaTheme="majorEastAsia" w:hAnsiTheme="majorHAnsi" w:cstheme="majorBidi"/>
+      <w:spacing w:val="-10"/>
+      <w:kern w:val="2"/>
+      <w:sz w:val="56"/>
+      <w:szCs w:val="56"/>
+    </w:rPr>
+  </w:style>
+  <w:style w:type="paragraph" w:styleId="Titre">
+    <w:name w:val="Title"/>
+    <w:basedOn w:val="Normal"/>
+    <w:next w:val="Corpsdetexte"/>
+    <w:link w:val="TitreCar"/>
+    <w:uiPriority w:val="10"/>
+    <w:qFormat/>
+    <w:rsid w:val="0087645D"/>
+    <w:pPr>
+      <w:spacing w:after="0" w:line="240" w:lineRule="auto"/>
+      <w:contextualSpacing/>
+    </w:pPr>
+    <w:rPr>
+      <w:rFonts w:asciiTheme="majorHAnsi" w:eastAsiaTheme="majorEastAsia" w:hAnsiTheme="majorHAnsi" w:cstheme="majorBidi"/>
+      <w:spacing w:val="-10"/>
+      <w:kern w:val="2"/>
+      <w:sz w:val="56"/>
+      <w:szCs w:val="56"/>
+    </w:rPr>
+  </w:style>
+  <w:style w:type="paragraph" w:styleId="Corpsdetexte">
+    <w:name w:val="Body Text"/>
+    <w:basedOn w:val="Normal"/>
+    <w:pPr>
+      <w:spacing w:after="140" w:line="276" w:lineRule="auto"/>
+    </w:pPr>
+  </w:style>
+  <w:style w:type="paragraph" w:styleId="Liste">
+    <w:name w:val="List"/>
+    <w:basedOn w:val="Corpsdetexte"/>
+    <w:rPr>
+      <w:rFonts w:cs="Lohit Devanagari"/>
+    </w:rPr>
+  </w:style>
+  <w:style w:type="paragraph" w:styleId="Lgende">
+    <w:name w:val="caption"/>
+    <w:basedOn w:val="Normal"/>
+    <w:qFormat/>
+    <w:pPr>
+      <w:suppressLineNumbers/>
+      <w:spacing w:before="120" w:after="120"/>
+    </w:pPr>
+    <w:rPr>
+      <w:rFonts w:cs="Lohit Devanagari"/>
+      <w:i/>
+      <w:iCs/>
+      <w:sz w:val="24"/>
+      <w:szCs w:val="24"/>
+    </w:rPr>
+  </w:style>
+  <w:style w:type="paragraph" w:customStyle="1" w:styleId="Index">
+    <w:name w:val="Index"/>
+    <w:basedOn w:val="Normal"/>
+    <w:qFormat/>
+    <w:pPr>
+      <w:suppressLineNumbers/>
+    </w:pPr>
+    <w:rPr>
+      <w:rFonts w:cs="Lohit Devanagari"/>
+    </w:rPr>
+  </w:style>
+  <w:style w:type="table" w:styleId="Grilledutableau">
+    <w:name w:val="Table Grid"/>
+    <w:basedOn w:val="TableauNormal"/>
+    <w:uiPriority w:val="39"/>
+    <w:rsid w:val="00E47A58"/>
+    <w:tblPr>
+      <w:tblInd w:w="0" w:type="dxa"/>
+      <w:tblBorders>
+        <w:top w:val="single" w:sz="4" w:space="0" w:color="auto"/>
+        <w:left w:val="single" w:sz="4" w:space="0" w:color="auto"/>
+        <w:bottom w:val="single" w:sz="4" w:space="0" w:color="auto"/>
+        <w:right w:val="single" w:sz="4" w:space="0" w:color="auto"/>
+        <w:insideH w:val="single" w:sz="4" w:space="0" w:color="auto"/>
+        <w:insideV w:val="single" w:sz="4" w:space="0" w:color="auto"/>
+      </w:tblBorders>
+      <w:tblCellMar>
+        <w:top w:w="0" w:type="dxa"/>
+        <w:left w:w="108" w:type="dxa"/>
+        <w:bottom w:w="0" w:type="dxa"/>
+        <w:right w:w="108" w:type="dxa"/>
+      </w:tblCellMar>
+    </w:tblPr>
+  </w:style>
+  <w:style w:type="table" w:customStyle="1" w:styleId="TableauGrille2-Accentuation41">
+    <w:name w:val="Tableau Grille 2 - Accentuation 41"/>
+    <w:basedOn w:val="TableauNormal"/>
+    <w:uiPriority w:val="47"/>
+    <w:rsid w:val="008046DD"/>
+    <w:tblPr>
+      <w:tblStyleRowBandSize w:val="1"/>
+      <w:tblStyleColBandSize w:val="1"/>
+      <w:tblInd w:w="0" w:type="dxa"/>
+      <w:tblBorders>
+        <w:top w:val="single" w:sz="2" w:space="0" w:color="FFD966" w:themeColor="accent4" w:themeTint="99"/>
+        <w:bottom w:val="single" w:sz="2" w:space="0" w:color="FFD966" w:themeColor="accent4" w:themeTint="99"/>
+        <w:insideH w:val="single" w:sz="2" w:space="0" w:color="FFD966" w:themeColor="accent4" w:themeTint="99"/>
+        <w:insideV w:val="single" w:sz="2" w:space="0" w:color="FFD966" w:themeColor="accent4" w:themeTint="99"/>
+      </w:tblBorders>
+      <w:tblCellMar>
+        <w:top w:w="0" w:type="dxa"/>
+        <w:left w:w="108" w:type="dxa"/>
+        <w:bottom w:w="0" w:type="dxa"/>
+        <w:right w:w="108" w:type="dxa"/>
+      </w:tblCellMar>
+    </w:tblPr>
+    <w:tblStylePr w:type="firstRow">
+      <w:rPr>
+        <w:b/>
+        <w:bCs/>
+      </w:rPr>
+      <w:tblPr/>
+      <w:tcPr>
+        <w:tcBorders>
+          <w:top w:val="nil"/>
+          <w:bottom w:val="single" w:sz="12" w:space="0" w:color="FFC000" w:themeColor="accent4"/>
+          <w:insideH w:val="nil"/>
+          <w:insideV w:val="nil"/>
+        </w:tcBorders>
+        <w:shd w:val="clear" w:color="auto" w:fill="FFFFFF" w:themeFill="background1"/>
+      </w:tcPr>
+    </w:tblStylePr>
+    <w:tblStylePr w:type="lastRow">
+      <w:rPr>
+        <w:b/>
+        <w:bCs/>
+      </w:rPr>
+      <w:tblPr/>
+      <w:tcPr>
+        <w:tcBorders>
+          <w:top w:val="double" w:sz="2" w:space="0" w:color="FFC000" w:themeColor="accent4"/>
+          <w:bottom w:val="nil"/>
+          <w:insideH w:val="nil"/>
+          <w:insideV w:val="nil"/>
+        </w:tcBorders>
+        <w:shd w:val="clear" w:color="auto" w:fill="FFFFFF" w:themeFill="background1"/>
+      </w:tcPr>
+    </w:tblStylePr>
+    <w:tblStylePr w:type="firstCol">
+      <w:rPr>
+        <w:b/>
+        <w:bCs/>
+      </w:rPr>
+    </w:tblStylePr>
+    <w:tblStylePr w:type="lastCol">
+      <w:rPr>
+        <w:b/>
+        <w:bCs/>
+      </w:rPr>
+    </w:tblStylePr>
+    <w:tblStylePr w:type="band1Vert">
+      <w:tblPr/>
+      <w:tcPr>
+        <w:shd w:val="clear" w:color="auto" w:fill="FFF2CC" w:themeFill="accent4" w:themeFillTint="33"/>
+      </w:tcPr>
+    </w:tblStylePr>
+    <w:tblStylePr w:type="band1Horz">
+      <w:tblPr/>
+      <w:tcPr>
+        <w:shd w:val="clear" w:color="auto" w:fill="FFF2CC" w:themeFill="accent4" w:themeFillTint="33"/>
+      </w:tcPr>
+    </w:tblStylePr>
+  </w:style>
+  <w:style w:type="table" w:customStyle="1" w:styleId="TableauGrille4-Accentuation41">
+    <w:name w:val="Tableau Grille 4 - Accentuation 41"/>
+    <w:basedOn w:val="TableauNormal"/>
+    <w:uiPriority w:val="49"/>
+    <w:rsid w:val="008046DD"/>
+    <w:tblPr>
+      <w:tblStyleRowBandSize w:val="1"/>
+      <w:tblStyleColBandSize w:val="1"/>
+      <w:tblInd w:w="0" w:type="dxa"/>
+      <w:tblBorders>
+        <w:top w:val="single" w:sz="4" w:space="0" w:color="FFD966" w:themeColor="accent4" w:themeTint="99"/>
+        <w:left w:val="single" w:sz="4" w:space="0" w:color="FFD966" w:themeColor="accent4" w:themeTint="99"/>
+        <w:bottom w:val="single" w:sz="4" w:space="0" w:color="FFD966" w:themeColor="accent4" w:themeTint="99"/>
+        <w:right w:val="single" w:sz="4" w:space="0" w:color="FFD966" w:themeColor="accent4" w:themeTint="99"/>
+        <w:insideH w:val="single" w:sz="4" w:space="0" w:color="FFD966" w:themeColor="accent4" w:themeTint="99"/>
+        <w:insideV w:val="single" w:sz="4" w:space="0" w:color="FFD966" w:themeColor="accent4" w:themeTint="99"/>
+      </w:tblBorders>
+      <w:tblCellMar>
+        <w:top w:w="0" w:type="dxa"/>
+        <w:left w:w="108" w:type="dxa"/>
+        <w:bottom w:w="0" w:type="dxa"/>
+        <w:right w:w="108" w:type="dxa"/>
+      </w:tblCellMar>
+    </w:tblPr>
+    <w:tblStylePr w:type="firstRow">
+      <w:rPr>
+        <w:b/>
+        <w:bCs/>
+        <w:color w:val="FFFFFF" w:themeColor="background1"/>
+      </w:rPr>
+      <w:tblPr/>
+      <w:tcPr>
+        <w:tcBorders>
+          <w:top w:val="single" w:sz="4" w:space="0" w:color="FFC000" w:themeColor="accent4"/>
+          <w:left w:val="single" w:sz="4" w:space="0" w:color="FFC000" w:themeColor="accent4"/>
+          <w:bottom w:val="single" w:sz="4" w:space="0" w:color="FFC000" w:themeColor="accent4"/>
+          <w:right w:val="single" w:sz="4" w:space="0" w:color="FFC000" w:themeColor="accent4"/>
+          <w:insideH w:val="nil"/>
+          <w:insideV w:val="nil"/>
+        </w:tcBorders>
+        <w:shd w:val="clear" w:color="auto" w:fill="FFC000" w:themeFill="accent4"/>
+      </w:tcPr>
+    </w:tblStylePr>
+    <w:tblStylePr w:type="lastRow">
+      <w:rPr>
+        <w:b/>
+        <w:bCs/>
+      </w:rPr>
+      <w:tblPr/>
+      <w:tcPr>
+        <w:tcBorders>
+          <w:top w:val="double" w:sz="4" w:space="0" w:color="FFC000" w:themeColor="accent4"/>
+        </w:tcBorders>
+      </w:tcPr>
+    </w:tblStylePr>
+    <w:tblStylePr w:type="firstCol">
+      <w:rPr>
+        <w:b/>
+        <w:bCs/>
+      </w:rPr>
+    </w:tblStylePr>
+    <w:tblStylePr w:type="lastCol">
+      <w:rPr>
+        <w:b/>
+        <w:bCs/>
+      </w:rPr>
+    </w:tblStylePr>
+    <w:tblStylePr w:type="band1Vert">
+      <w:tblPr/>
+      <w:tcPr>
+        <w:shd w:val="clear" w:color="auto" w:fill="FFF2CC" w:themeFill="accent4" w:themeFillTint="33"/>
+      </w:tcPr>
+    </w:tblStylePr>
+    <w:tblStylePr w:type="band1Horz">
+      <w:tblPr/>
+      <w:tcPr>
+        <w:shd w:val="clear" w:color="auto" w:fill="FFF2CC" w:themeFill="accent4" w:themeFillTint="33"/>
+      </w:tcPr>
+    </w:tblStylePr>
+  </w:style>
+  <w:style w:type="paragraph" w:styleId="Paragraphedeliste">
+    <w:name w:val="List Paragraph"/>
+    <w:basedOn w:val="Normal"/>
+    <w:uiPriority w:val="34"/>
+    <w:qFormat/>
+    <w:rsid w:val="009F3142"/>
+    <w:pPr>
+      <w:ind w:left="720"/>
+      <w:contextualSpacing/>
+    </w:pPr>
+  </w:style>
+  <w:style w:type="paragraph" w:styleId="Textedebulles">
+    <w:name w:val="Balloon Text"/>
+    <w:basedOn w:val="Normal"/>
+    <w:link w:val="TextedebullesCar"/>
+    <w:uiPriority w:val="99"/>
+    <w:semiHidden/>
+    <w:unhideWhenUsed/>
+    <w:rsid w:val="00022C56"/>
+    <w:pPr>
+      <w:spacing w:after="0" w:line="240" w:lineRule="auto"/>
+    </w:pPr>
+    <w:rPr>
+      <w:rFonts w:ascii="Tahoma" w:hAnsi="Tahoma" w:cs="Tahoma"/>
+      <w:sz w:val="16"/>
+      <w:szCs w:val="16"/>
+    </w:rPr>
+  </w:style>
+  <w:style w:type="character" w:customStyle="1" w:styleId="TextedebullesCar">
+    <w:name w:val="Texte de bulles Car"/>
+    <w:basedOn w:val="Policepardfaut"/>
+    <w:link w:val="Textedebulles"/>
+    <w:uiPriority w:val="99"/>
+    <w:semiHidden/>
+    <w:rsid w:val="00022C56"/>
+    <w:rPr>
+      <w:rFonts w:ascii="Tahoma" w:hAnsi="Tahoma" w:cs="Tahoma"/>
+      <w:sz w:val="16"/>
+      <w:szCs w:val="16"/>
+    </w:rPr>
   </w:style>
 </w:styles>
 </file>
@@ -20958,7 +22554,7 @@
   <a:extraClrSchemeLst/>
   <a:extLst>
     <a:ext uri="{05A4C25C-085E-4340-85A3-A5531E510DB2}">
-      <thm15:themeFamily xmlns:thm15="http://schemas.microsoft.com/office/thememl/2012/main" name="Office Theme" id="{62F939B6-93AF-4DB8-9C6B-D6C7DFDC589F}" vid="{4A3C46E8-61CC-4603-A589-7422A47A8E4A}"/>
+      <thm15:themeFamily xmlns:thm15="http://schemas.microsoft.com/office/thememl/2012/main" xmlns="" name="Office Theme" id="{62F939B6-93AF-4DB8-9C6B-D6C7DFDC589F}" vid="{4A3C46E8-61CC-4603-A589-7422A47A8E4A}"/>
     </a:ext>
   </a:extLst>
 </a:theme>

</xml_diff>

<commit_message>
Ajout du MPD + changement en PDF
</commit_message>
<xml_diff>
--- a/SAE1-04_Awhina_Sikora_Tom_Darrozes_Guillaume.docx
+++ b/SAE1-04_Awhina_Sikora_Tom_Darrozes_Guillaume.docx
@@ -1,6 +1,6 @@
 
 <file path=word/document.xml><?xml version="1.0" encoding="utf-8"?>
-<w:document xmlns:wpc="http://schemas.microsoft.com/office/word/2010/wordprocessingCanvas" xmlns:mc="http://schemas.openxmlformats.org/markup-compatibility/2006" xmlns:o="urn:schemas-microsoft-com:office:office" xmlns:r="http://schemas.openxmlformats.org/officeDocument/2006/relationships" xmlns:m="http://schemas.openxmlformats.org/officeDocument/2006/math" xmlns:v="urn:schemas-microsoft-com:vml" xmlns:wp14="http://schemas.microsoft.com/office/word/2010/wordprocessingDrawing" xmlns:wp="http://schemas.openxmlformats.org/drawingml/2006/wordprocessingDrawing" xmlns:w10="urn:schemas-microsoft-com:office:word" xmlns:w="http://schemas.openxmlformats.org/wordprocessingml/2006/main" xmlns:w14="http://schemas.microsoft.com/office/word/2010/wordml" xmlns:wpg="http://schemas.microsoft.com/office/word/2010/wordprocessingGroup" xmlns:wpi="http://schemas.microsoft.com/office/word/2010/wordprocessingInk" xmlns:wne="http://schemas.microsoft.com/office/word/2006/wordml" xmlns:wps="http://schemas.microsoft.com/office/word/2010/wordprocessingShape" mc:Ignorable="w14 wp14">
+<w:document xmlns:wpc="http://schemas.microsoft.com/office/word/2010/wordprocessingCanvas" xmlns:cx="http://schemas.microsoft.com/office/drawing/2014/chartex" xmlns:cx1="http://schemas.microsoft.com/office/drawing/2015/9/8/chartex" xmlns:cx2="http://schemas.microsoft.com/office/drawing/2015/10/21/chartex" xmlns:cx3="http://schemas.microsoft.com/office/drawing/2016/5/9/chartex" xmlns:cx4="http://schemas.microsoft.com/office/drawing/2016/5/10/chartex" xmlns:cx5="http://schemas.microsoft.com/office/drawing/2016/5/11/chartex" xmlns:cx6="http://schemas.microsoft.com/office/drawing/2016/5/12/chartex" xmlns:cx7="http://schemas.microsoft.com/office/drawing/2016/5/13/chartex" xmlns:cx8="http://schemas.microsoft.com/office/drawing/2016/5/14/chartex" xmlns:mc="http://schemas.openxmlformats.org/markup-compatibility/2006" xmlns:aink="http://schemas.microsoft.com/office/drawing/2016/ink" xmlns:am3d="http://schemas.microsoft.com/office/drawing/2017/model3d" xmlns:o="urn:schemas-microsoft-com:office:office" xmlns:oel="http://schemas.microsoft.com/office/2019/extlst" xmlns:r="http://schemas.openxmlformats.org/officeDocument/2006/relationships" xmlns:m="http://schemas.openxmlformats.org/officeDocument/2006/math" xmlns:v="urn:schemas-microsoft-com:vml" xmlns:wp14="http://schemas.microsoft.com/office/word/2010/wordprocessingDrawing" xmlns:wp="http://schemas.openxmlformats.org/drawingml/2006/wordprocessingDrawing" xmlns:w10="urn:schemas-microsoft-com:office:word" xmlns:w="http://schemas.openxmlformats.org/wordprocessingml/2006/main" xmlns:w14="http://schemas.microsoft.com/office/word/2010/wordml" xmlns:w15="http://schemas.microsoft.com/office/word/2012/wordml" xmlns:w16cex="http://schemas.microsoft.com/office/word/2018/wordml/cex" xmlns:w16cid="http://schemas.microsoft.com/office/word/2016/wordml/cid" xmlns:w16="http://schemas.microsoft.com/office/word/2018/wordml" xmlns:w16sdtdh="http://schemas.microsoft.com/office/word/2020/wordml/sdtdatahash" xmlns:w16se="http://schemas.microsoft.com/office/word/2015/wordml/symex" xmlns:wpg="http://schemas.microsoft.com/office/word/2010/wordprocessingGroup" xmlns:wpi="http://schemas.microsoft.com/office/word/2010/wordprocessingInk" xmlns:wne="http://schemas.microsoft.com/office/word/2006/wordml" xmlns:wps="http://schemas.microsoft.com/office/word/2010/wordprocessingShape" mc:Ignorable="w14 w15 w16se w16cid w16 w16cex w16sdtdh wp14">
   <w:body>
     <w:p>
       <w:pPr>
@@ -21,18 +21,8 @@
           <w:sz w:val="52"/>
           <w:szCs w:val="52"/>
         </w:rPr>
-        <w:t xml:space="preserve">Dossier Analyse SAE </w:t>
-      </w:r>
-      <w:proofErr w:type="spellStart"/>
-      <w:r>
-        <w:rPr>
-          <w:color w:val="002060"/>
-          <w:sz w:val="52"/>
-          <w:szCs w:val="52"/>
-        </w:rPr>
-        <w:t>Awhina</w:t>
-      </w:r>
-      <w:proofErr w:type="spellEnd"/>
+        <w:t>Dossier Analyse SAE Awhina</w:t>
+      </w:r>
     </w:p>
     <w:p>
       <w:pPr>
@@ -84,14 +74,7 @@
       </w:pPr>
       <w:r>
         <w:tab/>
-      </w:r>
-      <w:proofErr w:type="spellStart"/>
-      <w:r>
-        <w:t>Darrozes</w:t>
-      </w:r>
-      <w:proofErr w:type="spellEnd"/>
-      <w:r>
-        <w:t xml:space="preserve"> - Guillaume</w:t>
+        <w:t>Darrozes - Guillaume</w:t>
       </w:r>
     </w:p>
     <w:p>
@@ -215,7 +198,6 @@
                 <w:lang w:eastAsia="fr-FR"/>
               </w:rPr>
             </w:pPr>
-            <w:proofErr w:type="spellStart"/>
             <w:r>
               <w:rPr>
                 <w:rFonts w:eastAsia="Times New Roman" w:cs="Calibri"/>
@@ -240,7 +222,6 @@
               </w:rPr>
               <w:t>x</w:t>
             </w:r>
-            <w:proofErr w:type="spellEnd"/>
           </w:p>
         </w:tc>
         <w:tc>
@@ -3119,7 +3100,6 @@
                 <w:rFonts w:ascii="Calibri" w:hAnsi="Calibri" w:cs="Calibri"/>
                 <w:color w:val="000000"/>
               </w:rPr>
-              <w:lastRenderedPageBreak/>
               <w:t>form</w:t>
             </w:r>
             <w:proofErr w:type="spellEnd"/>
@@ -6923,7 +6903,6 @@
             </w:pPr>
             <w:proofErr w:type="spellStart"/>
             <w:r>
-              <w:lastRenderedPageBreak/>
               <w:t>idAg</w:t>
             </w:r>
             <w:proofErr w:type="spellEnd"/>
@@ -10729,16 +10708,11 @@
               <w:cnfStyle w:val="000000000000" w:firstRow="0" w:lastRow="0" w:firstColumn="0" w:lastColumn="0" w:oddVBand="0" w:evenVBand="0" w:oddHBand="0" w:evenHBand="0" w:firstRowFirstColumn="0" w:firstRowLastColumn="0" w:lastRowFirstColumn="0" w:lastRowLastColumn="0"/>
             </w:pPr>
             <w:r>
-              <w:t xml:space="preserve">Marque </w:t>
-            </w:r>
-            <w:proofErr w:type="gramStart"/>
-            <w:r>
-              <w:t>du véhicule</w:t>
+              <w:t>Marque du véhicule</w:t>
             </w:r>
             <w:r>
               <w:t>s</w:t>
             </w:r>
-            <w:proofErr w:type="gramEnd"/>
           </w:p>
         </w:tc>
         <w:tc>
@@ -11089,16 +11063,11 @@
               <w:cnfStyle w:val="000000000000" w:firstRow="0" w:lastRow="0" w:firstColumn="0" w:lastColumn="0" w:oddVBand="0" w:evenVBand="0" w:oddHBand="0" w:evenHBand="0" w:firstRowFirstColumn="0" w:firstRowLastColumn="0" w:lastRowFirstColumn="0" w:lastRowLastColumn="0"/>
             </w:pPr>
             <w:r>
-              <w:t xml:space="preserve">Cout </w:t>
-            </w:r>
-            <w:proofErr w:type="gramStart"/>
-            <w:r>
-              <w:t>au kilomètre</w:t>
+              <w:t>Cout au kilomètre</w:t>
             </w:r>
             <w:r>
               <w:t>s</w:t>
             </w:r>
-            <w:proofErr w:type="gramEnd"/>
           </w:p>
         </w:tc>
         <w:tc>
@@ -16348,7 +16317,6 @@
             </w:pPr>
             <w:proofErr w:type="spellStart"/>
             <w:r>
-              <w:lastRenderedPageBreak/>
               <w:t>typeImmo</w:t>
             </w:r>
             <w:proofErr w:type="spellEnd"/>
@@ -19090,17 +19058,12 @@
         <w:t xml:space="preserve">, </w:t>
       </w:r>
       <w:proofErr w:type="spellStart"/>
-      <w:proofErr w:type="gramStart"/>
       <w:r>
         <w:t>idEmpl</w:t>
       </w:r>
       <w:proofErr w:type="spellEnd"/>
       <w:r>
-        <w:t>(</w:t>
-      </w:r>
-      <w:proofErr w:type="gramEnd"/>
-      <w:r>
-        <w:t>responsable)</w:t>
+        <w:t>(responsable)</w:t>
       </w:r>
     </w:p>
     <w:p>
@@ -19394,17 +19357,12 @@
         <w:t xml:space="preserve">, </w:t>
       </w:r>
       <w:proofErr w:type="spellStart"/>
-      <w:proofErr w:type="gramStart"/>
       <w:r>
         <w:t>idEmpl</w:t>
       </w:r>
       <w:proofErr w:type="spellEnd"/>
       <w:r>
-        <w:t>(</w:t>
-      </w:r>
-      <w:proofErr w:type="gramEnd"/>
-      <w:r>
-        <w:t>responsable)</w:t>
+        <w:t>(responsable)</w:t>
       </w:r>
     </w:p>
     <w:p>
@@ -20239,7 +20197,7 @@
                     <pic:cNvPicPr/>
                   </pic:nvPicPr>
                   <pic:blipFill>
-                    <a:blip r:embed="rId6"/>
+                    <a:blip r:embed="rId5"/>
                     <a:stretch>
                       <a:fillRect/>
                     </a:stretch>
@@ -20297,14 +20255,9 @@
       </w:r>
       <w:proofErr w:type="spellStart"/>
       <w:r>
-        <w:t>n</w:t>
-      </w:r>
-      <w:proofErr w:type="gramStart"/>
-      <w:r>
-        <w:t>,m</w:t>
+        <w:t>n,m</w:t>
       </w:r>
       <w:proofErr w:type="spellEnd"/>
-      <w:proofErr w:type="gramEnd"/>
       <w:r>
         <w:t>. La justification peut par exemple être un extrait issu de l'énoncé.</w:t>
       </w:r>
@@ -20773,14 +20726,9 @@
             </w:pPr>
             <w:proofErr w:type="spellStart"/>
             <w:r>
-              <w:t>n</w:t>
-            </w:r>
-            <w:proofErr w:type="gramStart"/>
-            <w:r>
-              <w:t>,m</w:t>
+              <w:t>n,m</w:t>
             </w:r>
             <w:proofErr w:type="spellEnd"/>
-            <w:proofErr w:type="gramEnd"/>
           </w:p>
         </w:tc>
         <w:tc>
@@ -20849,8 +20797,6 @@
             <w:r>
               <w:t xml:space="preserve"> par 0 à plusieurs véhicules</w:t>
             </w:r>
-            <w:bookmarkStart w:id="0" w:name="_GoBack"/>
-            <w:bookmarkEnd w:id="0"/>
           </w:p>
         </w:tc>
       </w:tr>
@@ -20957,7 +20903,50 @@
         <w:jc w:val="both"/>
       </w:pPr>
       <w:r>
-        <w:t>Coller le MPD obtenu</w:t>
+        <w:rPr>
+          <w:noProof/>
+        </w:rPr>
+        <w:drawing>
+          <wp:inline distT="0" distB="0" distL="0" distR="0" wp14:anchorId="5BB6A032" wp14:editId="31E92234">
+            <wp:extent cx="5760720" cy="3085465"/>
+            <wp:effectExtent l="0" t="0" r="0" b="635"/>
+            <wp:docPr id="2" name="Image 2"/>
+            <wp:cNvGraphicFramePr>
+              <a:graphicFrameLocks xmlns:a="http://schemas.openxmlformats.org/drawingml/2006/main" noChangeAspect="1"/>
+            </wp:cNvGraphicFramePr>
+            <a:graphic xmlns:a="http://schemas.openxmlformats.org/drawingml/2006/main">
+              <a:graphicData uri="http://schemas.openxmlformats.org/drawingml/2006/picture">
+                <pic:pic xmlns:pic="http://schemas.openxmlformats.org/drawingml/2006/picture">
+                  <pic:nvPicPr>
+                    <pic:cNvPr id="2" name="Image 2"/>
+                    <pic:cNvPicPr/>
+                  </pic:nvPicPr>
+                  <pic:blipFill>
+                    <a:blip r:embed="rId6" cstate="print">
+                      <a:extLst>
+                        <a:ext uri="{28A0092B-C50C-407E-A947-70E740481C1C}">
+                          <a14:useLocalDpi xmlns:a14="http://schemas.microsoft.com/office/drawing/2010/main" val="0"/>
+                        </a:ext>
+                      </a:extLst>
+                    </a:blip>
+                    <a:stretch>
+                      <a:fillRect/>
+                    </a:stretch>
+                  </pic:blipFill>
+                  <pic:spPr>
+                    <a:xfrm>
+                      <a:off x="0" y="0"/>
+                      <a:ext cx="5760720" cy="3085465"/>
+                    </a:xfrm>
+                    <a:prstGeom prst="rect">
+                      <a:avLst/>
+                    </a:prstGeom>
+                  </pic:spPr>
+                </pic:pic>
+              </a:graphicData>
+            </a:graphic>
+          </wp:inline>
+        </w:drawing>
       </w:r>
     </w:p>
     <w:p>
@@ -20990,8 +20979,8 @@
 </file>
 
 <file path=word/numbering.xml><?xml version="1.0" encoding="utf-8"?>
-<w:numbering xmlns:wpc="http://schemas.microsoft.com/office/word/2010/wordprocessingCanvas" xmlns:mc="http://schemas.openxmlformats.org/markup-compatibility/2006" xmlns:o="urn:schemas-microsoft-com:office:office" xmlns:r="http://schemas.openxmlformats.org/officeDocument/2006/relationships" xmlns:m="http://schemas.openxmlformats.org/officeDocument/2006/math" xmlns:v="urn:schemas-microsoft-com:vml" xmlns:wp14="http://schemas.microsoft.com/office/word/2010/wordprocessingDrawing" xmlns:wp="http://schemas.openxmlformats.org/drawingml/2006/wordprocessingDrawing" xmlns:w10="urn:schemas-microsoft-com:office:word" xmlns:w="http://schemas.openxmlformats.org/wordprocessingml/2006/main" xmlns:w14="http://schemas.microsoft.com/office/word/2010/wordml" xmlns:wpg="http://schemas.microsoft.com/office/word/2010/wordprocessingGroup" xmlns:wpi="http://schemas.microsoft.com/office/word/2010/wordprocessingInk" xmlns:wne="http://schemas.microsoft.com/office/word/2006/wordml" xmlns:wps="http://schemas.microsoft.com/office/word/2010/wordprocessingShape" mc:Ignorable="w14 wp14">
-  <w:abstractNum w:abstractNumId="0">
+<w:numbering xmlns:wpc="http://schemas.microsoft.com/office/word/2010/wordprocessingCanvas" xmlns:cx="http://schemas.microsoft.com/office/drawing/2014/chartex" xmlns:cx1="http://schemas.microsoft.com/office/drawing/2015/9/8/chartex" xmlns:cx2="http://schemas.microsoft.com/office/drawing/2015/10/21/chartex" xmlns:cx3="http://schemas.microsoft.com/office/drawing/2016/5/9/chartex" xmlns:cx4="http://schemas.microsoft.com/office/drawing/2016/5/10/chartex" xmlns:cx5="http://schemas.microsoft.com/office/drawing/2016/5/11/chartex" xmlns:cx6="http://schemas.microsoft.com/office/drawing/2016/5/12/chartex" xmlns:cx7="http://schemas.microsoft.com/office/drawing/2016/5/13/chartex" xmlns:cx8="http://schemas.microsoft.com/office/drawing/2016/5/14/chartex" xmlns:mc="http://schemas.openxmlformats.org/markup-compatibility/2006" xmlns:aink="http://schemas.microsoft.com/office/drawing/2016/ink" xmlns:am3d="http://schemas.microsoft.com/office/drawing/2017/model3d" xmlns:o="urn:schemas-microsoft-com:office:office" xmlns:oel="http://schemas.microsoft.com/office/2019/extlst" xmlns:r="http://schemas.openxmlformats.org/officeDocument/2006/relationships" xmlns:m="http://schemas.openxmlformats.org/officeDocument/2006/math" xmlns:v="urn:schemas-microsoft-com:vml" xmlns:wp14="http://schemas.microsoft.com/office/word/2010/wordprocessingDrawing" xmlns:wp="http://schemas.openxmlformats.org/drawingml/2006/wordprocessingDrawing" xmlns:w10="urn:schemas-microsoft-com:office:word" xmlns:w="http://schemas.openxmlformats.org/wordprocessingml/2006/main" xmlns:w14="http://schemas.microsoft.com/office/word/2010/wordml" xmlns:w15="http://schemas.microsoft.com/office/word/2012/wordml" xmlns:w16cex="http://schemas.microsoft.com/office/word/2018/wordml/cex" xmlns:w16cid="http://schemas.microsoft.com/office/word/2016/wordml/cid" xmlns:w16="http://schemas.microsoft.com/office/word/2018/wordml" xmlns:w16sdtdh="http://schemas.microsoft.com/office/word/2020/wordml/sdtdatahash" xmlns:w16se="http://schemas.microsoft.com/office/word/2015/wordml/symex" xmlns:wpg="http://schemas.microsoft.com/office/word/2010/wordprocessingGroup" xmlns:wpi="http://schemas.microsoft.com/office/word/2010/wordprocessingInk" xmlns:wne="http://schemas.microsoft.com/office/word/2006/wordml" xmlns:wps="http://schemas.microsoft.com/office/word/2010/wordprocessingShape" mc:Ignorable="w14 w15 w16se w16cid w16 w16cex w16sdtdh wp14">
+  <w:abstractNum w:abstractNumId="0" w15:restartNumberingAfterBreak="0">
     <w:nsid w:val="2EC03D02"/>
     <w:multiLevelType w:val="multilevel"/>
     <w:tmpl w:val="69567AC8"/>
@@ -21113,7 +21102,7 @@
       </w:pPr>
     </w:lvl>
   </w:abstractNum>
-  <w:abstractNum w:abstractNumId="1">
+  <w:abstractNum w:abstractNumId="1" w15:restartNumberingAfterBreak="0">
     <w:nsid w:val="7904636E"/>
     <w:multiLevelType w:val="multilevel"/>
     <w:tmpl w:val="74126A6E"/>
@@ -21226,17 +21215,17 @@
       </w:pPr>
     </w:lvl>
   </w:abstractNum>
-  <w:num w:numId="1">
+  <w:num w:numId="1" w16cid:durableId="530459280">
     <w:abstractNumId w:val="0"/>
   </w:num>
-  <w:num w:numId="2">
+  <w:num w:numId="2" w16cid:durableId="761101291">
     <w:abstractNumId w:val="1"/>
   </w:num>
 </w:numbering>
 </file>
 
 <file path=word/styles.xml><?xml version="1.0" encoding="utf-8"?>
-<w:styles xmlns:mc="http://schemas.openxmlformats.org/markup-compatibility/2006" xmlns:r="http://schemas.openxmlformats.org/officeDocument/2006/relationships" xmlns:w="http://schemas.openxmlformats.org/wordprocessingml/2006/main" xmlns:w14="http://schemas.microsoft.com/office/word/2010/wordml" mc:Ignorable="w14">
+<w:styles xmlns:mc="http://schemas.openxmlformats.org/markup-compatibility/2006" xmlns:r="http://schemas.openxmlformats.org/officeDocument/2006/relationships" xmlns:w="http://schemas.openxmlformats.org/wordprocessingml/2006/main" xmlns:w14="http://schemas.microsoft.com/office/word/2010/wordml" xmlns:w15="http://schemas.microsoft.com/office/word/2012/wordml" xmlns:w16cex="http://schemas.microsoft.com/office/word/2018/wordml/cex" xmlns:w16cid="http://schemas.microsoft.com/office/word/2016/wordml/cid" xmlns:w16="http://schemas.microsoft.com/office/word/2018/wordml" xmlns:w16sdtdh="http://schemas.microsoft.com/office/word/2020/wordml/sdtdatahash" xmlns:w16se="http://schemas.microsoft.com/office/word/2015/wordml/symex" mc:Ignorable="w14 w15 w16se w16cid w16 w16cex w16sdtdh">
   <w:docDefaults>
     <w:rPrDefault>
       <w:rPr>
@@ -21252,144 +21241,383 @@
       </w:pPr>
     </w:pPrDefault>
   </w:docDefaults>
-  <w:latentStyles w:defLockedState="0" w:defUIPriority="99" w:defSemiHidden="1" w:defUnhideWhenUsed="1" w:defQFormat="0" w:count="267">
-    <w:lsdException w:name="Normal" w:semiHidden="0" w:uiPriority="0" w:unhideWhenUsed="0" w:qFormat="1"/>
-    <w:lsdException w:name="heading 1" w:semiHidden="0" w:uiPriority="9" w:unhideWhenUsed="0" w:qFormat="1"/>
-    <w:lsdException w:name="heading 2" w:uiPriority="9" w:qFormat="1"/>
-    <w:lsdException w:name="heading 3" w:uiPriority="9" w:qFormat="1"/>
-    <w:lsdException w:name="heading 4" w:uiPriority="9" w:qFormat="1"/>
-    <w:lsdException w:name="heading 5" w:uiPriority="9" w:qFormat="1"/>
-    <w:lsdException w:name="heading 6" w:uiPriority="9" w:qFormat="1"/>
-    <w:lsdException w:name="heading 7" w:uiPriority="9" w:qFormat="1"/>
-    <w:lsdException w:name="heading 8" w:uiPriority="9" w:qFormat="1"/>
-    <w:lsdException w:name="heading 9" w:uiPriority="9" w:qFormat="1"/>
-    <w:lsdException w:name="toc 1" w:uiPriority="39"/>
-    <w:lsdException w:name="toc 2" w:uiPriority="39"/>
-    <w:lsdException w:name="toc 3" w:uiPriority="39"/>
-    <w:lsdException w:name="toc 4" w:uiPriority="39"/>
-    <w:lsdException w:name="toc 5" w:uiPriority="39"/>
-    <w:lsdException w:name="toc 6" w:uiPriority="39"/>
-    <w:lsdException w:name="toc 7" w:uiPriority="39"/>
-    <w:lsdException w:name="toc 8" w:uiPriority="39"/>
-    <w:lsdException w:name="toc 9" w:uiPriority="39"/>
-    <w:lsdException w:name="caption" w:uiPriority="35" w:qFormat="1"/>
-    <w:lsdException w:name="Title" w:semiHidden="0" w:uiPriority="10" w:unhideWhenUsed="0" w:qFormat="1"/>
-    <w:lsdException w:name="Default Paragraph Font" w:uiPriority="1"/>
-    <w:lsdException w:name="Subtitle" w:semiHidden="0" w:uiPriority="11" w:unhideWhenUsed="0" w:qFormat="1"/>
-    <w:lsdException w:name="Strong" w:semiHidden="0" w:uiPriority="22" w:unhideWhenUsed="0" w:qFormat="1"/>
-    <w:lsdException w:name="Emphasis" w:semiHidden="0" w:uiPriority="20" w:unhideWhenUsed="0" w:qFormat="1"/>
-    <w:lsdException w:name="Table Grid" w:uiPriority="39"/>
-    <w:lsdException w:name="Placeholder Text" w:unhideWhenUsed="0"/>
-    <w:lsdException w:name="No Spacing" w:semiHidden="0" w:uiPriority="1" w:unhideWhenUsed="0" w:qFormat="1"/>
-    <w:lsdException w:name="Light Shading" w:semiHidden="0" w:uiPriority="60" w:unhideWhenUsed="0"/>
-    <w:lsdException w:name="Light List" w:semiHidden="0" w:uiPriority="61" w:unhideWhenUsed="0"/>
-    <w:lsdException w:name="Light Grid" w:semiHidden="0" w:uiPriority="62" w:unhideWhenUsed="0"/>
-    <w:lsdException w:name="Medium Shading 1" w:semiHidden="0" w:uiPriority="63" w:unhideWhenUsed="0"/>
-    <w:lsdException w:name="Medium Shading 2" w:semiHidden="0" w:uiPriority="64" w:unhideWhenUsed="0"/>
-    <w:lsdException w:name="Medium List 1" w:semiHidden="0" w:uiPriority="65" w:unhideWhenUsed="0"/>
-    <w:lsdException w:name="Medium List 2" w:semiHidden="0" w:uiPriority="66" w:unhideWhenUsed="0"/>
-    <w:lsdException w:name="Medium Grid 1" w:semiHidden="0" w:uiPriority="67" w:unhideWhenUsed="0"/>
-    <w:lsdException w:name="Medium Grid 2" w:semiHidden="0" w:uiPriority="68" w:unhideWhenUsed="0"/>
-    <w:lsdException w:name="Medium Grid 3" w:semiHidden="0" w:uiPriority="69" w:unhideWhenUsed="0"/>
-    <w:lsdException w:name="Dark List" w:semiHidden="0" w:uiPriority="70" w:unhideWhenUsed="0"/>
-    <w:lsdException w:name="Colorful Shading" w:semiHidden="0" w:uiPriority="71" w:unhideWhenUsed="0"/>
-    <w:lsdException w:name="Colorful List" w:semiHidden="0" w:uiPriority="72" w:unhideWhenUsed="0"/>
-    <w:lsdException w:name="Colorful Grid" w:semiHidden="0" w:uiPriority="73" w:unhideWhenUsed="0"/>
-    <w:lsdException w:name="Light Shading Accent 1" w:semiHidden="0" w:uiPriority="60" w:unhideWhenUsed="0"/>
-    <w:lsdException w:name="Light List Accent 1" w:semiHidden="0" w:uiPriority="61" w:unhideWhenUsed="0"/>
-    <w:lsdException w:name="Light Grid Accent 1" w:semiHidden="0" w:uiPriority="62" w:unhideWhenUsed="0"/>
-    <w:lsdException w:name="Medium Shading 1 Accent 1" w:semiHidden="0" w:uiPriority="63" w:unhideWhenUsed="0"/>
-    <w:lsdException w:name="Medium Shading 2 Accent 1" w:semiHidden="0" w:uiPriority="64" w:unhideWhenUsed="0"/>
-    <w:lsdException w:name="Medium List 1 Accent 1" w:semiHidden="0" w:uiPriority="65" w:unhideWhenUsed="0"/>
-    <w:lsdException w:name="Revision" w:unhideWhenUsed="0"/>
-    <w:lsdException w:name="List Paragraph" w:semiHidden="0" w:uiPriority="34" w:unhideWhenUsed="0" w:qFormat="1"/>
-    <w:lsdException w:name="Quote" w:semiHidden="0" w:uiPriority="29" w:unhideWhenUsed="0" w:qFormat="1"/>
-    <w:lsdException w:name="Intense Quote" w:semiHidden="0" w:uiPriority="30" w:unhideWhenUsed="0" w:qFormat="1"/>
-    <w:lsdException w:name="Medium List 2 Accent 1" w:semiHidden="0" w:uiPriority="66" w:unhideWhenUsed="0"/>
-    <w:lsdException w:name="Medium Grid 1 Accent 1" w:semiHidden="0" w:uiPriority="67" w:unhideWhenUsed="0"/>
-    <w:lsdException w:name="Medium Grid 2 Accent 1" w:semiHidden="0" w:uiPriority="68" w:unhideWhenUsed="0"/>
-    <w:lsdException w:name="Medium Grid 3 Accent 1" w:semiHidden="0" w:uiPriority="69" w:unhideWhenUsed="0"/>
-    <w:lsdException w:name="Dark List Accent 1" w:semiHidden="0" w:uiPriority="70" w:unhideWhenUsed="0"/>
-    <w:lsdException w:name="Colorful Shading Accent 1" w:semiHidden="0" w:uiPriority="71" w:unhideWhenUsed="0"/>
-    <w:lsdException w:name="Colorful List Accent 1" w:semiHidden="0" w:uiPriority="72" w:unhideWhenUsed="0"/>
-    <w:lsdException w:name="Colorful Grid Accent 1" w:semiHidden="0" w:uiPriority="73" w:unhideWhenUsed="0"/>
-    <w:lsdException w:name="Light Shading Accent 2" w:semiHidden="0" w:uiPriority="60" w:unhideWhenUsed="0"/>
-    <w:lsdException w:name="Light List Accent 2" w:semiHidden="0" w:uiPriority="61" w:unhideWhenUsed="0"/>
-    <w:lsdException w:name="Light Grid Accent 2" w:semiHidden="0" w:uiPriority="62" w:unhideWhenUsed="0"/>
-    <w:lsdException w:name="Medium Shading 1 Accent 2" w:semiHidden="0" w:uiPriority="63" w:unhideWhenUsed="0"/>
-    <w:lsdException w:name="Medium Shading 2 Accent 2" w:semiHidden="0" w:uiPriority="64" w:unhideWhenUsed="0"/>
-    <w:lsdException w:name="Medium List 1 Accent 2" w:semiHidden="0" w:uiPriority="65" w:unhideWhenUsed="0"/>
-    <w:lsdException w:name="Medium List 2 Accent 2" w:semiHidden="0" w:uiPriority="66" w:unhideWhenUsed="0"/>
-    <w:lsdException w:name="Medium Grid 1 Accent 2" w:semiHidden="0" w:uiPriority="67" w:unhideWhenUsed="0"/>
-    <w:lsdException w:name="Medium Grid 2 Accent 2" w:semiHidden="0" w:uiPriority="68" w:unhideWhenUsed="0"/>
-    <w:lsdException w:name="Medium Grid 3 Accent 2" w:semiHidden="0" w:uiPriority="69" w:unhideWhenUsed="0"/>
-    <w:lsdException w:name="Dark List Accent 2" w:semiHidden="0" w:uiPriority="70" w:unhideWhenUsed="0"/>
-    <w:lsdException w:name="Colorful Shading Accent 2" w:semiHidden="0" w:uiPriority="71" w:unhideWhenUsed="0"/>
-    <w:lsdException w:name="Colorful List Accent 2" w:semiHidden="0" w:uiPriority="72" w:unhideWhenUsed="0"/>
-    <w:lsdException w:name="Colorful Grid Accent 2" w:semiHidden="0" w:uiPriority="73" w:unhideWhenUsed="0"/>
-    <w:lsdException w:name="Light Shading Accent 3" w:semiHidden="0" w:uiPriority="60" w:unhideWhenUsed="0"/>
-    <w:lsdException w:name="Light List Accent 3" w:semiHidden="0" w:uiPriority="61" w:unhideWhenUsed="0"/>
-    <w:lsdException w:name="Light Grid Accent 3" w:semiHidden="0" w:uiPriority="62" w:unhideWhenUsed="0"/>
-    <w:lsdException w:name="Medium Shading 1 Accent 3" w:semiHidden="0" w:uiPriority="63" w:unhideWhenUsed="0"/>
-    <w:lsdException w:name="Medium Shading 2 Accent 3" w:semiHidden="0" w:uiPriority="64" w:unhideWhenUsed="0"/>
-    <w:lsdException w:name="Medium List 1 Accent 3" w:semiHidden="0" w:uiPriority="65" w:unhideWhenUsed="0"/>
-    <w:lsdException w:name="Medium List 2 Accent 3" w:semiHidden="0" w:uiPriority="66" w:unhideWhenUsed="0"/>
-    <w:lsdException w:name="Medium Grid 1 Accent 3" w:semiHidden="0" w:uiPriority="67" w:unhideWhenUsed="0"/>
-    <w:lsdException w:name="Medium Grid 2 Accent 3" w:semiHidden="0" w:uiPriority="68" w:unhideWhenUsed="0"/>
-    <w:lsdException w:name="Medium Grid 3 Accent 3" w:semiHidden="0" w:uiPriority="69" w:unhideWhenUsed="0"/>
-    <w:lsdException w:name="Dark List Accent 3" w:semiHidden="0" w:uiPriority="70" w:unhideWhenUsed="0"/>
-    <w:lsdException w:name="Colorful Shading Accent 3" w:semiHidden="0" w:uiPriority="71" w:unhideWhenUsed="0"/>
-    <w:lsdException w:name="Colorful List Accent 3" w:semiHidden="0" w:uiPriority="72" w:unhideWhenUsed="0"/>
-    <w:lsdException w:name="Colorful Grid Accent 3" w:semiHidden="0" w:uiPriority="73" w:unhideWhenUsed="0"/>
-    <w:lsdException w:name="Light Shading Accent 4" w:semiHidden="0" w:uiPriority="60" w:unhideWhenUsed="0"/>
-    <w:lsdException w:name="Light List Accent 4" w:semiHidden="0" w:uiPriority="61" w:unhideWhenUsed="0"/>
-    <w:lsdException w:name="Light Grid Accent 4" w:semiHidden="0" w:uiPriority="62" w:unhideWhenUsed="0"/>
-    <w:lsdException w:name="Medium Shading 1 Accent 4" w:semiHidden="0" w:uiPriority="63" w:unhideWhenUsed="0"/>
-    <w:lsdException w:name="Medium Shading 2 Accent 4" w:semiHidden="0" w:uiPriority="64" w:unhideWhenUsed="0"/>
-    <w:lsdException w:name="Medium List 1 Accent 4" w:semiHidden="0" w:uiPriority="65" w:unhideWhenUsed="0"/>
-    <w:lsdException w:name="Medium List 2 Accent 4" w:semiHidden="0" w:uiPriority="66" w:unhideWhenUsed="0"/>
-    <w:lsdException w:name="Medium Grid 1 Accent 4" w:semiHidden="0" w:uiPriority="67" w:unhideWhenUsed="0"/>
-    <w:lsdException w:name="Medium Grid 2 Accent 4" w:semiHidden="0" w:uiPriority="68" w:unhideWhenUsed="0"/>
-    <w:lsdException w:name="Medium Grid 3 Accent 4" w:semiHidden="0" w:uiPriority="69" w:unhideWhenUsed="0"/>
-    <w:lsdException w:name="Dark List Accent 4" w:semiHidden="0" w:uiPriority="70" w:unhideWhenUsed="0"/>
-    <w:lsdException w:name="Colorful Shading Accent 4" w:semiHidden="0" w:uiPriority="71" w:unhideWhenUsed="0"/>
-    <w:lsdException w:name="Colorful List Accent 4" w:semiHidden="0" w:uiPriority="72" w:unhideWhenUsed="0"/>
-    <w:lsdException w:name="Colorful Grid Accent 4" w:semiHidden="0" w:uiPriority="73" w:unhideWhenUsed="0"/>
-    <w:lsdException w:name="Light Shading Accent 5" w:semiHidden="0" w:uiPriority="60" w:unhideWhenUsed="0"/>
-    <w:lsdException w:name="Light List Accent 5" w:semiHidden="0" w:uiPriority="61" w:unhideWhenUsed="0"/>
-    <w:lsdException w:name="Light Grid Accent 5" w:semiHidden="0" w:uiPriority="62" w:unhideWhenUsed="0"/>
-    <w:lsdException w:name="Medium Shading 1 Accent 5" w:semiHidden="0" w:uiPriority="63" w:unhideWhenUsed="0"/>
-    <w:lsdException w:name="Medium Shading 2 Accent 5" w:semiHidden="0" w:uiPriority="64" w:unhideWhenUsed="0"/>
-    <w:lsdException w:name="Medium List 1 Accent 5" w:semiHidden="0" w:uiPriority="65" w:unhideWhenUsed="0"/>
-    <w:lsdException w:name="Medium List 2 Accent 5" w:semiHidden="0" w:uiPriority="66" w:unhideWhenUsed="0"/>
-    <w:lsdException w:name="Medium Grid 1 Accent 5" w:semiHidden="0" w:uiPriority="67" w:unhideWhenUsed="0"/>
-    <w:lsdException w:name="Medium Grid 2 Accent 5" w:semiHidden="0" w:uiPriority="68" w:unhideWhenUsed="0"/>
-    <w:lsdException w:name="Medium Grid 3 Accent 5" w:semiHidden="0" w:uiPriority="69" w:unhideWhenUsed="0"/>
-    <w:lsdException w:name="Dark List Accent 5" w:semiHidden="0" w:uiPriority="70" w:unhideWhenUsed="0"/>
-    <w:lsdException w:name="Colorful Shading Accent 5" w:semiHidden="0" w:uiPriority="71" w:unhideWhenUsed="0"/>
-    <w:lsdException w:name="Colorful List Accent 5" w:semiHidden="0" w:uiPriority="72" w:unhideWhenUsed="0"/>
-    <w:lsdException w:name="Colorful Grid Accent 5" w:semiHidden="0" w:uiPriority="73" w:unhideWhenUsed="0"/>
-    <w:lsdException w:name="Light Shading Accent 6" w:semiHidden="0" w:uiPriority="60" w:unhideWhenUsed="0"/>
-    <w:lsdException w:name="Light List Accent 6" w:semiHidden="0" w:uiPriority="61" w:unhideWhenUsed="0"/>
-    <w:lsdException w:name="Light Grid Accent 6" w:semiHidden="0" w:uiPriority="62" w:unhideWhenUsed="0"/>
-    <w:lsdException w:name="Medium Shading 1 Accent 6" w:semiHidden="0" w:uiPriority="63" w:unhideWhenUsed="0"/>
-    <w:lsdException w:name="Medium Shading 2 Accent 6" w:semiHidden="0" w:uiPriority="64" w:unhideWhenUsed="0"/>
-    <w:lsdException w:name="Medium List 1 Accent 6" w:semiHidden="0" w:uiPriority="65" w:unhideWhenUsed="0"/>
-    <w:lsdException w:name="Medium List 2 Accent 6" w:semiHidden="0" w:uiPriority="66" w:unhideWhenUsed="0"/>
-    <w:lsdException w:name="Medium Grid 1 Accent 6" w:semiHidden="0" w:uiPriority="67" w:unhideWhenUsed="0"/>
-    <w:lsdException w:name="Medium Grid 2 Accent 6" w:semiHidden="0" w:uiPriority="68" w:unhideWhenUsed="0"/>
-    <w:lsdException w:name="Medium Grid 3 Accent 6" w:semiHidden="0" w:uiPriority="69" w:unhideWhenUsed="0"/>
-    <w:lsdException w:name="Dark List Accent 6" w:semiHidden="0" w:uiPriority="70" w:unhideWhenUsed="0"/>
-    <w:lsdException w:name="Colorful Shading Accent 6" w:semiHidden="0" w:uiPriority="71" w:unhideWhenUsed="0"/>
-    <w:lsdException w:name="Colorful List Accent 6" w:semiHidden="0" w:uiPriority="72" w:unhideWhenUsed="0"/>
-    <w:lsdException w:name="Colorful Grid Accent 6" w:semiHidden="0" w:uiPriority="73" w:unhideWhenUsed="0"/>
-    <w:lsdException w:name="Subtle Emphasis" w:semiHidden="0" w:uiPriority="19" w:unhideWhenUsed="0" w:qFormat="1"/>
-    <w:lsdException w:name="Intense Emphasis" w:semiHidden="0" w:uiPriority="21" w:unhideWhenUsed="0" w:qFormat="1"/>
-    <w:lsdException w:name="Subtle Reference" w:semiHidden="0" w:uiPriority="31" w:unhideWhenUsed="0" w:qFormat="1"/>
-    <w:lsdException w:name="Intense Reference" w:semiHidden="0" w:uiPriority="32" w:unhideWhenUsed="0" w:qFormat="1"/>
-    <w:lsdException w:name="Book Title" w:semiHidden="0" w:uiPriority="33" w:unhideWhenUsed="0" w:qFormat="1"/>
-    <w:lsdException w:name="Bibliography" w:uiPriority="37"/>
-    <w:lsdException w:name="TOC Heading" w:uiPriority="39" w:qFormat="1"/>
+  <w:latentStyles w:defLockedState="0" w:defUIPriority="99" w:defSemiHidden="0" w:defUnhideWhenUsed="0" w:defQFormat="0" w:count="376">
+    <w:lsdException w:name="Normal" w:uiPriority="0" w:qFormat="1"/>
+    <w:lsdException w:name="heading 1" w:uiPriority="9" w:qFormat="1"/>
+    <w:lsdException w:name="heading 2" w:semiHidden="1" w:uiPriority="9" w:unhideWhenUsed="1" w:qFormat="1"/>
+    <w:lsdException w:name="heading 3" w:semiHidden="1" w:uiPriority="9" w:unhideWhenUsed="1" w:qFormat="1"/>
+    <w:lsdException w:name="heading 4" w:semiHidden="1" w:uiPriority="9" w:unhideWhenUsed="1" w:qFormat="1"/>
+    <w:lsdException w:name="heading 5" w:semiHidden="1" w:uiPriority="9" w:unhideWhenUsed="1" w:qFormat="1"/>
+    <w:lsdException w:name="heading 6" w:semiHidden="1" w:uiPriority="9" w:unhideWhenUsed="1" w:qFormat="1"/>
+    <w:lsdException w:name="heading 7" w:semiHidden="1" w:uiPriority="9" w:unhideWhenUsed="1" w:qFormat="1"/>
+    <w:lsdException w:name="heading 8" w:semiHidden="1" w:uiPriority="9" w:unhideWhenUsed="1" w:qFormat="1"/>
+    <w:lsdException w:name="heading 9" w:semiHidden="1" w:uiPriority="9" w:unhideWhenUsed="1" w:qFormat="1"/>
+    <w:lsdException w:name="index 1" w:semiHidden="1" w:unhideWhenUsed="1"/>
+    <w:lsdException w:name="index 2" w:semiHidden="1" w:unhideWhenUsed="1"/>
+    <w:lsdException w:name="index 3" w:semiHidden="1" w:unhideWhenUsed="1"/>
+    <w:lsdException w:name="index 4" w:semiHidden="1" w:unhideWhenUsed="1"/>
+    <w:lsdException w:name="index 5" w:semiHidden="1" w:unhideWhenUsed="1"/>
+    <w:lsdException w:name="index 6" w:semiHidden="1" w:unhideWhenUsed="1"/>
+    <w:lsdException w:name="index 7" w:semiHidden="1" w:unhideWhenUsed="1"/>
+    <w:lsdException w:name="index 8" w:semiHidden="1" w:unhideWhenUsed="1"/>
+    <w:lsdException w:name="index 9" w:semiHidden="1" w:unhideWhenUsed="1"/>
+    <w:lsdException w:name="toc 1" w:semiHidden="1" w:uiPriority="39" w:unhideWhenUsed="1"/>
+    <w:lsdException w:name="toc 2" w:semiHidden="1" w:uiPriority="39" w:unhideWhenUsed="1"/>
+    <w:lsdException w:name="toc 3" w:semiHidden="1" w:uiPriority="39" w:unhideWhenUsed="1"/>
+    <w:lsdException w:name="toc 4" w:semiHidden="1" w:uiPriority="39" w:unhideWhenUsed="1"/>
+    <w:lsdException w:name="toc 5" w:semiHidden="1" w:uiPriority="39" w:unhideWhenUsed="1"/>
+    <w:lsdException w:name="toc 6" w:semiHidden="1" w:uiPriority="39" w:unhideWhenUsed="1"/>
+    <w:lsdException w:name="toc 7" w:semiHidden="1" w:uiPriority="39" w:unhideWhenUsed="1"/>
+    <w:lsdException w:name="toc 8" w:semiHidden="1" w:uiPriority="39" w:unhideWhenUsed="1"/>
+    <w:lsdException w:name="toc 9" w:semiHidden="1" w:uiPriority="39" w:unhideWhenUsed="1"/>
+    <w:lsdException w:name="Normal Indent" w:semiHidden="1" w:unhideWhenUsed="1"/>
+    <w:lsdException w:name="footnote text" w:semiHidden="1" w:unhideWhenUsed="1"/>
+    <w:lsdException w:name="annotation text" w:semiHidden="1" w:unhideWhenUsed="1"/>
+    <w:lsdException w:name="header" w:semiHidden="1" w:unhideWhenUsed="1"/>
+    <w:lsdException w:name="footer" w:semiHidden="1" w:unhideWhenUsed="1"/>
+    <w:lsdException w:name="index heading" w:semiHidden="1" w:unhideWhenUsed="1"/>
+    <w:lsdException w:name="caption" w:semiHidden="1" w:uiPriority="35" w:unhideWhenUsed="1" w:qFormat="1"/>
+    <w:lsdException w:name="table of figures" w:semiHidden="1" w:unhideWhenUsed="1"/>
+    <w:lsdException w:name="envelope address" w:semiHidden="1" w:unhideWhenUsed="1"/>
+    <w:lsdException w:name="envelope return" w:semiHidden="1" w:unhideWhenUsed="1"/>
+    <w:lsdException w:name="footnote reference" w:semiHidden="1" w:unhideWhenUsed="1"/>
+    <w:lsdException w:name="annotation reference" w:semiHidden="1" w:unhideWhenUsed="1"/>
+    <w:lsdException w:name="line number" w:semiHidden="1" w:unhideWhenUsed="1"/>
+    <w:lsdException w:name="page number" w:semiHidden="1" w:unhideWhenUsed="1"/>
+    <w:lsdException w:name="endnote reference" w:semiHidden="1" w:unhideWhenUsed="1"/>
+    <w:lsdException w:name="endnote text" w:semiHidden="1" w:unhideWhenUsed="1"/>
+    <w:lsdException w:name="table of authorities" w:semiHidden="1" w:unhideWhenUsed="1"/>
+    <w:lsdException w:name="macro" w:semiHidden="1" w:unhideWhenUsed="1"/>
+    <w:lsdException w:name="toa heading" w:semiHidden="1" w:unhideWhenUsed="1"/>
+    <w:lsdException w:name="List" w:semiHidden="1" w:unhideWhenUsed="1"/>
+    <w:lsdException w:name="List Bullet" w:semiHidden="1" w:unhideWhenUsed="1"/>
+    <w:lsdException w:name="List Number" w:semiHidden="1" w:unhideWhenUsed="1"/>
+    <w:lsdException w:name="List 2" w:semiHidden="1" w:unhideWhenUsed="1"/>
+    <w:lsdException w:name="List 3" w:semiHidden="1" w:unhideWhenUsed="1"/>
+    <w:lsdException w:name="List 4" w:semiHidden="1" w:unhideWhenUsed="1"/>
+    <w:lsdException w:name="List 5" w:semiHidden="1" w:unhideWhenUsed="1"/>
+    <w:lsdException w:name="List Bullet 2" w:semiHidden="1" w:unhideWhenUsed="1"/>
+    <w:lsdException w:name="List Bullet 3" w:semiHidden="1" w:unhideWhenUsed="1"/>
+    <w:lsdException w:name="List Bullet 4" w:semiHidden="1" w:unhideWhenUsed="1"/>
+    <w:lsdException w:name="List Bullet 5" w:semiHidden="1" w:unhideWhenUsed="1"/>
+    <w:lsdException w:name="List Number 2" w:semiHidden="1" w:unhideWhenUsed="1"/>
+    <w:lsdException w:name="List Number 3" w:semiHidden="1" w:unhideWhenUsed="1"/>
+    <w:lsdException w:name="List Number 4" w:semiHidden="1" w:unhideWhenUsed="1"/>
+    <w:lsdException w:name="List Number 5" w:semiHidden="1" w:unhideWhenUsed="1"/>
+    <w:lsdException w:name="Title" w:uiPriority="10" w:qFormat="1"/>
+    <w:lsdException w:name="Closing" w:semiHidden="1" w:unhideWhenUsed="1"/>
+    <w:lsdException w:name="Signature" w:semiHidden="1" w:unhideWhenUsed="1"/>
+    <w:lsdException w:name="Default Paragraph Font" w:semiHidden="1" w:uiPriority="1" w:unhideWhenUsed="1"/>
+    <w:lsdException w:name="Body Text" w:semiHidden="1" w:unhideWhenUsed="1"/>
+    <w:lsdException w:name="Body Text Indent" w:semiHidden="1" w:unhideWhenUsed="1"/>
+    <w:lsdException w:name="List Continue" w:semiHidden="1" w:unhideWhenUsed="1"/>
+    <w:lsdException w:name="List Continue 2" w:semiHidden="1" w:unhideWhenUsed="1"/>
+    <w:lsdException w:name="List Continue 3" w:semiHidden="1" w:unhideWhenUsed="1"/>
+    <w:lsdException w:name="List Continue 4" w:semiHidden="1" w:unhideWhenUsed="1"/>
+    <w:lsdException w:name="List Continue 5" w:semiHidden="1" w:unhideWhenUsed="1"/>
+    <w:lsdException w:name="Message Header" w:semiHidden="1" w:unhideWhenUsed="1"/>
+    <w:lsdException w:name="Subtitle" w:uiPriority="11" w:qFormat="1"/>
+    <w:lsdException w:name="Salutation" w:semiHidden="1" w:unhideWhenUsed="1"/>
+    <w:lsdException w:name="Date" w:semiHidden="1" w:unhideWhenUsed="1"/>
+    <w:lsdException w:name="Body Text First Indent" w:semiHidden="1" w:unhideWhenUsed="1"/>
+    <w:lsdException w:name="Body Text First Indent 2" w:semiHidden="1" w:unhideWhenUsed="1"/>
+    <w:lsdException w:name="Note Heading" w:semiHidden="1" w:unhideWhenUsed="1"/>
+    <w:lsdException w:name="Body Text 2" w:semiHidden="1" w:unhideWhenUsed="1"/>
+    <w:lsdException w:name="Body Text 3" w:semiHidden="1" w:unhideWhenUsed="1"/>
+    <w:lsdException w:name="Body Text Indent 2" w:semiHidden="1" w:unhideWhenUsed="1"/>
+    <w:lsdException w:name="Body Text Indent 3" w:semiHidden="1" w:unhideWhenUsed="1"/>
+    <w:lsdException w:name="Block Text" w:semiHidden="1" w:unhideWhenUsed="1"/>
+    <w:lsdException w:name="Hyperlink" w:semiHidden="1" w:unhideWhenUsed="1"/>
+    <w:lsdException w:name="FollowedHyperlink" w:semiHidden="1" w:unhideWhenUsed="1"/>
+    <w:lsdException w:name="Strong" w:uiPriority="22" w:qFormat="1"/>
+    <w:lsdException w:name="Emphasis" w:uiPriority="20" w:qFormat="1"/>
+    <w:lsdException w:name="Document Map" w:semiHidden="1" w:unhideWhenUsed="1"/>
+    <w:lsdException w:name="Plain Text" w:semiHidden="1" w:unhideWhenUsed="1"/>
+    <w:lsdException w:name="E-mail Signature" w:semiHidden="1" w:unhideWhenUsed="1"/>
+    <w:lsdException w:name="HTML Top of Form" w:semiHidden="1" w:unhideWhenUsed="1"/>
+    <w:lsdException w:name="HTML Bottom of Form" w:semiHidden="1" w:unhideWhenUsed="1"/>
+    <w:lsdException w:name="Normal (Web)" w:semiHidden="1" w:unhideWhenUsed="1"/>
+    <w:lsdException w:name="HTML Acronym" w:semiHidden="1" w:unhideWhenUsed="1"/>
+    <w:lsdException w:name="HTML Address" w:semiHidden="1" w:unhideWhenUsed="1"/>
+    <w:lsdException w:name="HTML Cite" w:semiHidden="1" w:unhideWhenUsed="1"/>
+    <w:lsdException w:name="HTML Code" w:semiHidden="1" w:unhideWhenUsed="1"/>
+    <w:lsdException w:name="HTML Definition" w:semiHidden="1" w:unhideWhenUsed="1"/>
+    <w:lsdException w:name="HTML Keyboard" w:semiHidden="1" w:unhideWhenUsed="1"/>
+    <w:lsdException w:name="HTML Preformatted" w:semiHidden="1" w:unhideWhenUsed="1"/>
+    <w:lsdException w:name="HTML Sample" w:semiHidden="1" w:unhideWhenUsed="1"/>
+    <w:lsdException w:name="HTML Typewriter" w:semiHidden="1" w:unhideWhenUsed="1"/>
+    <w:lsdException w:name="HTML Variable" w:semiHidden="1" w:unhideWhenUsed="1"/>
+    <w:lsdException w:name="Normal Table" w:semiHidden="1" w:unhideWhenUsed="1"/>
+    <w:lsdException w:name="annotation subject" w:semiHidden="1" w:unhideWhenUsed="1"/>
+    <w:lsdException w:name="No List" w:semiHidden="1" w:unhideWhenUsed="1"/>
+    <w:lsdException w:name="Outline List 1" w:semiHidden="1" w:unhideWhenUsed="1"/>
+    <w:lsdException w:name="Outline List 2" w:semiHidden="1" w:unhideWhenUsed="1"/>
+    <w:lsdException w:name="Outline List 3" w:semiHidden="1" w:unhideWhenUsed="1"/>
+    <w:lsdException w:name="Table Simple 1" w:semiHidden="1" w:unhideWhenUsed="1"/>
+    <w:lsdException w:name="Table Simple 2" w:semiHidden="1" w:unhideWhenUsed="1"/>
+    <w:lsdException w:name="Table Simple 3" w:semiHidden="1" w:unhideWhenUsed="1"/>
+    <w:lsdException w:name="Table Classic 1" w:semiHidden="1" w:unhideWhenUsed="1"/>
+    <w:lsdException w:name="Table Classic 2" w:semiHidden="1" w:unhideWhenUsed="1"/>
+    <w:lsdException w:name="Table Classic 3" w:semiHidden="1" w:unhideWhenUsed="1"/>
+    <w:lsdException w:name="Table Classic 4" w:semiHidden="1" w:unhideWhenUsed="1"/>
+    <w:lsdException w:name="Table Colorful 1" w:semiHidden="1" w:unhideWhenUsed="1"/>
+    <w:lsdException w:name="Table Colorful 2" w:semiHidden="1" w:unhideWhenUsed="1"/>
+    <w:lsdException w:name="Table Colorful 3" w:semiHidden="1" w:unhideWhenUsed="1"/>
+    <w:lsdException w:name="Table Columns 1" w:semiHidden="1" w:unhideWhenUsed="1"/>
+    <w:lsdException w:name="Table Columns 2" w:semiHidden="1" w:unhideWhenUsed="1"/>
+    <w:lsdException w:name="Table Columns 3" w:semiHidden="1" w:unhideWhenUsed="1"/>
+    <w:lsdException w:name="Table Columns 4" w:semiHidden="1" w:unhideWhenUsed="1"/>
+    <w:lsdException w:name="Table Columns 5" w:semiHidden="1" w:unhideWhenUsed="1"/>
+    <w:lsdException w:name="Table Grid 1" w:semiHidden="1" w:unhideWhenUsed="1"/>
+    <w:lsdException w:name="Table Grid 2" w:semiHidden="1" w:unhideWhenUsed="1"/>
+    <w:lsdException w:name="Table Grid 3" w:semiHidden="1" w:unhideWhenUsed="1"/>
+    <w:lsdException w:name="Table Grid 4" w:semiHidden="1" w:unhideWhenUsed="1"/>
+    <w:lsdException w:name="Table Grid 5" w:semiHidden="1" w:unhideWhenUsed="1"/>
+    <w:lsdException w:name="Table Grid 6" w:semiHidden="1" w:unhideWhenUsed="1"/>
+    <w:lsdException w:name="Table Grid 7" w:semiHidden="1" w:unhideWhenUsed="1"/>
+    <w:lsdException w:name="Table Grid 8" w:semiHidden="1" w:unhideWhenUsed="1"/>
+    <w:lsdException w:name="Table List 1" w:semiHidden="1" w:unhideWhenUsed="1"/>
+    <w:lsdException w:name="Table List 2" w:semiHidden="1" w:unhideWhenUsed="1"/>
+    <w:lsdException w:name="Table List 3" w:semiHidden="1" w:unhideWhenUsed="1"/>
+    <w:lsdException w:name="Table List 4" w:semiHidden="1" w:unhideWhenUsed="1"/>
+    <w:lsdException w:name="Table List 5" w:semiHidden="1" w:unhideWhenUsed="1"/>
+    <w:lsdException w:name="Table List 6" w:semiHidden="1" w:unhideWhenUsed="1"/>
+    <w:lsdException w:name="Table List 7" w:semiHidden="1" w:unhideWhenUsed="1"/>
+    <w:lsdException w:name="Table List 8" w:semiHidden="1" w:unhideWhenUsed="1"/>
+    <w:lsdException w:name="Table 3D effects 1" w:semiHidden="1" w:unhideWhenUsed="1"/>
+    <w:lsdException w:name="Table 3D effects 2" w:semiHidden="1" w:unhideWhenUsed="1"/>
+    <w:lsdException w:name="Table 3D effects 3" w:semiHidden="1" w:unhideWhenUsed="1"/>
+    <w:lsdException w:name="Table Contemporary" w:semiHidden="1" w:unhideWhenUsed="1"/>
+    <w:lsdException w:name="Table Elegant" w:semiHidden="1" w:unhideWhenUsed="1"/>
+    <w:lsdException w:name="Table Professional" w:semiHidden="1" w:unhideWhenUsed="1"/>
+    <w:lsdException w:name="Table Subtle 1" w:semiHidden="1" w:unhideWhenUsed="1"/>
+    <w:lsdException w:name="Table Subtle 2" w:semiHidden="1" w:unhideWhenUsed="1"/>
+    <w:lsdException w:name="Table Web 1" w:semiHidden="1" w:unhideWhenUsed="1"/>
+    <w:lsdException w:name="Table Web 2" w:semiHidden="1" w:unhideWhenUsed="1"/>
+    <w:lsdException w:name="Table Web 3" w:semiHidden="1" w:unhideWhenUsed="1"/>
+    <w:lsdException w:name="Balloon Text" w:semiHidden="1" w:unhideWhenUsed="1"/>
+    <w:lsdException w:name="Table Grid" w:semiHidden="1" w:uiPriority="39" w:unhideWhenUsed="1"/>
+    <w:lsdException w:name="Table Theme" w:semiHidden="1" w:unhideWhenUsed="1"/>
+    <w:lsdException w:name="Placeholder Text" w:semiHidden="1"/>
+    <w:lsdException w:name="No Spacing" w:uiPriority="1" w:qFormat="1"/>
+    <w:lsdException w:name="Light Shading" w:uiPriority="60"/>
+    <w:lsdException w:name="Light List" w:uiPriority="61"/>
+    <w:lsdException w:name="Light Grid" w:uiPriority="62"/>
+    <w:lsdException w:name="Medium Shading 1" w:uiPriority="63"/>
+    <w:lsdException w:name="Medium Shading 2" w:uiPriority="64"/>
+    <w:lsdException w:name="Medium List 1" w:uiPriority="65"/>
+    <w:lsdException w:name="Medium List 2" w:uiPriority="66"/>
+    <w:lsdException w:name="Medium Grid 1" w:uiPriority="67"/>
+    <w:lsdException w:name="Medium Grid 2" w:uiPriority="68"/>
+    <w:lsdException w:name="Medium Grid 3" w:uiPriority="69"/>
+    <w:lsdException w:name="Dark List" w:uiPriority="70"/>
+    <w:lsdException w:name="Colorful Shading" w:uiPriority="71"/>
+    <w:lsdException w:name="Colorful List" w:uiPriority="72"/>
+    <w:lsdException w:name="Colorful Grid" w:uiPriority="73"/>
+    <w:lsdException w:name="Light Shading Accent 1" w:uiPriority="60"/>
+    <w:lsdException w:name="Light List Accent 1" w:uiPriority="61"/>
+    <w:lsdException w:name="Light Grid Accent 1" w:uiPriority="62"/>
+    <w:lsdException w:name="Medium Shading 1 Accent 1" w:uiPriority="63"/>
+    <w:lsdException w:name="Medium Shading 2 Accent 1" w:uiPriority="64"/>
+    <w:lsdException w:name="Medium List 1 Accent 1" w:uiPriority="65"/>
+    <w:lsdException w:name="Revision" w:semiHidden="1"/>
+    <w:lsdException w:name="List Paragraph" w:uiPriority="34" w:qFormat="1"/>
+    <w:lsdException w:name="Quote" w:uiPriority="29" w:qFormat="1"/>
+    <w:lsdException w:name="Intense Quote" w:uiPriority="30" w:qFormat="1"/>
+    <w:lsdException w:name="Medium List 2 Accent 1" w:uiPriority="66"/>
+    <w:lsdException w:name="Medium Grid 1 Accent 1" w:uiPriority="67"/>
+    <w:lsdException w:name="Medium Grid 2 Accent 1" w:uiPriority="68"/>
+    <w:lsdException w:name="Medium Grid 3 Accent 1" w:uiPriority="69"/>
+    <w:lsdException w:name="Dark List Accent 1" w:uiPriority="70"/>
+    <w:lsdException w:name="Colorful Shading Accent 1" w:uiPriority="71"/>
+    <w:lsdException w:name="Colorful List Accent 1" w:uiPriority="72"/>
+    <w:lsdException w:name="Colorful Grid Accent 1" w:uiPriority="73"/>
+    <w:lsdException w:name="Light Shading Accent 2" w:uiPriority="60"/>
+    <w:lsdException w:name="Light List Accent 2" w:uiPriority="61"/>
+    <w:lsdException w:name="Light Grid Accent 2" w:uiPriority="62"/>
+    <w:lsdException w:name="Medium Shading 1 Accent 2" w:uiPriority="63"/>
+    <w:lsdException w:name="Medium Shading 2 Accent 2" w:uiPriority="64"/>
+    <w:lsdException w:name="Medium List 1 Accent 2" w:uiPriority="65"/>
+    <w:lsdException w:name="Medium List 2 Accent 2" w:uiPriority="66"/>
+    <w:lsdException w:name="Medium Grid 1 Accent 2" w:uiPriority="67"/>
+    <w:lsdException w:name="Medium Grid 2 Accent 2" w:uiPriority="68"/>
+    <w:lsdException w:name="Medium Grid 3 Accent 2" w:uiPriority="69"/>
+    <w:lsdException w:name="Dark List Accent 2" w:uiPriority="70"/>
+    <w:lsdException w:name="Colorful Shading Accent 2" w:uiPriority="71"/>
+    <w:lsdException w:name="Colorful List Accent 2" w:uiPriority="72"/>
+    <w:lsdException w:name="Colorful Grid Accent 2" w:uiPriority="73"/>
+    <w:lsdException w:name="Light Shading Accent 3" w:uiPriority="60"/>
+    <w:lsdException w:name="Light List Accent 3" w:uiPriority="61"/>
+    <w:lsdException w:name="Light Grid Accent 3" w:uiPriority="62"/>
+    <w:lsdException w:name="Medium Shading 1 Accent 3" w:uiPriority="63"/>
+    <w:lsdException w:name="Medium Shading 2 Accent 3" w:uiPriority="64"/>
+    <w:lsdException w:name="Medium List 1 Accent 3" w:uiPriority="65"/>
+    <w:lsdException w:name="Medium List 2 Accent 3" w:uiPriority="66"/>
+    <w:lsdException w:name="Medium Grid 1 Accent 3" w:uiPriority="67"/>
+    <w:lsdException w:name="Medium Grid 2 Accent 3" w:uiPriority="68"/>
+    <w:lsdException w:name="Medium Grid 3 Accent 3" w:uiPriority="69"/>
+    <w:lsdException w:name="Dark List Accent 3" w:uiPriority="70"/>
+    <w:lsdException w:name="Colorful Shading Accent 3" w:uiPriority="71"/>
+    <w:lsdException w:name="Colorful List Accent 3" w:uiPriority="72"/>
+    <w:lsdException w:name="Colorful Grid Accent 3" w:uiPriority="73"/>
+    <w:lsdException w:name="Light Shading Accent 4" w:uiPriority="60"/>
+    <w:lsdException w:name="Light List Accent 4" w:uiPriority="61"/>
+    <w:lsdException w:name="Light Grid Accent 4" w:uiPriority="62"/>
+    <w:lsdException w:name="Medium Shading 1 Accent 4" w:uiPriority="63"/>
+    <w:lsdException w:name="Medium Shading 2 Accent 4" w:uiPriority="64"/>
+    <w:lsdException w:name="Medium List 1 Accent 4" w:uiPriority="65"/>
+    <w:lsdException w:name="Medium List 2 Accent 4" w:uiPriority="66"/>
+    <w:lsdException w:name="Medium Grid 1 Accent 4" w:uiPriority="67"/>
+    <w:lsdException w:name="Medium Grid 2 Accent 4" w:uiPriority="68"/>
+    <w:lsdException w:name="Medium Grid 3 Accent 4" w:uiPriority="69"/>
+    <w:lsdException w:name="Dark List Accent 4" w:uiPriority="70"/>
+    <w:lsdException w:name="Colorful Shading Accent 4" w:uiPriority="71"/>
+    <w:lsdException w:name="Colorful List Accent 4" w:uiPriority="72"/>
+    <w:lsdException w:name="Colorful Grid Accent 4" w:uiPriority="73"/>
+    <w:lsdException w:name="Light Shading Accent 5" w:uiPriority="60"/>
+    <w:lsdException w:name="Light List Accent 5" w:uiPriority="61"/>
+    <w:lsdException w:name="Light Grid Accent 5" w:uiPriority="62"/>
+    <w:lsdException w:name="Medium Shading 1 Accent 5" w:uiPriority="63"/>
+    <w:lsdException w:name="Medium Shading 2 Accent 5" w:uiPriority="64"/>
+    <w:lsdException w:name="Medium List 1 Accent 5" w:uiPriority="65"/>
+    <w:lsdException w:name="Medium List 2 Accent 5" w:uiPriority="66"/>
+    <w:lsdException w:name="Medium Grid 1 Accent 5" w:uiPriority="67"/>
+    <w:lsdException w:name="Medium Grid 2 Accent 5" w:uiPriority="68"/>
+    <w:lsdException w:name="Medium Grid 3 Accent 5" w:uiPriority="69"/>
+    <w:lsdException w:name="Dark List Accent 5" w:uiPriority="70"/>
+    <w:lsdException w:name="Colorful Shading Accent 5" w:uiPriority="71"/>
+    <w:lsdException w:name="Colorful List Accent 5" w:uiPriority="72"/>
+    <w:lsdException w:name="Colorful Grid Accent 5" w:uiPriority="73"/>
+    <w:lsdException w:name="Light Shading Accent 6" w:uiPriority="60"/>
+    <w:lsdException w:name="Light List Accent 6" w:uiPriority="61"/>
+    <w:lsdException w:name="Light Grid Accent 6" w:uiPriority="62"/>
+    <w:lsdException w:name="Medium Shading 1 Accent 6" w:uiPriority="63"/>
+    <w:lsdException w:name="Medium Shading 2 Accent 6" w:uiPriority="64"/>
+    <w:lsdException w:name="Medium List 1 Accent 6" w:uiPriority="65"/>
+    <w:lsdException w:name="Medium List 2 Accent 6" w:uiPriority="66"/>
+    <w:lsdException w:name="Medium Grid 1 Accent 6" w:uiPriority="67"/>
+    <w:lsdException w:name="Medium Grid 2 Accent 6" w:uiPriority="68"/>
+    <w:lsdException w:name="Medium Grid 3 Accent 6" w:uiPriority="69"/>
+    <w:lsdException w:name="Dark List Accent 6" w:uiPriority="70"/>
+    <w:lsdException w:name="Colorful Shading Accent 6" w:uiPriority="71"/>
+    <w:lsdException w:name="Colorful List Accent 6" w:uiPriority="72"/>
+    <w:lsdException w:name="Colorful Grid Accent 6" w:uiPriority="73"/>
+    <w:lsdException w:name="Subtle Emphasis" w:uiPriority="19" w:qFormat="1"/>
+    <w:lsdException w:name="Intense Emphasis" w:uiPriority="21" w:qFormat="1"/>
+    <w:lsdException w:name="Subtle Reference" w:uiPriority="31" w:qFormat="1"/>
+    <w:lsdException w:name="Intense Reference" w:uiPriority="32" w:qFormat="1"/>
+    <w:lsdException w:name="Book Title" w:uiPriority="33" w:qFormat="1"/>
+    <w:lsdException w:name="Bibliography" w:semiHidden="1" w:uiPriority="37" w:unhideWhenUsed="1"/>
+    <w:lsdException w:name="TOC Heading" w:semiHidden="1" w:uiPriority="39" w:unhideWhenUsed="1" w:qFormat="1"/>
+    <w:lsdException w:name="Plain Table 1" w:uiPriority="41"/>
+    <w:lsdException w:name="Plain Table 2" w:uiPriority="42"/>
+    <w:lsdException w:name="Plain Table 3" w:uiPriority="43"/>
+    <w:lsdException w:name="Plain Table 4" w:uiPriority="44"/>
+    <w:lsdException w:name="Plain Table 5" w:uiPriority="45"/>
+    <w:lsdException w:name="Grid Table Light" w:uiPriority="40"/>
+    <w:lsdException w:name="Grid Table 1 Light" w:uiPriority="46"/>
+    <w:lsdException w:name="Grid Table 2" w:uiPriority="47"/>
+    <w:lsdException w:name="Grid Table 3" w:uiPriority="48"/>
+    <w:lsdException w:name="Grid Table 4" w:uiPriority="49"/>
+    <w:lsdException w:name="Grid Table 5 Dark" w:uiPriority="50"/>
+    <w:lsdException w:name="Grid Table 6 Colorful" w:uiPriority="51"/>
+    <w:lsdException w:name="Grid Table 7 Colorful" w:uiPriority="52"/>
+    <w:lsdException w:name="Grid Table 1 Light Accent 1" w:uiPriority="46"/>
+    <w:lsdException w:name="Grid Table 2 Accent 1" w:uiPriority="47"/>
+    <w:lsdException w:name="Grid Table 3 Accent 1" w:uiPriority="48"/>
+    <w:lsdException w:name="Grid Table 4 Accent 1" w:uiPriority="49"/>
+    <w:lsdException w:name="Grid Table 5 Dark Accent 1" w:uiPriority="50"/>
+    <w:lsdException w:name="Grid Table 6 Colorful Accent 1" w:uiPriority="51"/>
+    <w:lsdException w:name="Grid Table 7 Colorful Accent 1" w:uiPriority="52"/>
+    <w:lsdException w:name="Grid Table 1 Light Accent 2" w:uiPriority="46"/>
+    <w:lsdException w:name="Grid Table 2 Accent 2" w:uiPriority="47"/>
+    <w:lsdException w:name="Grid Table 3 Accent 2" w:uiPriority="48"/>
+    <w:lsdException w:name="Grid Table 4 Accent 2" w:uiPriority="49"/>
+    <w:lsdException w:name="Grid Table 5 Dark Accent 2" w:uiPriority="50"/>
+    <w:lsdException w:name="Grid Table 6 Colorful Accent 2" w:uiPriority="51"/>
+    <w:lsdException w:name="Grid Table 7 Colorful Accent 2" w:uiPriority="52"/>
+    <w:lsdException w:name="Grid Table 1 Light Accent 3" w:uiPriority="46"/>
+    <w:lsdException w:name="Grid Table 2 Accent 3" w:uiPriority="47"/>
+    <w:lsdException w:name="Grid Table 3 Accent 3" w:uiPriority="48"/>
+    <w:lsdException w:name="Grid Table 4 Accent 3" w:uiPriority="49"/>
+    <w:lsdException w:name="Grid Table 5 Dark Accent 3" w:uiPriority="50"/>
+    <w:lsdException w:name="Grid Table 6 Colorful Accent 3" w:uiPriority="51"/>
+    <w:lsdException w:name="Grid Table 7 Colorful Accent 3" w:uiPriority="52"/>
+    <w:lsdException w:name="Grid Table 1 Light Accent 4" w:uiPriority="46"/>
+    <w:lsdException w:name="Grid Table 2 Accent 4" w:uiPriority="47"/>
+    <w:lsdException w:name="Grid Table 3 Accent 4" w:uiPriority="48"/>
+    <w:lsdException w:name="Grid Table 4 Accent 4" w:uiPriority="49"/>
+    <w:lsdException w:name="Grid Table 5 Dark Accent 4" w:uiPriority="50"/>
+    <w:lsdException w:name="Grid Table 6 Colorful Accent 4" w:uiPriority="51"/>
+    <w:lsdException w:name="Grid Table 7 Colorful Accent 4" w:uiPriority="52"/>
+    <w:lsdException w:name="Grid Table 1 Light Accent 5" w:uiPriority="46"/>
+    <w:lsdException w:name="Grid Table 2 Accent 5" w:uiPriority="47"/>
+    <w:lsdException w:name="Grid Table 3 Accent 5" w:uiPriority="48"/>
+    <w:lsdException w:name="Grid Table 4 Accent 5" w:uiPriority="49"/>
+    <w:lsdException w:name="Grid Table 5 Dark Accent 5" w:uiPriority="50"/>
+    <w:lsdException w:name="Grid Table 6 Colorful Accent 5" w:uiPriority="51"/>
+    <w:lsdException w:name="Grid Table 7 Colorful Accent 5" w:uiPriority="52"/>
+    <w:lsdException w:name="Grid Table 1 Light Accent 6" w:uiPriority="46"/>
+    <w:lsdException w:name="Grid Table 2 Accent 6" w:uiPriority="47"/>
+    <w:lsdException w:name="Grid Table 3 Accent 6" w:uiPriority="48"/>
+    <w:lsdException w:name="Grid Table 4 Accent 6" w:uiPriority="49"/>
+    <w:lsdException w:name="Grid Table 5 Dark Accent 6" w:uiPriority="50"/>
+    <w:lsdException w:name="Grid Table 6 Colorful Accent 6" w:uiPriority="51"/>
+    <w:lsdException w:name="Grid Table 7 Colorful Accent 6" w:uiPriority="52"/>
+    <w:lsdException w:name="List Table 1 Light" w:uiPriority="46"/>
+    <w:lsdException w:name="List Table 2" w:uiPriority="47"/>
+    <w:lsdException w:name="List Table 3" w:uiPriority="48"/>
+    <w:lsdException w:name="List Table 4" w:uiPriority="49"/>
+    <w:lsdException w:name="List Table 5 Dark" w:uiPriority="50"/>
+    <w:lsdException w:name="List Table 6 Colorful" w:uiPriority="51"/>
+    <w:lsdException w:name="List Table 7 Colorful" w:uiPriority="52"/>
+    <w:lsdException w:name="List Table 1 Light Accent 1" w:uiPriority="46"/>
+    <w:lsdException w:name="List Table 2 Accent 1" w:uiPriority="47"/>
+    <w:lsdException w:name="List Table 3 Accent 1" w:uiPriority="48"/>
+    <w:lsdException w:name="List Table 4 Accent 1" w:uiPriority="49"/>
+    <w:lsdException w:name="List Table 5 Dark Accent 1" w:uiPriority="50"/>
+    <w:lsdException w:name="List Table 6 Colorful Accent 1" w:uiPriority="51"/>
+    <w:lsdException w:name="List Table 7 Colorful Accent 1" w:uiPriority="52"/>
+    <w:lsdException w:name="List Table 1 Light Accent 2" w:uiPriority="46"/>
+    <w:lsdException w:name="List Table 2 Accent 2" w:uiPriority="47"/>
+    <w:lsdException w:name="List Table 3 Accent 2" w:uiPriority="48"/>
+    <w:lsdException w:name="List Table 4 Accent 2" w:uiPriority="49"/>
+    <w:lsdException w:name="List Table 5 Dark Accent 2" w:uiPriority="50"/>
+    <w:lsdException w:name="List Table 6 Colorful Accent 2" w:uiPriority="51"/>
+    <w:lsdException w:name="List Table 7 Colorful Accent 2" w:uiPriority="52"/>
+    <w:lsdException w:name="List Table 1 Light Accent 3" w:uiPriority="46"/>
+    <w:lsdException w:name="List Table 2 Accent 3" w:uiPriority="47"/>
+    <w:lsdException w:name="List Table 3 Accent 3" w:uiPriority="48"/>
+    <w:lsdException w:name="List Table 4 Accent 3" w:uiPriority="49"/>
+    <w:lsdException w:name="List Table 5 Dark Accent 3" w:uiPriority="50"/>
+    <w:lsdException w:name="List Table 6 Colorful Accent 3" w:uiPriority="51"/>
+    <w:lsdException w:name="List Table 7 Colorful Accent 3" w:uiPriority="52"/>
+    <w:lsdException w:name="List Table 1 Light Accent 4" w:uiPriority="46"/>
+    <w:lsdException w:name="List Table 2 Accent 4" w:uiPriority="47"/>
+    <w:lsdException w:name="List Table 3 Accent 4" w:uiPriority="48"/>
+    <w:lsdException w:name="List Table 4 Accent 4" w:uiPriority="49"/>
+    <w:lsdException w:name="List Table 5 Dark Accent 4" w:uiPriority="50"/>
+    <w:lsdException w:name="List Table 6 Colorful Accent 4" w:uiPriority="51"/>
+    <w:lsdException w:name="List Table 7 Colorful Accent 4" w:uiPriority="52"/>
+    <w:lsdException w:name="List Table 1 Light Accent 5" w:uiPriority="46"/>
+    <w:lsdException w:name="List Table 2 Accent 5" w:uiPriority="47"/>
+    <w:lsdException w:name="List Table 3 Accent 5" w:uiPriority="48"/>
+    <w:lsdException w:name="List Table 4 Accent 5" w:uiPriority="49"/>
+    <w:lsdException w:name="List Table 5 Dark Accent 5" w:uiPriority="50"/>
+    <w:lsdException w:name="List Table 6 Colorful Accent 5" w:uiPriority="51"/>
+    <w:lsdException w:name="List Table 7 Colorful Accent 5" w:uiPriority="52"/>
+    <w:lsdException w:name="List Table 1 Light Accent 6" w:uiPriority="46"/>
+    <w:lsdException w:name="List Table 2 Accent 6" w:uiPriority="47"/>
+    <w:lsdException w:name="List Table 3 Accent 6" w:uiPriority="48"/>
+    <w:lsdException w:name="List Table 4 Accent 6" w:uiPriority="49"/>
+    <w:lsdException w:name="List Table 5 Dark Accent 6" w:uiPriority="50"/>
+    <w:lsdException w:name="List Table 6 Colorful Accent 6" w:uiPriority="51"/>
+    <w:lsdException w:name="List Table 7 Colorful Accent 6" w:uiPriority="52"/>
+    <w:lsdException w:name="Mention" w:semiHidden="1" w:unhideWhenUsed="1"/>
+    <w:lsdException w:name="Smart Hyperlink" w:semiHidden="1" w:unhideWhenUsed="1"/>
+    <w:lsdException w:name="Hashtag" w:semiHidden="1" w:unhideWhenUsed="1"/>
+    <w:lsdException w:name="Unresolved Mention" w:semiHidden="1" w:unhideWhenUsed="1"/>
+    <w:lsdException w:name="Smart Link" w:semiHidden="1" w:unhideWhenUsed="1"/>
   </w:latentStyles>
   <w:style w:type="paragraph" w:default="1" w:styleId="Normal">
     <w:name w:val="Normal"/>
@@ -21547,7 +21775,6 @@
     <w:uiPriority w:val="39"/>
     <w:rsid w:val="00E47A58"/>
     <w:tblPr>
-      <w:tblInd w:w="0" w:type="dxa"/>
       <w:tblBorders>
         <w:top w:val="single" w:sz="4" w:space="0" w:color="auto"/>
         <w:left w:val="single" w:sz="4" w:space="0" w:color="auto"/>
@@ -21556,12 +21783,6 @@
         <w:insideH w:val="single" w:sz="4" w:space="0" w:color="auto"/>
         <w:insideV w:val="single" w:sz="4" w:space="0" w:color="auto"/>
       </w:tblBorders>
-      <w:tblCellMar>
-        <w:top w:w="0" w:type="dxa"/>
-        <w:left w:w="108" w:type="dxa"/>
-        <w:bottom w:w="0" w:type="dxa"/>
-        <w:right w:w="108" w:type="dxa"/>
-      </w:tblCellMar>
     </w:tblPr>
   </w:style>
   <w:style w:type="table" w:customStyle="1" w:styleId="TableauGrille2-Accentuation41">
@@ -21572,19 +21793,12 @@
     <w:tblPr>
       <w:tblStyleRowBandSize w:val="1"/>
       <w:tblStyleColBandSize w:val="1"/>
-      <w:tblInd w:w="0" w:type="dxa"/>
       <w:tblBorders>
         <w:top w:val="single" w:sz="2" w:space="0" w:color="FFD966" w:themeColor="accent4" w:themeTint="99"/>
         <w:bottom w:val="single" w:sz="2" w:space="0" w:color="FFD966" w:themeColor="accent4" w:themeTint="99"/>
         <w:insideH w:val="single" w:sz="2" w:space="0" w:color="FFD966" w:themeColor="accent4" w:themeTint="99"/>
         <w:insideV w:val="single" w:sz="2" w:space="0" w:color="FFD966" w:themeColor="accent4" w:themeTint="99"/>
       </w:tblBorders>
-      <w:tblCellMar>
-        <w:top w:w="0" w:type="dxa"/>
-        <w:left w:w="108" w:type="dxa"/>
-        <w:bottom w:w="0" w:type="dxa"/>
-        <w:right w:w="108" w:type="dxa"/>
-      </w:tblCellMar>
     </w:tblPr>
     <w:tblStylePr w:type="firstRow">
       <w:rPr>
@@ -21651,7 +21865,6 @@
     <w:tblPr>
       <w:tblStyleRowBandSize w:val="1"/>
       <w:tblStyleColBandSize w:val="1"/>
-      <w:tblInd w:w="0" w:type="dxa"/>
       <w:tblBorders>
         <w:top w:val="single" w:sz="4" w:space="0" w:color="FFD966" w:themeColor="accent4" w:themeTint="99"/>
         <w:left w:val="single" w:sz="4" w:space="0" w:color="FFD966" w:themeColor="accent4" w:themeTint="99"/>
@@ -21660,544 +21873,6 @@
         <w:insideH w:val="single" w:sz="4" w:space="0" w:color="FFD966" w:themeColor="accent4" w:themeTint="99"/>
         <w:insideV w:val="single" w:sz="4" w:space="0" w:color="FFD966" w:themeColor="accent4" w:themeTint="99"/>
       </w:tblBorders>
-      <w:tblCellMar>
-        <w:top w:w="0" w:type="dxa"/>
-        <w:left w:w="108" w:type="dxa"/>
-        <w:bottom w:w="0" w:type="dxa"/>
-        <w:right w:w="108" w:type="dxa"/>
-      </w:tblCellMar>
-    </w:tblPr>
-    <w:tblStylePr w:type="firstRow">
-      <w:rPr>
-        <w:b/>
-        <w:bCs/>
-        <w:color w:val="FFFFFF" w:themeColor="background1"/>
-      </w:rPr>
-      <w:tblPr/>
-      <w:tcPr>
-        <w:tcBorders>
-          <w:top w:val="single" w:sz="4" w:space="0" w:color="FFC000" w:themeColor="accent4"/>
-          <w:left w:val="single" w:sz="4" w:space="0" w:color="FFC000" w:themeColor="accent4"/>
-          <w:bottom w:val="single" w:sz="4" w:space="0" w:color="FFC000" w:themeColor="accent4"/>
-          <w:right w:val="single" w:sz="4" w:space="0" w:color="FFC000" w:themeColor="accent4"/>
-          <w:insideH w:val="nil"/>
-          <w:insideV w:val="nil"/>
-        </w:tcBorders>
-        <w:shd w:val="clear" w:color="auto" w:fill="FFC000" w:themeFill="accent4"/>
-      </w:tcPr>
-    </w:tblStylePr>
-    <w:tblStylePr w:type="lastRow">
-      <w:rPr>
-        <w:b/>
-        <w:bCs/>
-      </w:rPr>
-      <w:tblPr/>
-      <w:tcPr>
-        <w:tcBorders>
-          <w:top w:val="double" w:sz="4" w:space="0" w:color="FFC000" w:themeColor="accent4"/>
-        </w:tcBorders>
-      </w:tcPr>
-    </w:tblStylePr>
-    <w:tblStylePr w:type="firstCol">
-      <w:rPr>
-        <w:b/>
-        <w:bCs/>
-      </w:rPr>
-    </w:tblStylePr>
-    <w:tblStylePr w:type="lastCol">
-      <w:rPr>
-        <w:b/>
-        <w:bCs/>
-      </w:rPr>
-    </w:tblStylePr>
-    <w:tblStylePr w:type="band1Vert">
-      <w:tblPr/>
-      <w:tcPr>
-        <w:shd w:val="clear" w:color="auto" w:fill="FFF2CC" w:themeFill="accent4" w:themeFillTint="33"/>
-      </w:tcPr>
-    </w:tblStylePr>
-    <w:tblStylePr w:type="band1Horz">
-      <w:tblPr/>
-      <w:tcPr>
-        <w:shd w:val="clear" w:color="auto" w:fill="FFF2CC" w:themeFill="accent4" w:themeFillTint="33"/>
-      </w:tcPr>
-    </w:tblStylePr>
-  </w:style>
-  <w:style w:type="paragraph" w:styleId="Paragraphedeliste">
-    <w:name w:val="List Paragraph"/>
-    <w:basedOn w:val="Normal"/>
-    <w:uiPriority w:val="34"/>
-    <w:qFormat/>
-    <w:rsid w:val="009F3142"/>
-    <w:pPr>
-      <w:ind w:left="720"/>
-      <w:contextualSpacing/>
-    </w:pPr>
-  </w:style>
-  <w:style w:type="paragraph" w:styleId="Textedebulles">
-    <w:name w:val="Balloon Text"/>
-    <w:basedOn w:val="Normal"/>
-    <w:link w:val="TextedebullesCar"/>
-    <w:uiPriority w:val="99"/>
-    <w:semiHidden/>
-    <w:unhideWhenUsed/>
-    <w:rsid w:val="00022C56"/>
-    <w:pPr>
-      <w:spacing w:after="0" w:line="240" w:lineRule="auto"/>
-    </w:pPr>
-    <w:rPr>
-      <w:rFonts w:ascii="Tahoma" w:hAnsi="Tahoma" w:cs="Tahoma"/>
-      <w:sz w:val="16"/>
-      <w:szCs w:val="16"/>
-    </w:rPr>
-  </w:style>
-  <w:style w:type="character" w:customStyle="1" w:styleId="TextedebullesCar">
-    <w:name w:val="Texte de bulles Car"/>
-    <w:basedOn w:val="Policepardfaut"/>
-    <w:link w:val="Textedebulles"/>
-    <w:uiPriority w:val="99"/>
-    <w:semiHidden/>
-    <w:rsid w:val="00022C56"/>
-    <w:rPr>
-      <w:rFonts w:ascii="Tahoma" w:hAnsi="Tahoma" w:cs="Tahoma"/>
-      <w:sz w:val="16"/>
-      <w:szCs w:val="16"/>
-    </w:rPr>
-  </w:style>
-</w:styles>
-</file>
-
-<file path=word/stylesWithEffects.xml><?xml version="1.0" encoding="utf-8"?>
-<w:styles xmlns:wpc="http://schemas.microsoft.com/office/word/2010/wordprocessingCanvas" xmlns:mc="http://schemas.openxmlformats.org/markup-compatibility/2006" xmlns:o="urn:schemas-microsoft-com:office:office" xmlns:r="http://schemas.openxmlformats.org/officeDocument/2006/relationships" xmlns:m="http://schemas.openxmlformats.org/officeDocument/2006/math" xmlns:v="urn:schemas-microsoft-com:vml" xmlns:wp14="http://schemas.microsoft.com/office/word/2010/wordprocessingDrawing" xmlns:wp="http://schemas.openxmlformats.org/drawingml/2006/wordprocessingDrawing" xmlns:w10="urn:schemas-microsoft-com:office:word" xmlns:w="http://schemas.openxmlformats.org/wordprocessingml/2006/main" xmlns:w14="http://schemas.microsoft.com/office/word/2010/wordml" xmlns:wpg="http://schemas.microsoft.com/office/word/2010/wordprocessingGroup" xmlns:wpi="http://schemas.microsoft.com/office/word/2010/wordprocessingInk" xmlns:wne="http://schemas.microsoft.com/office/word/2006/wordml" xmlns:wps="http://schemas.microsoft.com/office/word/2010/wordprocessingShape" mc:Ignorable="w14 wp14">
-  <w:docDefaults>
-    <w:rPrDefault>
-      <w:rPr>
-        <w:rFonts w:asciiTheme="minorHAnsi" w:eastAsiaTheme="minorHAnsi" w:hAnsiTheme="minorHAnsi" w:cstheme="minorBidi"/>
-        <w:sz w:val="22"/>
-        <w:szCs w:val="22"/>
-        <w:lang w:val="fr-FR" w:eastAsia="en-US" w:bidi="ar-SA"/>
-      </w:rPr>
-    </w:rPrDefault>
-    <w:pPrDefault>
-      <w:pPr>
-        <w:suppressAutoHyphens/>
-      </w:pPr>
-    </w:pPrDefault>
-  </w:docDefaults>
-  <w:latentStyles w:defLockedState="0" w:defUIPriority="99" w:defSemiHidden="1" w:defUnhideWhenUsed="1" w:defQFormat="0" w:count="267">
-    <w:lsdException w:name="Normal" w:semiHidden="0" w:uiPriority="0" w:unhideWhenUsed="0" w:qFormat="1"/>
-    <w:lsdException w:name="heading 1" w:semiHidden="0" w:uiPriority="9" w:unhideWhenUsed="0" w:qFormat="1"/>
-    <w:lsdException w:name="heading 2" w:uiPriority="9" w:qFormat="1"/>
-    <w:lsdException w:name="heading 3" w:uiPriority="9" w:qFormat="1"/>
-    <w:lsdException w:name="heading 4" w:uiPriority="9" w:qFormat="1"/>
-    <w:lsdException w:name="heading 5" w:uiPriority="9" w:qFormat="1"/>
-    <w:lsdException w:name="heading 6" w:uiPriority="9" w:qFormat="1"/>
-    <w:lsdException w:name="heading 7" w:uiPriority="9" w:qFormat="1"/>
-    <w:lsdException w:name="heading 8" w:uiPriority="9" w:qFormat="1"/>
-    <w:lsdException w:name="heading 9" w:uiPriority="9" w:qFormat="1"/>
-    <w:lsdException w:name="toc 1" w:uiPriority="39"/>
-    <w:lsdException w:name="toc 2" w:uiPriority="39"/>
-    <w:lsdException w:name="toc 3" w:uiPriority="39"/>
-    <w:lsdException w:name="toc 4" w:uiPriority="39"/>
-    <w:lsdException w:name="toc 5" w:uiPriority="39"/>
-    <w:lsdException w:name="toc 6" w:uiPriority="39"/>
-    <w:lsdException w:name="toc 7" w:uiPriority="39"/>
-    <w:lsdException w:name="toc 8" w:uiPriority="39"/>
-    <w:lsdException w:name="toc 9" w:uiPriority="39"/>
-    <w:lsdException w:name="caption" w:uiPriority="35" w:qFormat="1"/>
-    <w:lsdException w:name="Title" w:semiHidden="0" w:uiPriority="10" w:unhideWhenUsed="0" w:qFormat="1"/>
-    <w:lsdException w:name="Default Paragraph Font" w:uiPriority="1"/>
-    <w:lsdException w:name="Subtitle" w:semiHidden="0" w:uiPriority="11" w:unhideWhenUsed="0" w:qFormat="1"/>
-    <w:lsdException w:name="Strong" w:semiHidden="0" w:uiPriority="22" w:unhideWhenUsed="0" w:qFormat="1"/>
-    <w:lsdException w:name="Emphasis" w:semiHidden="0" w:uiPriority="20" w:unhideWhenUsed="0" w:qFormat="1"/>
-    <w:lsdException w:name="Table Grid" w:uiPriority="39"/>
-    <w:lsdException w:name="Placeholder Text" w:unhideWhenUsed="0"/>
-    <w:lsdException w:name="No Spacing" w:semiHidden="0" w:uiPriority="1" w:unhideWhenUsed="0" w:qFormat="1"/>
-    <w:lsdException w:name="Light Shading" w:semiHidden="0" w:uiPriority="60" w:unhideWhenUsed="0"/>
-    <w:lsdException w:name="Light List" w:semiHidden="0" w:uiPriority="61" w:unhideWhenUsed="0"/>
-    <w:lsdException w:name="Light Grid" w:semiHidden="0" w:uiPriority="62" w:unhideWhenUsed="0"/>
-    <w:lsdException w:name="Medium Shading 1" w:semiHidden="0" w:uiPriority="63" w:unhideWhenUsed="0"/>
-    <w:lsdException w:name="Medium Shading 2" w:semiHidden="0" w:uiPriority="64" w:unhideWhenUsed="0"/>
-    <w:lsdException w:name="Medium List 1" w:semiHidden="0" w:uiPriority="65" w:unhideWhenUsed="0"/>
-    <w:lsdException w:name="Medium List 2" w:semiHidden="0" w:uiPriority="66" w:unhideWhenUsed="0"/>
-    <w:lsdException w:name="Medium Grid 1" w:semiHidden="0" w:uiPriority="67" w:unhideWhenUsed="0"/>
-    <w:lsdException w:name="Medium Grid 2" w:semiHidden="0" w:uiPriority="68" w:unhideWhenUsed="0"/>
-    <w:lsdException w:name="Medium Grid 3" w:semiHidden="0" w:uiPriority="69" w:unhideWhenUsed="0"/>
-    <w:lsdException w:name="Dark List" w:semiHidden="0" w:uiPriority="70" w:unhideWhenUsed="0"/>
-    <w:lsdException w:name="Colorful Shading" w:semiHidden="0" w:uiPriority="71" w:unhideWhenUsed="0"/>
-    <w:lsdException w:name="Colorful List" w:semiHidden="0" w:uiPriority="72" w:unhideWhenUsed="0"/>
-    <w:lsdException w:name="Colorful Grid" w:semiHidden="0" w:uiPriority="73" w:unhideWhenUsed="0"/>
-    <w:lsdException w:name="Light Shading Accent 1" w:semiHidden="0" w:uiPriority="60" w:unhideWhenUsed="0"/>
-    <w:lsdException w:name="Light List Accent 1" w:semiHidden="0" w:uiPriority="61" w:unhideWhenUsed="0"/>
-    <w:lsdException w:name="Light Grid Accent 1" w:semiHidden="0" w:uiPriority="62" w:unhideWhenUsed="0"/>
-    <w:lsdException w:name="Medium Shading 1 Accent 1" w:semiHidden="0" w:uiPriority="63" w:unhideWhenUsed="0"/>
-    <w:lsdException w:name="Medium Shading 2 Accent 1" w:semiHidden="0" w:uiPriority="64" w:unhideWhenUsed="0"/>
-    <w:lsdException w:name="Medium List 1 Accent 1" w:semiHidden="0" w:uiPriority="65" w:unhideWhenUsed="0"/>
-    <w:lsdException w:name="Revision" w:unhideWhenUsed="0"/>
-    <w:lsdException w:name="List Paragraph" w:semiHidden="0" w:uiPriority="34" w:unhideWhenUsed="0" w:qFormat="1"/>
-    <w:lsdException w:name="Quote" w:semiHidden="0" w:uiPriority="29" w:unhideWhenUsed="0" w:qFormat="1"/>
-    <w:lsdException w:name="Intense Quote" w:semiHidden="0" w:uiPriority="30" w:unhideWhenUsed="0" w:qFormat="1"/>
-    <w:lsdException w:name="Medium List 2 Accent 1" w:semiHidden="0" w:uiPriority="66" w:unhideWhenUsed="0"/>
-    <w:lsdException w:name="Medium Grid 1 Accent 1" w:semiHidden="0" w:uiPriority="67" w:unhideWhenUsed="0"/>
-    <w:lsdException w:name="Medium Grid 2 Accent 1" w:semiHidden="0" w:uiPriority="68" w:unhideWhenUsed="0"/>
-    <w:lsdException w:name="Medium Grid 3 Accent 1" w:semiHidden="0" w:uiPriority="69" w:unhideWhenUsed="0"/>
-    <w:lsdException w:name="Dark List Accent 1" w:semiHidden="0" w:uiPriority="70" w:unhideWhenUsed="0"/>
-    <w:lsdException w:name="Colorful Shading Accent 1" w:semiHidden="0" w:uiPriority="71" w:unhideWhenUsed="0"/>
-    <w:lsdException w:name="Colorful List Accent 1" w:semiHidden="0" w:uiPriority="72" w:unhideWhenUsed="0"/>
-    <w:lsdException w:name="Colorful Grid Accent 1" w:semiHidden="0" w:uiPriority="73" w:unhideWhenUsed="0"/>
-    <w:lsdException w:name="Light Shading Accent 2" w:semiHidden="0" w:uiPriority="60" w:unhideWhenUsed="0"/>
-    <w:lsdException w:name="Light List Accent 2" w:semiHidden="0" w:uiPriority="61" w:unhideWhenUsed="0"/>
-    <w:lsdException w:name="Light Grid Accent 2" w:semiHidden="0" w:uiPriority="62" w:unhideWhenUsed="0"/>
-    <w:lsdException w:name="Medium Shading 1 Accent 2" w:semiHidden="0" w:uiPriority="63" w:unhideWhenUsed="0"/>
-    <w:lsdException w:name="Medium Shading 2 Accent 2" w:semiHidden="0" w:uiPriority="64" w:unhideWhenUsed="0"/>
-    <w:lsdException w:name="Medium List 1 Accent 2" w:semiHidden="0" w:uiPriority="65" w:unhideWhenUsed="0"/>
-    <w:lsdException w:name="Medium List 2 Accent 2" w:semiHidden="0" w:uiPriority="66" w:unhideWhenUsed="0"/>
-    <w:lsdException w:name="Medium Grid 1 Accent 2" w:semiHidden="0" w:uiPriority="67" w:unhideWhenUsed="0"/>
-    <w:lsdException w:name="Medium Grid 2 Accent 2" w:semiHidden="0" w:uiPriority="68" w:unhideWhenUsed="0"/>
-    <w:lsdException w:name="Medium Grid 3 Accent 2" w:semiHidden="0" w:uiPriority="69" w:unhideWhenUsed="0"/>
-    <w:lsdException w:name="Dark List Accent 2" w:semiHidden="0" w:uiPriority="70" w:unhideWhenUsed="0"/>
-    <w:lsdException w:name="Colorful Shading Accent 2" w:semiHidden="0" w:uiPriority="71" w:unhideWhenUsed="0"/>
-    <w:lsdException w:name="Colorful List Accent 2" w:semiHidden="0" w:uiPriority="72" w:unhideWhenUsed="0"/>
-    <w:lsdException w:name="Colorful Grid Accent 2" w:semiHidden="0" w:uiPriority="73" w:unhideWhenUsed="0"/>
-    <w:lsdException w:name="Light Shading Accent 3" w:semiHidden="0" w:uiPriority="60" w:unhideWhenUsed="0"/>
-    <w:lsdException w:name="Light List Accent 3" w:semiHidden="0" w:uiPriority="61" w:unhideWhenUsed="0"/>
-    <w:lsdException w:name="Light Grid Accent 3" w:semiHidden="0" w:uiPriority="62" w:unhideWhenUsed="0"/>
-    <w:lsdException w:name="Medium Shading 1 Accent 3" w:semiHidden="0" w:uiPriority="63" w:unhideWhenUsed="0"/>
-    <w:lsdException w:name="Medium Shading 2 Accent 3" w:semiHidden="0" w:uiPriority="64" w:unhideWhenUsed="0"/>
-    <w:lsdException w:name="Medium List 1 Accent 3" w:semiHidden="0" w:uiPriority="65" w:unhideWhenUsed="0"/>
-    <w:lsdException w:name="Medium List 2 Accent 3" w:semiHidden="0" w:uiPriority="66" w:unhideWhenUsed="0"/>
-    <w:lsdException w:name="Medium Grid 1 Accent 3" w:semiHidden="0" w:uiPriority="67" w:unhideWhenUsed="0"/>
-    <w:lsdException w:name="Medium Grid 2 Accent 3" w:semiHidden="0" w:uiPriority="68" w:unhideWhenUsed="0"/>
-    <w:lsdException w:name="Medium Grid 3 Accent 3" w:semiHidden="0" w:uiPriority="69" w:unhideWhenUsed="0"/>
-    <w:lsdException w:name="Dark List Accent 3" w:semiHidden="0" w:uiPriority="70" w:unhideWhenUsed="0"/>
-    <w:lsdException w:name="Colorful Shading Accent 3" w:semiHidden="0" w:uiPriority="71" w:unhideWhenUsed="0"/>
-    <w:lsdException w:name="Colorful List Accent 3" w:semiHidden="0" w:uiPriority="72" w:unhideWhenUsed="0"/>
-    <w:lsdException w:name="Colorful Grid Accent 3" w:semiHidden="0" w:uiPriority="73" w:unhideWhenUsed="0"/>
-    <w:lsdException w:name="Light Shading Accent 4" w:semiHidden="0" w:uiPriority="60" w:unhideWhenUsed="0"/>
-    <w:lsdException w:name="Light List Accent 4" w:semiHidden="0" w:uiPriority="61" w:unhideWhenUsed="0"/>
-    <w:lsdException w:name="Light Grid Accent 4" w:semiHidden="0" w:uiPriority="62" w:unhideWhenUsed="0"/>
-    <w:lsdException w:name="Medium Shading 1 Accent 4" w:semiHidden="0" w:uiPriority="63" w:unhideWhenUsed="0"/>
-    <w:lsdException w:name="Medium Shading 2 Accent 4" w:semiHidden="0" w:uiPriority="64" w:unhideWhenUsed="0"/>
-    <w:lsdException w:name="Medium List 1 Accent 4" w:semiHidden="0" w:uiPriority="65" w:unhideWhenUsed="0"/>
-    <w:lsdException w:name="Medium List 2 Accent 4" w:semiHidden="0" w:uiPriority="66" w:unhideWhenUsed="0"/>
-    <w:lsdException w:name="Medium Grid 1 Accent 4" w:semiHidden="0" w:uiPriority="67" w:unhideWhenUsed="0"/>
-    <w:lsdException w:name="Medium Grid 2 Accent 4" w:semiHidden="0" w:uiPriority="68" w:unhideWhenUsed="0"/>
-    <w:lsdException w:name="Medium Grid 3 Accent 4" w:semiHidden="0" w:uiPriority="69" w:unhideWhenUsed="0"/>
-    <w:lsdException w:name="Dark List Accent 4" w:semiHidden="0" w:uiPriority="70" w:unhideWhenUsed="0"/>
-    <w:lsdException w:name="Colorful Shading Accent 4" w:semiHidden="0" w:uiPriority="71" w:unhideWhenUsed="0"/>
-    <w:lsdException w:name="Colorful List Accent 4" w:semiHidden="0" w:uiPriority="72" w:unhideWhenUsed="0"/>
-    <w:lsdException w:name="Colorful Grid Accent 4" w:semiHidden="0" w:uiPriority="73" w:unhideWhenUsed="0"/>
-    <w:lsdException w:name="Light Shading Accent 5" w:semiHidden="0" w:uiPriority="60" w:unhideWhenUsed="0"/>
-    <w:lsdException w:name="Light List Accent 5" w:semiHidden="0" w:uiPriority="61" w:unhideWhenUsed="0"/>
-    <w:lsdException w:name="Light Grid Accent 5" w:semiHidden="0" w:uiPriority="62" w:unhideWhenUsed="0"/>
-    <w:lsdException w:name="Medium Shading 1 Accent 5" w:semiHidden="0" w:uiPriority="63" w:unhideWhenUsed="0"/>
-    <w:lsdException w:name="Medium Shading 2 Accent 5" w:semiHidden="0" w:uiPriority="64" w:unhideWhenUsed="0"/>
-    <w:lsdException w:name="Medium List 1 Accent 5" w:semiHidden="0" w:uiPriority="65" w:unhideWhenUsed="0"/>
-    <w:lsdException w:name="Medium List 2 Accent 5" w:semiHidden="0" w:uiPriority="66" w:unhideWhenUsed="0"/>
-    <w:lsdException w:name="Medium Grid 1 Accent 5" w:semiHidden="0" w:uiPriority="67" w:unhideWhenUsed="0"/>
-    <w:lsdException w:name="Medium Grid 2 Accent 5" w:semiHidden="0" w:uiPriority="68" w:unhideWhenUsed="0"/>
-    <w:lsdException w:name="Medium Grid 3 Accent 5" w:semiHidden="0" w:uiPriority="69" w:unhideWhenUsed="0"/>
-    <w:lsdException w:name="Dark List Accent 5" w:semiHidden="0" w:uiPriority="70" w:unhideWhenUsed="0"/>
-    <w:lsdException w:name="Colorful Shading Accent 5" w:semiHidden="0" w:uiPriority="71" w:unhideWhenUsed="0"/>
-    <w:lsdException w:name="Colorful List Accent 5" w:semiHidden="0" w:uiPriority="72" w:unhideWhenUsed="0"/>
-    <w:lsdException w:name="Colorful Grid Accent 5" w:semiHidden="0" w:uiPriority="73" w:unhideWhenUsed="0"/>
-    <w:lsdException w:name="Light Shading Accent 6" w:semiHidden="0" w:uiPriority="60" w:unhideWhenUsed="0"/>
-    <w:lsdException w:name="Light List Accent 6" w:semiHidden="0" w:uiPriority="61" w:unhideWhenUsed="0"/>
-    <w:lsdException w:name="Light Grid Accent 6" w:semiHidden="0" w:uiPriority="62" w:unhideWhenUsed="0"/>
-    <w:lsdException w:name="Medium Shading 1 Accent 6" w:semiHidden="0" w:uiPriority="63" w:unhideWhenUsed="0"/>
-    <w:lsdException w:name="Medium Shading 2 Accent 6" w:semiHidden="0" w:uiPriority="64" w:unhideWhenUsed="0"/>
-    <w:lsdException w:name="Medium List 1 Accent 6" w:semiHidden="0" w:uiPriority="65" w:unhideWhenUsed="0"/>
-    <w:lsdException w:name="Medium List 2 Accent 6" w:semiHidden="0" w:uiPriority="66" w:unhideWhenUsed="0"/>
-    <w:lsdException w:name="Medium Grid 1 Accent 6" w:semiHidden="0" w:uiPriority="67" w:unhideWhenUsed="0"/>
-    <w:lsdException w:name="Medium Grid 2 Accent 6" w:semiHidden="0" w:uiPriority="68" w:unhideWhenUsed="0"/>
-    <w:lsdException w:name="Medium Grid 3 Accent 6" w:semiHidden="0" w:uiPriority="69" w:unhideWhenUsed="0"/>
-    <w:lsdException w:name="Dark List Accent 6" w:semiHidden="0" w:uiPriority="70" w:unhideWhenUsed="0"/>
-    <w:lsdException w:name="Colorful Shading Accent 6" w:semiHidden="0" w:uiPriority="71" w:unhideWhenUsed="0"/>
-    <w:lsdException w:name="Colorful List Accent 6" w:semiHidden="0" w:uiPriority="72" w:unhideWhenUsed="0"/>
-    <w:lsdException w:name="Colorful Grid Accent 6" w:semiHidden="0" w:uiPriority="73" w:unhideWhenUsed="0"/>
-    <w:lsdException w:name="Subtle Emphasis" w:semiHidden="0" w:uiPriority="19" w:unhideWhenUsed="0" w:qFormat="1"/>
-    <w:lsdException w:name="Intense Emphasis" w:semiHidden="0" w:uiPriority="21" w:unhideWhenUsed="0" w:qFormat="1"/>
-    <w:lsdException w:name="Subtle Reference" w:semiHidden="0" w:uiPriority="31" w:unhideWhenUsed="0" w:qFormat="1"/>
-    <w:lsdException w:name="Intense Reference" w:semiHidden="0" w:uiPriority="32" w:unhideWhenUsed="0" w:qFormat="1"/>
-    <w:lsdException w:name="Book Title" w:semiHidden="0" w:uiPriority="33" w:unhideWhenUsed="0" w:qFormat="1"/>
-    <w:lsdException w:name="Bibliography" w:uiPriority="37"/>
-    <w:lsdException w:name="TOC Heading" w:uiPriority="39" w:qFormat="1"/>
-  </w:latentStyles>
-  <w:style w:type="paragraph" w:default="1" w:styleId="Normal">
-    <w:name w:val="Normal"/>
-    <w:qFormat/>
-    <w:rsid w:val="00625B58"/>
-    <w:pPr>
-      <w:spacing w:after="160" w:line="259" w:lineRule="auto"/>
-    </w:pPr>
-  </w:style>
-  <w:style w:type="paragraph" w:styleId="Titre1">
-    <w:name w:val="heading 1"/>
-    <w:basedOn w:val="Normal"/>
-    <w:next w:val="Normal"/>
-    <w:link w:val="Titre1Car"/>
-    <w:uiPriority w:val="9"/>
-    <w:qFormat/>
-    <w:rsid w:val="00A5654D"/>
-    <w:pPr>
-      <w:keepNext/>
-      <w:keepLines/>
-      <w:numPr>
-        <w:numId w:val="1"/>
-      </w:numPr>
-      <w:spacing w:before="240" w:after="120"/>
-      <w:ind w:left="567" w:hanging="567"/>
-      <w:outlineLvl w:val="0"/>
-    </w:pPr>
-    <w:rPr>
-      <w:rFonts w:asciiTheme="majorHAnsi" w:eastAsiaTheme="majorEastAsia" w:hAnsiTheme="majorHAnsi" w:cstheme="majorBidi"/>
-      <w:color w:val="2F5496" w:themeColor="accent1" w:themeShade="BF"/>
-      <w:sz w:val="32"/>
-      <w:szCs w:val="32"/>
-    </w:rPr>
-  </w:style>
-  <w:style w:type="character" w:default="1" w:styleId="Policepardfaut">
-    <w:name w:val="Default Paragraph Font"/>
-    <w:uiPriority w:val="1"/>
-    <w:semiHidden/>
-    <w:unhideWhenUsed/>
-  </w:style>
-  <w:style w:type="table" w:default="1" w:styleId="TableauNormal">
-    <w:name w:val="Normal Table"/>
-    <w:uiPriority w:val="99"/>
-    <w:semiHidden/>
-    <w:unhideWhenUsed/>
-    <w:tblPr>
-      <w:tblInd w:w="0" w:type="dxa"/>
-      <w:tblCellMar>
-        <w:top w:w="0" w:type="dxa"/>
-        <w:left w:w="108" w:type="dxa"/>
-        <w:bottom w:w="0" w:type="dxa"/>
-        <w:right w:w="108" w:type="dxa"/>
-      </w:tblCellMar>
-    </w:tblPr>
-  </w:style>
-  <w:style w:type="numbering" w:default="1" w:styleId="Aucuneliste">
-    <w:name w:val="No List"/>
-    <w:uiPriority w:val="99"/>
-    <w:semiHidden/>
-    <w:unhideWhenUsed/>
-  </w:style>
-  <w:style w:type="character" w:customStyle="1" w:styleId="Titre1Car">
-    <w:name w:val="Titre 1 Car"/>
-    <w:basedOn w:val="Policepardfaut"/>
-    <w:link w:val="Titre1"/>
-    <w:uiPriority w:val="9"/>
-    <w:qFormat/>
-    <w:rsid w:val="00A5654D"/>
-    <w:rPr>
-      <w:rFonts w:asciiTheme="majorHAnsi" w:eastAsiaTheme="majorEastAsia" w:hAnsiTheme="majorHAnsi" w:cstheme="majorBidi"/>
-      <w:color w:val="2F5496" w:themeColor="accent1" w:themeShade="BF"/>
-      <w:sz w:val="32"/>
-      <w:szCs w:val="32"/>
-    </w:rPr>
-  </w:style>
-  <w:style w:type="character" w:customStyle="1" w:styleId="TitreCar">
-    <w:name w:val="Titre Car"/>
-    <w:basedOn w:val="Policepardfaut"/>
-    <w:link w:val="Titre"/>
-    <w:uiPriority w:val="10"/>
-    <w:qFormat/>
-    <w:rsid w:val="0087645D"/>
-    <w:rPr>
-      <w:rFonts w:asciiTheme="majorHAnsi" w:eastAsiaTheme="majorEastAsia" w:hAnsiTheme="majorHAnsi" w:cstheme="majorBidi"/>
-      <w:spacing w:val="-10"/>
-      <w:kern w:val="2"/>
-      <w:sz w:val="56"/>
-      <w:szCs w:val="56"/>
-    </w:rPr>
-  </w:style>
-  <w:style w:type="paragraph" w:styleId="Titre">
-    <w:name w:val="Title"/>
-    <w:basedOn w:val="Normal"/>
-    <w:next w:val="Corpsdetexte"/>
-    <w:link w:val="TitreCar"/>
-    <w:uiPriority w:val="10"/>
-    <w:qFormat/>
-    <w:rsid w:val="0087645D"/>
-    <w:pPr>
-      <w:spacing w:after="0" w:line="240" w:lineRule="auto"/>
-      <w:contextualSpacing/>
-    </w:pPr>
-    <w:rPr>
-      <w:rFonts w:asciiTheme="majorHAnsi" w:eastAsiaTheme="majorEastAsia" w:hAnsiTheme="majorHAnsi" w:cstheme="majorBidi"/>
-      <w:spacing w:val="-10"/>
-      <w:kern w:val="2"/>
-      <w:sz w:val="56"/>
-      <w:szCs w:val="56"/>
-    </w:rPr>
-  </w:style>
-  <w:style w:type="paragraph" w:styleId="Corpsdetexte">
-    <w:name w:val="Body Text"/>
-    <w:basedOn w:val="Normal"/>
-    <w:pPr>
-      <w:spacing w:after="140" w:line="276" w:lineRule="auto"/>
-    </w:pPr>
-  </w:style>
-  <w:style w:type="paragraph" w:styleId="Liste">
-    <w:name w:val="List"/>
-    <w:basedOn w:val="Corpsdetexte"/>
-    <w:rPr>
-      <w:rFonts w:cs="Lohit Devanagari"/>
-    </w:rPr>
-  </w:style>
-  <w:style w:type="paragraph" w:styleId="Lgende">
-    <w:name w:val="caption"/>
-    <w:basedOn w:val="Normal"/>
-    <w:qFormat/>
-    <w:pPr>
-      <w:suppressLineNumbers/>
-      <w:spacing w:before="120" w:after="120"/>
-    </w:pPr>
-    <w:rPr>
-      <w:rFonts w:cs="Lohit Devanagari"/>
-      <w:i/>
-      <w:iCs/>
-      <w:sz w:val="24"/>
-      <w:szCs w:val="24"/>
-    </w:rPr>
-  </w:style>
-  <w:style w:type="paragraph" w:customStyle="1" w:styleId="Index">
-    <w:name w:val="Index"/>
-    <w:basedOn w:val="Normal"/>
-    <w:qFormat/>
-    <w:pPr>
-      <w:suppressLineNumbers/>
-    </w:pPr>
-    <w:rPr>
-      <w:rFonts w:cs="Lohit Devanagari"/>
-    </w:rPr>
-  </w:style>
-  <w:style w:type="table" w:styleId="Grilledutableau">
-    <w:name w:val="Table Grid"/>
-    <w:basedOn w:val="TableauNormal"/>
-    <w:uiPriority w:val="39"/>
-    <w:rsid w:val="00E47A58"/>
-    <w:tblPr>
-      <w:tblInd w:w="0" w:type="dxa"/>
-      <w:tblBorders>
-        <w:top w:val="single" w:sz="4" w:space="0" w:color="auto"/>
-        <w:left w:val="single" w:sz="4" w:space="0" w:color="auto"/>
-        <w:bottom w:val="single" w:sz="4" w:space="0" w:color="auto"/>
-        <w:right w:val="single" w:sz="4" w:space="0" w:color="auto"/>
-        <w:insideH w:val="single" w:sz="4" w:space="0" w:color="auto"/>
-        <w:insideV w:val="single" w:sz="4" w:space="0" w:color="auto"/>
-      </w:tblBorders>
-      <w:tblCellMar>
-        <w:top w:w="0" w:type="dxa"/>
-        <w:left w:w="108" w:type="dxa"/>
-        <w:bottom w:w="0" w:type="dxa"/>
-        <w:right w:w="108" w:type="dxa"/>
-      </w:tblCellMar>
-    </w:tblPr>
-  </w:style>
-  <w:style w:type="table" w:customStyle="1" w:styleId="TableauGrille2-Accentuation41">
-    <w:name w:val="Tableau Grille 2 - Accentuation 41"/>
-    <w:basedOn w:val="TableauNormal"/>
-    <w:uiPriority w:val="47"/>
-    <w:rsid w:val="008046DD"/>
-    <w:tblPr>
-      <w:tblStyleRowBandSize w:val="1"/>
-      <w:tblStyleColBandSize w:val="1"/>
-      <w:tblInd w:w="0" w:type="dxa"/>
-      <w:tblBorders>
-        <w:top w:val="single" w:sz="2" w:space="0" w:color="FFD966" w:themeColor="accent4" w:themeTint="99"/>
-        <w:bottom w:val="single" w:sz="2" w:space="0" w:color="FFD966" w:themeColor="accent4" w:themeTint="99"/>
-        <w:insideH w:val="single" w:sz="2" w:space="0" w:color="FFD966" w:themeColor="accent4" w:themeTint="99"/>
-        <w:insideV w:val="single" w:sz="2" w:space="0" w:color="FFD966" w:themeColor="accent4" w:themeTint="99"/>
-      </w:tblBorders>
-      <w:tblCellMar>
-        <w:top w:w="0" w:type="dxa"/>
-        <w:left w:w="108" w:type="dxa"/>
-        <w:bottom w:w="0" w:type="dxa"/>
-        <w:right w:w="108" w:type="dxa"/>
-      </w:tblCellMar>
-    </w:tblPr>
-    <w:tblStylePr w:type="firstRow">
-      <w:rPr>
-        <w:b/>
-        <w:bCs/>
-      </w:rPr>
-      <w:tblPr/>
-      <w:tcPr>
-        <w:tcBorders>
-          <w:top w:val="nil"/>
-          <w:bottom w:val="single" w:sz="12" w:space="0" w:color="FFC000" w:themeColor="accent4"/>
-          <w:insideH w:val="nil"/>
-          <w:insideV w:val="nil"/>
-        </w:tcBorders>
-        <w:shd w:val="clear" w:color="auto" w:fill="FFFFFF" w:themeFill="background1"/>
-      </w:tcPr>
-    </w:tblStylePr>
-    <w:tblStylePr w:type="lastRow">
-      <w:rPr>
-        <w:b/>
-        <w:bCs/>
-      </w:rPr>
-      <w:tblPr/>
-      <w:tcPr>
-        <w:tcBorders>
-          <w:top w:val="double" w:sz="2" w:space="0" w:color="FFC000" w:themeColor="accent4"/>
-          <w:bottom w:val="nil"/>
-          <w:insideH w:val="nil"/>
-          <w:insideV w:val="nil"/>
-        </w:tcBorders>
-        <w:shd w:val="clear" w:color="auto" w:fill="FFFFFF" w:themeFill="background1"/>
-      </w:tcPr>
-    </w:tblStylePr>
-    <w:tblStylePr w:type="firstCol">
-      <w:rPr>
-        <w:b/>
-        <w:bCs/>
-      </w:rPr>
-    </w:tblStylePr>
-    <w:tblStylePr w:type="lastCol">
-      <w:rPr>
-        <w:b/>
-        <w:bCs/>
-      </w:rPr>
-    </w:tblStylePr>
-    <w:tblStylePr w:type="band1Vert">
-      <w:tblPr/>
-      <w:tcPr>
-        <w:shd w:val="clear" w:color="auto" w:fill="FFF2CC" w:themeFill="accent4" w:themeFillTint="33"/>
-      </w:tcPr>
-    </w:tblStylePr>
-    <w:tblStylePr w:type="band1Horz">
-      <w:tblPr/>
-      <w:tcPr>
-        <w:shd w:val="clear" w:color="auto" w:fill="FFF2CC" w:themeFill="accent4" w:themeFillTint="33"/>
-      </w:tcPr>
-    </w:tblStylePr>
-  </w:style>
-  <w:style w:type="table" w:customStyle="1" w:styleId="TableauGrille4-Accentuation41">
-    <w:name w:val="Tableau Grille 4 - Accentuation 41"/>
-    <w:basedOn w:val="TableauNormal"/>
-    <w:uiPriority w:val="49"/>
-    <w:rsid w:val="008046DD"/>
-    <w:tblPr>
-      <w:tblStyleRowBandSize w:val="1"/>
-      <w:tblStyleColBandSize w:val="1"/>
-      <w:tblInd w:w="0" w:type="dxa"/>
-      <w:tblBorders>
-        <w:top w:val="single" w:sz="4" w:space="0" w:color="FFD966" w:themeColor="accent4" w:themeTint="99"/>
-        <w:left w:val="single" w:sz="4" w:space="0" w:color="FFD966" w:themeColor="accent4" w:themeTint="99"/>
-        <w:bottom w:val="single" w:sz="4" w:space="0" w:color="FFD966" w:themeColor="accent4" w:themeTint="99"/>
-        <w:right w:val="single" w:sz="4" w:space="0" w:color="FFD966" w:themeColor="accent4" w:themeTint="99"/>
-        <w:insideH w:val="single" w:sz="4" w:space="0" w:color="FFD966" w:themeColor="accent4" w:themeTint="99"/>
-        <w:insideV w:val="single" w:sz="4" w:space="0" w:color="FFD966" w:themeColor="accent4" w:themeTint="99"/>
-      </w:tblBorders>
-      <w:tblCellMar>
-        <w:top w:w="0" w:type="dxa"/>
-        <w:left w:w="108" w:type="dxa"/>
-        <w:bottom w:w="0" w:type="dxa"/>
-        <w:right w:w="108" w:type="dxa"/>
-      </w:tblCellMar>
     </w:tblPr>
     <w:tblStylePr w:type="firstRow">
       <w:rPr>
@@ -22554,7 +22229,7 @@
   <a:extraClrSchemeLst/>
   <a:extLst>
     <a:ext uri="{05A4C25C-085E-4340-85A3-A5531E510DB2}">
-      <thm15:themeFamily xmlns:thm15="http://schemas.microsoft.com/office/thememl/2012/main" xmlns="" name="Office Theme" id="{62F939B6-93AF-4DB8-9C6B-D6C7DFDC589F}" vid="{4A3C46E8-61CC-4603-A589-7422A47A8E4A}"/>
+      <thm15:themeFamily xmlns:thm15="http://schemas.microsoft.com/office/thememl/2012/main" name="Office Theme" id="{62F939B6-93AF-4DB8-9C6B-D6C7DFDC589F}" vid="{4A3C46E8-61CC-4603-A589-7422A47A8E4A}"/>
     </a:ext>
   </a:extLst>
 </a:theme>

</xml_diff>